<commit_message>
Añadidos documentos Grupales e Individuales del D01 OK!
</commit_message>
<xml_diff>
--- a/reports/Individual/D01/Student #1/Planning report - josrojrom1.docx
+++ b/reports/Individual/D01/Student #1/Planning report - josrojrom1.docx
@@ -335,7 +335,7 @@
         <w:rPr>
           <w:rtl w:val="0"/>
         </w:rPr>
-        <w:t xml:space="preserve">16/02/2023</w:t>
+        <w:t xml:space="preserve">25/06/2023</w:t>
       </w:r>
     </w:p>
     <w:p>
@@ -1309,9 +1309,201 @@
           </w:p>
         </w:tc>
       </w:tr>
+      <w:tr>
+        <w:trPr>
+          <w:cantSplit w:val="0"/>
+          <w:tblHeader w:val="0"/>
+        </w:trPr>
+        <w:tc>
+          <w:tcPr>
+            <w:shd w:fill="auto" w:val="clear"/>
+            <w:tcMar>
+              <w:top w:w="100.0" w:type="dxa"/>
+              <w:left w:w="100.0" w:type="dxa"/>
+              <w:bottom w:w="100.0" w:type="dxa"/>
+              <w:right w:w="100.0" w:type="dxa"/>
+            </w:tcMar>
+            <w:vAlign w:val="top"/>
+          </w:tcPr>
+          <w:p>
+            <w:pPr>
+              <w:keepNext w:val="0"/>
+              <w:keepLines w:val="0"/>
+              <w:pageBreakBefore w:val="0"/>
+              <w:widowControl w:val="0"/>
+              <w:pBdr>
+                <w:top w:space="0" w:sz="0" w:val="nil"/>
+                <w:left w:space="0" w:sz="0" w:val="nil"/>
+                <w:bottom w:space="0" w:sz="0" w:val="nil"/>
+                <w:right w:space="0" w:sz="0" w:val="nil"/>
+                <w:between w:space="0" w:sz="0" w:val="nil"/>
+              </w:pBdr>
+              <w:shd w:fill="auto" w:val="clear"/>
+              <w:spacing w:after="0" w:before="0" w:line="240" w:lineRule="auto"/>
+              <w:ind w:left="0" w:right="0" w:firstLine="0"/>
+              <w:jc w:val="left"/>
+              <w:rPr/>
+            </w:pPr>
+            <w:r>
+              <w:rPr>
+                <w:rtl w:val="0"/>
+              </w:rPr>
+              <w:t xml:space="preserve">V3</w:t>
+            </w:r>
+          </w:p>
+        </w:tc>
+        <w:tc>
+          <w:tcPr>
+            <w:shd w:fill="auto" w:val="clear"/>
+            <w:tcMar>
+              <w:top w:w="100.0" w:type="dxa"/>
+              <w:left w:w="100.0" w:type="dxa"/>
+              <w:bottom w:w="100.0" w:type="dxa"/>
+              <w:right w:w="100.0" w:type="dxa"/>
+            </w:tcMar>
+            <w:vAlign w:val="top"/>
+          </w:tcPr>
+          <w:p>
+            <w:pPr>
+              <w:keepNext w:val="0"/>
+              <w:keepLines w:val="0"/>
+              <w:pageBreakBefore w:val="0"/>
+              <w:widowControl w:val="0"/>
+              <w:pBdr>
+                <w:top w:space="0" w:sz="0" w:val="nil"/>
+                <w:left w:space="0" w:sz="0" w:val="nil"/>
+                <w:bottom w:space="0" w:sz="0" w:val="nil"/>
+                <w:right w:space="0" w:sz="0" w:val="nil"/>
+                <w:between w:space="0" w:sz="0" w:val="nil"/>
+              </w:pBdr>
+              <w:shd w:fill="auto" w:val="clear"/>
+              <w:spacing w:after="0" w:before="0" w:line="240" w:lineRule="auto"/>
+              <w:ind w:left="0" w:right="0" w:firstLine="0"/>
+              <w:jc w:val="left"/>
+              <w:rPr/>
+            </w:pPr>
+            <w:r>
+              <w:rPr>
+                <w:rtl w:val="0"/>
+              </w:rPr>
+              <w:t xml:space="preserve">25/06/2023</w:t>
+            </w:r>
+          </w:p>
+        </w:tc>
+        <w:tc>
+          <w:tcPr>
+            <w:shd w:fill="auto" w:val="clear"/>
+            <w:tcMar>
+              <w:top w:w="100.0" w:type="dxa"/>
+              <w:left w:w="100.0" w:type="dxa"/>
+              <w:bottom w:w="100.0" w:type="dxa"/>
+              <w:right w:w="100.0" w:type="dxa"/>
+            </w:tcMar>
+            <w:vAlign w:val="top"/>
+          </w:tcPr>
+          <w:p>
+            <w:pPr>
+              <w:keepNext w:val="0"/>
+              <w:keepLines w:val="0"/>
+              <w:pageBreakBefore w:val="0"/>
+              <w:widowControl w:val="0"/>
+              <w:pBdr>
+                <w:top w:space="0" w:sz="0" w:val="nil"/>
+                <w:left w:space="0" w:sz="0" w:val="nil"/>
+                <w:bottom w:space="0" w:sz="0" w:val="nil"/>
+                <w:right w:space="0" w:sz="0" w:val="nil"/>
+                <w:between w:space="0" w:sz="0" w:val="nil"/>
+              </w:pBdr>
+              <w:shd w:fill="auto" w:val="clear"/>
+              <w:spacing w:after="0" w:before="0" w:line="240" w:lineRule="auto"/>
+              <w:ind w:left="0" w:right="0" w:firstLine="0"/>
+              <w:jc w:val="left"/>
+              <w:rPr/>
+            </w:pPr>
+            <w:r>
+              <w:rPr>
+                <w:rtl w:val="0"/>
+              </w:rPr>
+              <w:t xml:space="preserve">Arreglos tras corrección </w:t>
+            </w:r>
+            <w:r>
+              <w:rPr>
+                <w:i w:val="1"/>
+                <w:rtl w:val="0"/>
+              </w:rPr>
+              <w:t xml:space="preserve">First call</w:t>
+            </w:r>
+            <w:r>
+              <w:rPr>
+                <w:rtl w:val="0"/>
+              </w:rPr>
+              <w:t xml:space="preserve"> para Junio</w:t>
+            </w:r>
+          </w:p>
+        </w:tc>
+      </w:tr>
     </w:tbl>
     <w:p>
       <w:pPr>
+        <w:pStyle w:val="Heading1"/>
+        <w:rPr/>
+      </w:pPr>
+      <w:bookmarkStart w:colFirst="0" w:colLast="0" w:name="_58vtmc9pw6vo" w:id="2"/>
+      <w:bookmarkEnd w:id="2"/>
+      <w:r>
+        <w:rPr>
+          <w:rtl w:val="0"/>
+        </w:rPr>
+        <w:t xml:space="preserve">Introducción</w:t>
+      </w:r>
+    </w:p>
+    <w:p>
+      <w:pPr>
+        <w:jc w:val="both"/>
+        <w:rPr>
+          <w:sz w:val="24"/>
+          <w:szCs w:val="24"/>
+        </w:rPr>
+      </w:pPr>
+      <w:r>
+        <w:rPr>
+          <w:rtl w:val="0"/>
+        </w:rPr>
+        <w:t xml:space="preserve">En este documento se listan las distintas tareas en las que se han dividido todos los requisitos individuales de la primera entrega.</w:t>
+      </w:r>
+      <w:r>
+        <w:rPr>
+          <w:rtl w:val="0"/>
+        </w:rPr>
+      </w:r>
+    </w:p>
+    <w:p>
+      <w:pPr>
+        <w:pStyle w:val="Heading1"/>
+        <w:rPr/>
+      </w:pPr>
+      <w:bookmarkStart w:colFirst="0" w:colLast="0" w:name="_tvy5edcq3b5t" w:id="3"/>
+      <w:bookmarkEnd w:id="3"/>
+      <w:r>
+        <w:rPr>
+          <w:rtl w:val="0"/>
+        </w:rPr>
+        <w:t xml:space="preserve">Contenidos</w:t>
+      </w:r>
+    </w:p>
+    <w:p>
+      <w:pPr>
+        <w:rPr/>
+      </w:pPr>
+      <w:r>
+        <w:rPr>
+          <w:rtl w:val="0"/>
+        </w:rPr>
+      </w:r>
+    </w:p>
+    <w:p>
+      <w:pPr>
+        <w:spacing w:after="160" w:line="259" w:lineRule="auto"/>
         <w:rPr>
           <w:sz w:val="30"/>
           <w:szCs w:val="30"/>
@@ -1319,61 +1511,1455 @@
       </w:pPr>
       <w:r>
         <w:rPr>
-          <w:rtl w:val="0"/>
-        </w:rPr>
-      </w:r>
-    </w:p>
-    <w:p>
-      <w:pPr>
-        <w:pStyle w:val="Heading1"/>
-        <w:rPr/>
-      </w:pPr>
-      <w:bookmarkStart w:colFirst="0" w:colLast="0" w:name="_58vtmc9pw6vo" w:id="2"/>
-      <w:bookmarkEnd w:id="2"/>
-      <w:r>
-        <w:rPr>
-          <w:rtl w:val="0"/>
-        </w:rPr>
-        <w:t xml:space="preserve">Introducción</w:t>
-      </w:r>
-    </w:p>
-    <w:p>
-      <w:pPr>
+          <w:rFonts w:ascii="Calibri" w:cs="Calibri" w:eastAsia="Calibri" w:hAnsi="Calibri"/>
+          <w:b w:val="1"/>
+          <w:sz w:val="24"/>
+          <w:szCs w:val="24"/>
+          <w:rtl w:val="0"/>
+        </w:rPr>
+        <w:t xml:space="preserve">INFORMACIÓN SOBRE LAS TAREAS:</w:t>
+      </w:r>
+      <w:r>
+        <w:rPr>
+          <w:rtl w:val="0"/>
+        </w:rPr>
+      </w:r>
+    </w:p>
+    <w:tbl>
+      <w:tblPr>
+        <w:tblStyle w:val="Table2"/>
+        <w:tblW w:w="9765.0" w:type="dxa"/>
+        <w:jc w:val="left"/>
+        <w:tblBorders>
+          <w:top w:color="000000" w:space="0" w:sz="8" w:val="single"/>
+          <w:left w:color="000000" w:space="0" w:sz="8" w:val="single"/>
+          <w:bottom w:color="000000" w:space="0" w:sz="8" w:val="single"/>
+          <w:right w:color="000000" w:space="0" w:sz="8" w:val="single"/>
+          <w:insideH w:color="000000" w:space="0" w:sz="8" w:val="single"/>
+          <w:insideV w:color="000000" w:space="0" w:sz="8" w:val="single"/>
+        </w:tblBorders>
+        <w:tblLayout w:type="fixed"/>
+        <w:tblLook w:val="0600"/>
+      </w:tblPr>
+      <w:tblGrid>
+        <w:gridCol w:w="4882.5"/>
+        <w:gridCol w:w="4882.5"/>
+        <w:tblGridChange w:id="0">
+          <w:tblGrid>
+            <w:gridCol w:w="4882.5"/>
+            <w:gridCol w:w="4882.5"/>
+          </w:tblGrid>
+        </w:tblGridChange>
+      </w:tblGrid>
+      <w:tr>
+        <w:trPr>
+          <w:cantSplit w:val="0"/>
+          <w:trHeight w:val="388.974609375" w:hRule="atLeast"/>
+          <w:tblHeader w:val="0"/>
+        </w:trPr>
+        <w:tc>
+          <w:tcPr>
+            <w:shd w:fill="auto" w:val="clear"/>
+            <w:tcMar>
+              <w:top w:w="100.0" w:type="dxa"/>
+              <w:left w:w="100.0" w:type="dxa"/>
+              <w:bottom w:w="100.0" w:type="dxa"/>
+              <w:right w:w="100.0" w:type="dxa"/>
+            </w:tcMar>
+            <w:vAlign w:val="top"/>
+          </w:tcPr>
+          <w:p>
+            <w:pPr>
+              <w:widowControl w:val="0"/>
+              <w:spacing w:line="240" w:lineRule="auto"/>
+              <w:rPr>
+                <w:b w:val="1"/>
+                <w:sz w:val="24"/>
+                <w:szCs w:val="24"/>
+              </w:rPr>
+            </w:pPr>
+            <w:r>
+              <w:rPr>
+                <w:b w:val="1"/>
+                <w:sz w:val="24"/>
+                <w:szCs w:val="24"/>
+                <w:rtl w:val="0"/>
+              </w:rPr>
+              <w:t xml:space="preserve">Tarea 01</w:t>
+            </w:r>
+          </w:p>
+        </w:tc>
+        <w:tc>
+          <w:tcPr>
+            <w:shd w:fill="auto" w:val="clear"/>
+            <w:tcMar>
+              <w:top w:w="100.0" w:type="dxa"/>
+              <w:left w:w="100.0" w:type="dxa"/>
+              <w:bottom w:w="100.0" w:type="dxa"/>
+              <w:right w:w="100.0" w:type="dxa"/>
+            </w:tcMar>
+            <w:vAlign w:val="top"/>
+          </w:tcPr>
+          <w:p>
+            <w:pPr>
+              <w:widowControl w:val="0"/>
+              <w:spacing w:line="240" w:lineRule="auto"/>
+              <w:rPr>
+                <w:b w:val="1"/>
+                <w:sz w:val="24"/>
+                <w:szCs w:val="24"/>
+              </w:rPr>
+            </w:pPr>
+            <w:r>
+              <w:rPr>
+                <w:rtl w:val="0"/>
+              </w:rPr>
+            </w:r>
+          </w:p>
+        </w:tc>
+      </w:tr>
+      <w:tr>
+        <w:trPr>
+          <w:cantSplit w:val="0"/>
+          <w:tblHeader w:val="0"/>
+        </w:trPr>
+        <w:tc>
+          <w:tcPr>
+            <w:shd w:fill="auto" w:val="clear"/>
+            <w:tcMar>
+              <w:top w:w="100.0" w:type="dxa"/>
+              <w:left w:w="100.0" w:type="dxa"/>
+              <w:bottom w:w="100.0" w:type="dxa"/>
+              <w:right w:w="100.0" w:type="dxa"/>
+            </w:tcMar>
+            <w:vAlign w:val="top"/>
+          </w:tcPr>
+          <w:p>
+            <w:pPr>
+              <w:widowControl w:val="0"/>
+              <w:spacing w:line="240" w:lineRule="auto"/>
+              <w:rPr/>
+            </w:pPr>
+            <w:r>
+              <w:rPr>
+                <w:rtl w:val="0"/>
+              </w:rPr>
+              <w:t xml:space="preserve">Título</w:t>
+            </w:r>
+            <w:r>
+              <w:rPr>
+                <w:rtl w:val="0"/>
+              </w:rPr>
+            </w:r>
+          </w:p>
+        </w:tc>
+        <w:tc>
+          <w:tcPr>
+            <w:shd w:fill="auto" w:val="clear"/>
+            <w:tcMar>
+              <w:top w:w="100.0" w:type="dxa"/>
+              <w:left w:w="100.0" w:type="dxa"/>
+              <w:bottom w:w="100.0" w:type="dxa"/>
+              <w:right w:w="100.0" w:type="dxa"/>
+            </w:tcMar>
+            <w:vAlign w:val="top"/>
+          </w:tcPr>
+          <w:p>
+            <w:pPr>
+              <w:spacing w:after="160" w:line="259" w:lineRule="auto"/>
+              <w:ind w:left="0" w:firstLine="0"/>
+              <w:jc w:val="both"/>
+              <w:rPr/>
+            </w:pPr>
+            <w:r>
+              <w:rPr>
+                <w:rtl w:val="0"/>
+              </w:rPr>
+              <w:t xml:space="preserve">Modificación del menú anónimo</w:t>
+            </w:r>
+          </w:p>
+        </w:tc>
+      </w:tr>
+      <w:tr>
+        <w:trPr>
+          <w:cantSplit w:val="0"/>
+          <w:tblHeader w:val="0"/>
+        </w:trPr>
+        <w:tc>
+          <w:tcPr>
+            <w:shd w:fill="auto" w:val="clear"/>
+            <w:tcMar>
+              <w:top w:w="100.0" w:type="dxa"/>
+              <w:left w:w="100.0" w:type="dxa"/>
+              <w:bottom w:w="100.0" w:type="dxa"/>
+              <w:right w:w="100.0" w:type="dxa"/>
+            </w:tcMar>
+            <w:vAlign w:val="top"/>
+          </w:tcPr>
+          <w:p>
+            <w:pPr>
+              <w:widowControl w:val="0"/>
+              <w:spacing w:line="240" w:lineRule="auto"/>
+              <w:rPr/>
+            </w:pPr>
+            <w:r>
+              <w:rPr>
+                <w:rtl w:val="0"/>
+              </w:rPr>
+              <w:t xml:space="preserve">Descripción</w:t>
+            </w:r>
+          </w:p>
+        </w:tc>
+        <w:tc>
+          <w:tcPr>
+            <w:shd w:fill="auto" w:val="clear"/>
+            <w:tcMar>
+              <w:top w:w="100.0" w:type="dxa"/>
+              <w:left w:w="100.0" w:type="dxa"/>
+              <w:bottom w:w="100.0" w:type="dxa"/>
+              <w:right w:w="100.0" w:type="dxa"/>
+            </w:tcMar>
+            <w:vAlign w:val="top"/>
+          </w:tcPr>
+          <w:p>
+            <w:pPr>
+              <w:spacing w:after="160" w:line="259" w:lineRule="auto"/>
+              <w:ind w:left="0" w:firstLine="0"/>
+              <w:jc w:val="both"/>
+              <w:rPr/>
+            </w:pPr>
+            <w:r>
+              <w:rPr>
+                <w:rtl w:val="0"/>
+              </w:rPr>
+              <w:t xml:space="preserve">Modifica el menú anónimo de manera que muestre una opción que te lleve a tu página favorita. El titulo debe leerse de la siguiente forma: “</w:t>
+            </w:r>
+            <w:r>
+              <w:rPr>
+                <w:rFonts w:ascii="Arial Unicode MS" w:cs="Arial Unicode MS" w:eastAsia="Arial Unicode MS" w:hAnsi="Arial Unicode MS"/>
+                <w:rtl w:val="0"/>
+              </w:rPr>
+              <w:t xml:space="preserve">〈</w:t>
+            </w:r>
+            <w:r>
+              <w:rPr>
+                <w:rtl w:val="0"/>
+              </w:rPr>
+              <w:t xml:space="preserve">id-number</w:t>
+            </w:r>
+            <w:r>
+              <w:rPr>
+                <w:rFonts w:ascii="Arial Unicode MS" w:cs="Arial Unicode MS" w:eastAsia="Arial Unicode MS" w:hAnsi="Arial Unicode MS"/>
+                <w:rtl w:val="0"/>
+              </w:rPr>
+              <w:t xml:space="preserve">〉</w:t>
+            </w:r>
+            <w:r>
+              <w:rPr>
+                <w:rtl w:val="0"/>
+              </w:rPr>
+              <w:t xml:space="preserve">: </w:t>
+            </w:r>
+            <w:r>
+              <w:rPr>
+                <w:rFonts w:ascii="Arial Unicode MS" w:cs="Arial Unicode MS" w:eastAsia="Arial Unicode MS" w:hAnsi="Arial Unicode MS"/>
+                <w:rtl w:val="0"/>
+              </w:rPr>
+              <w:t xml:space="preserve">〈</w:t>
+            </w:r>
+            <w:r>
+              <w:rPr>
+                <w:rtl w:val="0"/>
+              </w:rPr>
+              <w:t xml:space="preserve">surname</w:t>
+            </w:r>
+            <w:r>
+              <w:rPr>
+                <w:rFonts w:ascii="Arial Unicode MS" w:cs="Arial Unicode MS" w:eastAsia="Arial Unicode MS" w:hAnsi="Arial Unicode MS"/>
+                <w:rtl w:val="0"/>
+              </w:rPr>
+              <w:t xml:space="preserve">〉</w:t>
+            </w:r>
+            <w:r>
+              <w:rPr>
+                <w:rtl w:val="0"/>
+              </w:rPr>
+              <w:t xml:space="preserve">, </w:t>
+            </w:r>
+            <w:r>
+              <w:rPr>
+                <w:rFonts w:ascii="Arial Unicode MS" w:cs="Arial Unicode MS" w:eastAsia="Arial Unicode MS" w:hAnsi="Arial Unicode MS"/>
+                <w:rtl w:val="0"/>
+              </w:rPr>
+              <w:t xml:space="preserve">〈</w:t>
+            </w:r>
+            <w:r>
+              <w:rPr>
+                <w:rtl w:val="0"/>
+              </w:rPr>
+              <w:t xml:space="preserve">name</w:t>
+            </w:r>
+            <w:r>
+              <w:rPr>
+                <w:rFonts w:ascii="Arial Unicode MS" w:cs="Arial Unicode MS" w:eastAsia="Arial Unicode MS" w:hAnsi="Arial Unicode MS"/>
+                <w:rtl w:val="0"/>
+              </w:rPr>
+              <w:t xml:space="preserve">〉</w:t>
+            </w:r>
+            <w:r>
+              <w:rPr>
+                <w:rtl w:val="0"/>
+              </w:rPr>
+              <w:t xml:space="preserve">”, donde “</w:t>
+            </w:r>
+            <w:r>
+              <w:rPr>
+                <w:rFonts w:ascii="Arial Unicode MS" w:cs="Arial Unicode MS" w:eastAsia="Arial Unicode MS" w:hAnsi="Arial Unicode MS"/>
+                <w:rtl w:val="0"/>
+              </w:rPr>
+              <w:t xml:space="preserve">〈</w:t>
+            </w:r>
+            <w:r>
+              <w:rPr>
+                <w:rtl w:val="0"/>
+              </w:rPr>
+              <w:t xml:space="preserve">id-number</w:t>
+            </w:r>
+            <w:r>
+              <w:rPr>
+                <w:rFonts w:ascii="Arial Unicode MS" w:cs="Arial Unicode MS" w:eastAsia="Arial Unicode MS" w:hAnsi="Arial Unicode MS"/>
+                <w:rtl w:val="0"/>
+              </w:rPr>
+              <w:t xml:space="preserve">〉</w:t>
+            </w:r>
+            <w:r>
+              <w:rPr>
+                <w:rtl w:val="0"/>
+              </w:rPr>
+              <w:t xml:space="preserve">” denota tu DNI, NIE, o pasaporte “</w:t>
+            </w:r>
+            <w:r>
+              <w:rPr>
+                <w:rFonts w:ascii="Arial Unicode MS" w:cs="Arial Unicode MS" w:eastAsia="Arial Unicode MS" w:hAnsi="Arial Unicode MS"/>
+                <w:rtl w:val="0"/>
+              </w:rPr>
+              <w:t xml:space="preserve">〈</w:t>
+            </w:r>
+            <w:r>
+              <w:rPr>
+                <w:rtl w:val="0"/>
+              </w:rPr>
+              <w:t xml:space="preserve">surname</w:t>
+            </w:r>
+            <w:r>
+              <w:rPr>
+                <w:rFonts w:ascii="Arial Unicode MS" w:cs="Arial Unicode MS" w:eastAsia="Arial Unicode MS" w:hAnsi="Arial Unicode MS"/>
+                <w:rtl w:val="0"/>
+              </w:rPr>
+              <w:t xml:space="preserve">〉</w:t>
+            </w:r>
+            <w:r>
+              <w:rPr>
+                <w:rtl w:val="0"/>
+              </w:rPr>
+              <w:t xml:space="preserve">” denota tus apellidos, y “</w:t>
+            </w:r>
+            <w:r>
+              <w:rPr>
+                <w:rFonts w:ascii="Arial Unicode MS" w:cs="Arial Unicode MS" w:eastAsia="Arial Unicode MS" w:hAnsi="Arial Unicode MS"/>
+                <w:rtl w:val="0"/>
+              </w:rPr>
+              <w:t xml:space="preserve">〈</w:t>
+            </w:r>
+            <w:r>
+              <w:rPr>
+                <w:rtl w:val="0"/>
+              </w:rPr>
+              <w:t xml:space="preserve">name</w:t>
+            </w:r>
+            <w:r>
+              <w:rPr>
+                <w:rFonts w:ascii="Arial Unicode MS" w:cs="Arial Unicode MS" w:eastAsia="Arial Unicode MS" w:hAnsi="Arial Unicode MS"/>
+                <w:rtl w:val="0"/>
+              </w:rPr>
+              <w:t xml:space="preserve">〉</w:t>
+            </w:r>
+            <w:r>
+              <w:rPr>
+                <w:rtl w:val="0"/>
+              </w:rPr>
+              <w:t xml:space="preserve">” denota tu nombre.</w:t>
+            </w:r>
+            <w:r>
+              <w:rPr>
+                <w:rtl w:val="0"/>
+              </w:rPr>
+            </w:r>
+          </w:p>
+        </w:tc>
+      </w:tr>
+      <w:tr>
+        <w:trPr>
+          <w:cantSplit w:val="0"/>
+          <w:tblHeader w:val="0"/>
+        </w:trPr>
+        <w:tc>
+          <w:tcPr>
+            <w:shd w:fill="auto" w:val="clear"/>
+            <w:tcMar>
+              <w:top w:w="100.0" w:type="dxa"/>
+              <w:left w:w="100.0" w:type="dxa"/>
+              <w:bottom w:w="100.0" w:type="dxa"/>
+              <w:right w:w="100.0" w:type="dxa"/>
+            </w:tcMar>
+            <w:vAlign w:val="top"/>
+          </w:tcPr>
+          <w:p>
+            <w:pPr>
+              <w:widowControl w:val="0"/>
+              <w:spacing w:line="240" w:lineRule="auto"/>
+              <w:rPr/>
+            </w:pPr>
+            <w:r>
+              <w:rPr>
+                <w:rtl w:val="0"/>
+              </w:rPr>
+              <w:t xml:space="preserve">Rol y asignación</w:t>
+            </w:r>
+          </w:p>
+        </w:tc>
+        <w:tc>
+          <w:tcPr>
+            <w:shd w:fill="auto" w:val="clear"/>
+            <w:tcMar>
+              <w:top w:w="100.0" w:type="dxa"/>
+              <w:left w:w="100.0" w:type="dxa"/>
+              <w:bottom w:w="100.0" w:type="dxa"/>
+              <w:right w:w="100.0" w:type="dxa"/>
+            </w:tcMar>
+            <w:vAlign w:val="top"/>
+          </w:tcPr>
+          <w:p>
+            <w:pPr>
+              <w:widowControl w:val="0"/>
+              <w:spacing w:line="240" w:lineRule="auto"/>
+              <w:rPr/>
+            </w:pPr>
+            <w:r>
+              <w:rPr>
+                <w:rtl w:val="0"/>
+              </w:rPr>
+              <w:t xml:space="preserve">Desarrollador, José Joaquín Rojas Romero</w:t>
+            </w:r>
+          </w:p>
+        </w:tc>
+      </w:tr>
+      <w:tr>
+        <w:trPr>
+          <w:cantSplit w:val="0"/>
+          <w:tblHeader w:val="0"/>
+        </w:trPr>
+        <w:tc>
+          <w:tcPr>
+            <w:shd w:fill="auto" w:val="clear"/>
+            <w:tcMar>
+              <w:top w:w="100.0" w:type="dxa"/>
+              <w:left w:w="100.0" w:type="dxa"/>
+              <w:bottom w:w="100.0" w:type="dxa"/>
+              <w:right w:w="100.0" w:type="dxa"/>
+            </w:tcMar>
+            <w:vAlign w:val="top"/>
+          </w:tcPr>
+          <w:p>
+            <w:pPr>
+              <w:widowControl w:val="0"/>
+              <w:spacing w:line="240" w:lineRule="auto"/>
+              <w:rPr/>
+            </w:pPr>
+            <w:r>
+              <w:rPr>
+                <w:rtl w:val="0"/>
+              </w:rPr>
+              <w:t xml:space="preserve">Tiempo estimado</w:t>
+            </w:r>
+          </w:p>
+        </w:tc>
+        <w:tc>
+          <w:tcPr>
+            <w:shd w:fill="auto" w:val="clear"/>
+            <w:tcMar>
+              <w:top w:w="100.0" w:type="dxa"/>
+              <w:left w:w="100.0" w:type="dxa"/>
+              <w:bottom w:w="100.0" w:type="dxa"/>
+              <w:right w:w="100.0" w:type="dxa"/>
+            </w:tcMar>
+            <w:vAlign w:val="top"/>
+          </w:tcPr>
+          <w:p>
+            <w:pPr>
+              <w:widowControl w:val="0"/>
+              <w:spacing w:line="240" w:lineRule="auto"/>
+              <w:rPr/>
+            </w:pPr>
+            <w:r>
+              <w:rPr>
+                <w:rtl w:val="0"/>
+              </w:rPr>
+              <w:t xml:space="preserve">10 minutos</w:t>
+            </w:r>
+          </w:p>
+        </w:tc>
+      </w:tr>
+      <w:tr>
+        <w:trPr>
+          <w:cantSplit w:val="0"/>
+          <w:tblHeader w:val="0"/>
+        </w:trPr>
+        <w:tc>
+          <w:tcPr>
+            <w:shd w:fill="auto" w:val="clear"/>
+            <w:tcMar>
+              <w:top w:w="100.0" w:type="dxa"/>
+              <w:left w:w="100.0" w:type="dxa"/>
+              <w:bottom w:w="100.0" w:type="dxa"/>
+              <w:right w:w="100.0" w:type="dxa"/>
+            </w:tcMar>
+            <w:vAlign w:val="top"/>
+          </w:tcPr>
+          <w:p>
+            <w:pPr>
+              <w:widowControl w:val="0"/>
+              <w:spacing w:line="240" w:lineRule="auto"/>
+              <w:rPr/>
+            </w:pPr>
+            <w:r>
+              <w:rPr>
+                <w:rtl w:val="0"/>
+              </w:rPr>
+              <w:t xml:space="preserve">Tiempo real</w:t>
+            </w:r>
+          </w:p>
+        </w:tc>
+        <w:tc>
+          <w:tcPr>
+            <w:shd w:fill="auto" w:val="clear"/>
+            <w:tcMar>
+              <w:top w:w="100.0" w:type="dxa"/>
+              <w:left w:w="100.0" w:type="dxa"/>
+              <w:bottom w:w="100.0" w:type="dxa"/>
+              <w:right w:w="100.0" w:type="dxa"/>
+            </w:tcMar>
+            <w:vAlign w:val="top"/>
+          </w:tcPr>
+          <w:p>
+            <w:pPr>
+              <w:widowControl w:val="0"/>
+              <w:spacing w:line="240" w:lineRule="auto"/>
+              <w:rPr/>
+            </w:pPr>
+            <w:r>
+              <w:rPr>
+                <w:rtl w:val="0"/>
+              </w:rPr>
+              <w:t xml:space="preserve">10 minutos</w:t>
+            </w:r>
+          </w:p>
+        </w:tc>
+      </w:tr>
+    </w:tbl>
+    <w:p>
+      <w:pPr>
+        <w:rPr>
+          <w:rFonts w:ascii="Calibri" w:cs="Calibri" w:eastAsia="Calibri" w:hAnsi="Calibri"/>
+          <w:sz w:val="24"/>
+          <w:szCs w:val="24"/>
+        </w:rPr>
+      </w:pPr>
+      <w:r>
+        <w:rPr>
+          <w:rtl w:val="0"/>
+        </w:rPr>
+      </w:r>
+    </w:p>
+    <w:p>
+      <w:pPr>
+        <w:spacing w:after="160" w:line="259" w:lineRule="auto"/>
+        <w:rPr>
+          <w:sz w:val="30"/>
+          <w:szCs w:val="30"/>
+        </w:rPr>
+      </w:pPr>
+      <w:r>
+        <w:rPr>
+          <w:rtl w:val="0"/>
+        </w:rPr>
+      </w:r>
+    </w:p>
+    <w:tbl>
+      <w:tblPr>
+        <w:tblStyle w:val="Table3"/>
+        <w:tblW w:w="9765.0" w:type="dxa"/>
+        <w:jc w:val="left"/>
+        <w:tblBorders>
+          <w:top w:color="000000" w:space="0" w:sz="8" w:val="single"/>
+          <w:left w:color="000000" w:space="0" w:sz="8" w:val="single"/>
+          <w:bottom w:color="000000" w:space="0" w:sz="8" w:val="single"/>
+          <w:right w:color="000000" w:space="0" w:sz="8" w:val="single"/>
+          <w:insideH w:color="000000" w:space="0" w:sz="8" w:val="single"/>
+          <w:insideV w:color="000000" w:space="0" w:sz="8" w:val="single"/>
+        </w:tblBorders>
+        <w:tblLayout w:type="fixed"/>
+        <w:tblLook w:val="0600"/>
+      </w:tblPr>
+      <w:tblGrid>
+        <w:gridCol w:w="4882.5"/>
+        <w:gridCol w:w="4882.5"/>
+        <w:tblGridChange w:id="0">
+          <w:tblGrid>
+            <w:gridCol w:w="4882.5"/>
+            <w:gridCol w:w="4882.5"/>
+          </w:tblGrid>
+        </w:tblGridChange>
+      </w:tblGrid>
+      <w:tr>
+        <w:trPr>
+          <w:cantSplit w:val="0"/>
+          <w:trHeight w:val="388.974609375" w:hRule="atLeast"/>
+          <w:tblHeader w:val="0"/>
+        </w:trPr>
+        <w:tc>
+          <w:tcPr>
+            <w:shd w:fill="auto" w:val="clear"/>
+            <w:tcMar>
+              <w:top w:w="100.0" w:type="dxa"/>
+              <w:left w:w="100.0" w:type="dxa"/>
+              <w:bottom w:w="100.0" w:type="dxa"/>
+              <w:right w:w="100.0" w:type="dxa"/>
+            </w:tcMar>
+            <w:vAlign w:val="top"/>
+          </w:tcPr>
+          <w:p>
+            <w:pPr>
+              <w:widowControl w:val="0"/>
+              <w:spacing w:line="240" w:lineRule="auto"/>
+              <w:rPr>
+                <w:b w:val="1"/>
+                <w:sz w:val="24"/>
+                <w:szCs w:val="24"/>
+              </w:rPr>
+            </w:pPr>
+            <w:r>
+              <w:rPr>
+                <w:b w:val="1"/>
+                <w:sz w:val="24"/>
+                <w:szCs w:val="24"/>
+                <w:rtl w:val="0"/>
+              </w:rPr>
+              <w:t xml:space="preserve">Tarea 02</w:t>
+            </w:r>
+          </w:p>
+        </w:tc>
+        <w:tc>
+          <w:tcPr>
+            <w:shd w:fill="auto" w:val="clear"/>
+            <w:tcMar>
+              <w:top w:w="100.0" w:type="dxa"/>
+              <w:left w:w="100.0" w:type="dxa"/>
+              <w:bottom w:w="100.0" w:type="dxa"/>
+              <w:right w:w="100.0" w:type="dxa"/>
+            </w:tcMar>
+            <w:vAlign w:val="top"/>
+          </w:tcPr>
+          <w:p>
+            <w:pPr>
+              <w:widowControl w:val="0"/>
+              <w:spacing w:line="240" w:lineRule="auto"/>
+              <w:rPr>
+                <w:b w:val="1"/>
+                <w:sz w:val="24"/>
+                <w:szCs w:val="24"/>
+              </w:rPr>
+            </w:pPr>
+            <w:r>
+              <w:rPr>
+                <w:rtl w:val="0"/>
+              </w:rPr>
+            </w:r>
+          </w:p>
+        </w:tc>
+      </w:tr>
+      <w:tr>
+        <w:trPr>
+          <w:cantSplit w:val="0"/>
+          <w:tblHeader w:val="0"/>
+        </w:trPr>
+        <w:tc>
+          <w:tcPr>
+            <w:shd w:fill="auto" w:val="clear"/>
+            <w:tcMar>
+              <w:top w:w="100.0" w:type="dxa"/>
+              <w:left w:w="100.0" w:type="dxa"/>
+              <w:bottom w:w="100.0" w:type="dxa"/>
+              <w:right w:w="100.0" w:type="dxa"/>
+            </w:tcMar>
+            <w:vAlign w:val="top"/>
+          </w:tcPr>
+          <w:p>
+            <w:pPr>
+              <w:widowControl w:val="0"/>
+              <w:spacing w:line="240" w:lineRule="auto"/>
+              <w:rPr/>
+            </w:pPr>
+            <w:r>
+              <w:rPr>
+                <w:rtl w:val="0"/>
+              </w:rPr>
+              <w:t xml:space="preserve">Título</w:t>
+            </w:r>
+          </w:p>
+        </w:tc>
+        <w:tc>
+          <w:tcPr>
+            <w:shd w:fill="auto" w:val="clear"/>
+            <w:tcMar>
+              <w:top w:w="100.0" w:type="dxa"/>
+              <w:left w:w="100.0" w:type="dxa"/>
+              <w:bottom w:w="100.0" w:type="dxa"/>
+              <w:right w:w="100.0" w:type="dxa"/>
+            </w:tcMar>
+            <w:vAlign w:val="top"/>
+          </w:tcPr>
+          <w:p>
+            <w:pPr>
+              <w:spacing w:after="160" w:line="259" w:lineRule="auto"/>
+              <w:jc w:val="both"/>
+              <w:rPr/>
+            </w:pPr>
+            <w:r>
+              <w:rPr>
+                <w:rtl w:val="0"/>
+              </w:rPr>
+              <w:t xml:space="preserve">Crear Planning Report</w:t>
+            </w:r>
+            <w:r>
+              <w:rPr>
+                <w:rtl w:val="0"/>
+              </w:rPr>
+            </w:r>
+          </w:p>
+        </w:tc>
+      </w:tr>
+      <w:tr>
+        <w:trPr>
+          <w:cantSplit w:val="0"/>
+          <w:tblHeader w:val="0"/>
+        </w:trPr>
+        <w:tc>
+          <w:tcPr>
+            <w:shd w:fill="auto" w:val="clear"/>
+            <w:tcMar>
+              <w:top w:w="100.0" w:type="dxa"/>
+              <w:left w:w="100.0" w:type="dxa"/>
+              <w:bottom w:w="100.0" w:type="dxa"/>
+              <w:right w:w="100.0" w:type="dxa"/>
+            </w:tcMar>
+            <w:vAlign w:val="top"/>
+          </w:tcPr>
+          <w:p>
+            <w:pPr>
+              <w:widowControl w:val="0"/>
+              <w:spacing w:line="240" w:lineRule="auto"/>
+              <w:rPr/>
+            </w:pPr>
+            <w:r>
+              <w:rPr>
+                <w:rtl w:val="0"/>
+              </w:rPr>
+              <w:t xml:space="preserve">Descripción</w:t>
+            </w:r>
+          </w:p>
+        </w:tc>
+        <w:tc>
+          <w:tcPr>
+            <w:shd w:fill="auto" w:val="clear"/>
+            <w:tcMar>
+              <w:top w:w="100.0" w:type="dxa"/>
+              <w:left w:w="100.0" w:type="dxa"/>
+              <w:bottom w:w="100.0" w:type="dxa"/>
+              <w:right w:w="100.0" w:type="dxa"/>
+            </w:tcMar>
+            <w:vAlign w:val="top"/>
+          </w:tcPr>
+          <w:p>
+            <w:pPr>
+              <w:spacing w:after="160" w:line="259" w:lineRule="auto"/>
+              <w:jc w:val="both"/>
+              <w:rPr/>
+            </w:pPr>
+            <w:r>
+              <w:rPr>
+                <w:rtl w:val="0"/>
+              </w:rPr>
+              <w:t xml:space="preserve">Crear y desarrollar el documento de Planning Report.</w:t>
+            </w:r>
+          </w:p>
+        </w:tc>
+      </w:tr>
+      <w:tr>
+        <w:trPr>
+          <w:cantSplit w:val="0"/>
+          <w:tblHeader w:val="0"/>
+        </w:trPr>
+        <w:tc>
+          <w:tcPr>
+            <w:shd w:fill="auto" w:val="clear"/>
+            <w:tcMar>
+              <w:top w:w="100.0" w:type="dxa"/>
+              <w:left w:w="100.0" w:type="dxa"/>
+              <w:bottom w:w="100.0" w:type="dxa"/>
+              <w:right w:w="100.0" w:type="dxa"/>
+            </w:tcMar>
+            <w:vAlign w:val="top"/>
+          </w:tcPr>
+          <w:p>
+            <w:pPr>
+              <w:widowControl w:val="0"/>
+              <w:spacing w:line="240" w:lineRule="auto"/>
+              <w:rPr/>
+            </w:pPr>
+            <w:r>
+              <w:rPr>
+                <w:rtl w:val="0"/>
+              </w:rPr>
+              <w:t xml:space="preserve">Rol y asignación</w:t>
+            </w:r>
+          </w:p>
+        </w:tc>
+        <w:tc>
+          <w:tcPr>
+            <w:shd w:fill="auto" w:val="clear"/>
+            <w:tcMar>
+              <w:top w:w="100.0" w:type="dxa"/>
+              <w:left w:w="100.0" w:type="dxa"/>
+              <w:bottom w:w="100.0" w:type="dxa"/>
+              <w:right w:w="100.0" w:type="dxa"/>
+            </w:tcMar>
+            <w:vAlign w:val="top"/>
+          </w:tcPr>
+          <w:p>
+            <w:pPr>
+              <w:widowControl w:val="0"/>
+              <w:spacing w:line="240" w:lineRule="auto"/>
+              <w:rPr/>
+            </w:pPr>
+            <w:r>
+              <w:rPr>
+                <w:rtl w:val="0"/>
+              </w:rPr>
+              <w:t xml:space="preserve">Manager, José Joaquín Rojas Romero</w:t>
+            </w:r>
+          </w:p>
+        </w:tc>
+      </w:tr>
+      <w:tr>
+        <w:trPr>
+          <w:cantSplit w:val="0"/>
+          <w:tblHeader w:val="0"/>
+        </w:trPr>
+        <w:tc>
+          <w:tcPr>
+            <w:shd w:fill="auto" w:val="clear"/>
+            <w:tcMar>
+              <w:top w:w="100.0" w:type="dxa"/>
+              <w:left w:w="100.0" w:type="dxa"/>
+              <w:bottom w:w="100.0" w:type="dxa"/>
+              <w:right w:w="100.0" w:type="dxa"/>
+            </w:tcMar>
+            <w:vAlign w:val="top"/>
+          </w:tcPr>
+          <w:p>
+            <w:pPr>
+              <w:widowControl w:val="0"/>
+              <w:spacing w:line="240" w:lineRule="auto"/>
+              <w:rPr/>
+            </w:pPr>
+            <w:r>
+              <w:rPr>
+                <w:rtl w:val="0"/>
+              </w:rPr>
+              <w:t xml:space="preserve">Tiempo estimado</w:t>
+            </w:r>
+          </w:p>
+        </w:tc>
+        <w:tc>
+          <w:tcPr>
+            <w:shd w:fill="auto" w:val="clear"/>
+            <w:tcMar>
+              <w:top w:w="100.0" w:type="dxa"/>
+              <w:left w:w="100.0" w:type="dxa"/>
+              <w:bottom w:w="100.0" w:type="dxa"/>
+              <w:right w:w="100.0" w:type="dxa"/>
+            </w:tcMar>
+            <w:vAlign w:val="top"/>
+          </w:tcPr>
+          <w:p>
+            <w:pPr>
+              <w:widowControl w:val="0"/>
+              <w:spacing w:line="240" w:lineRule="auto"/>
+              <w:rPr/>
+            </w:pPr>
+            <w:r>
+              <w:rPr>
+                <w:rtl w:val="0"/>
+              </w:rPr>
+              <w:t xml:space="preserve">10 minutos</w:t>
+            </w:r>
+          </w:p>
+        </w:tc>
+      </w:tr>
+      <w:tr>
+        <w:trPr>
+          <w:cantSplit w:val="0"/>
+          <w:tblHeader w:val="0"/>
+        </w:trPr>
+        <w:tc>
+          <w:tcPr>
+            <w:shd w:fill="auto" w:val="clear"/>
+            <w:tcMar>
+              <w:top w:w="100.0" w:type="dxa"/>
+              <w:left w:w="100.0" w:type="dxa"/>
+              <w:bottom w:w="100.0" w:type="dxa"/>
+              <w:right w:w="100.0" w:type="dxa"/>
+            </w:tcMar>
+            <w:vAlign w:val="top"/>
+          </w:tcPr>
+          <w:p>
+            <w:pPr>
+              <w:widowControl w:val="0"/>
+              <w:spacing w:line="240" w:lineRule="auto"/>
+              <w:rPr/>
+            </w:pPr>
+            <w:r>
+              <w:rPr>
+                <w:rtl w:val="0"/>
+              </w:rPr>
+              <w:t xml:space="preserve">Tiempo real</w:t>
+            </w:r>
+          </w:p>
+        </w:tc>
+        <w:tc>
+          <w:tcPr>
+            <w:shd w:fill="auto" w:val="clear"/>
+            <w:tcMar>
+              <w:top w:w="100.0" w:type="dxa"/>
+              <w:left w:w="100.0" w:type="dxa"/>
+              <w:bottom w:w="100.0" w:type="dxa"/>
+              <w:right w:w="100.0" w:type="dxa"/>
+            </w:tcMar>
+            <w:vAlign w:val="top"/>
+          </w:tcPr>
+          <w:p>
+            <w:pPr>
+              <w:widowControl w:val="0"/>
+              <w:spacing w:line="240" w:lineRule="auto"/>
+              <w:rPr/>
+            </w:pPr>
+            <w:r>
+              <w:rPr>
+                <w:rtl w:val="0"/>
+              </w:rPr>
+              <w:t xml:space="preserve">9 minutos</w:t>
+            </w:r>
+          </w:p>
+        </w:tc>
+      </w:tr>
+    </w:tbl>
+    <w:p>
+      <w:pPr>
+        <w:rPr>
+          <w:rFonts w:ascii="Calibri" w:cs="Calibri" w:eastAsia="Calibri" w:hAnsi="Calibri"/>
+          <w:sz w:val="24"/>
+          <w:szCs w:val="24"/>
+        </w:rPr>
+      </w:pPr>
+      <w:r>
+        <w:rPr>
+          <w:rtl w:val="0"/>
+        </w:rPr>
+      </w:r>
+    </w:p>
+    <w:p>
+      <w:pPr>
+        <w:rPr>
+          <w:rFonts w:ascii="Calibri" w:cs="Calibri" w:eastAsia="Calibri" w:hAnsi="Calibri"/>
+          <w:sz w:val="24"/>
+          <w:szCs w:val="24"/>
+        </w:rPr>
+      </w:pPr>
+      <w:r>
+        <w:rPr>
+          <w:rtl w:val="0"/>
+        </w:rPr>
+      </w:r>
+    </w:p>
+    <w:p>
+      <w:pPr>
+        <w:spacing w:after="160" w:line="259" w:lineRule="auto"/>
+        <w:rPr>
+          <w:sz w:val="30"/>
+          <w:szCs w:val="30"/>
+        </w:rPr>
+      </w:pPr>
+      <w:r>
+        <w:rPr>
+          <w:rtl w:val="0"/>
+        </w:rPr>
+      </w:r>
+    </w:p>
+    <w:p>
+      <w:pPr>
+        <w:spacing w:after="160" w:line="259" w:lineRule="auto"/>
+        <w:rPr>
+          <w:sz w:val="30"/>
+          <w:szCs w:val="30"/>
+        </w:rPr>
+      </w:pPr>
+      <w:r>
+        <w:rPr>
+          <w:rtl w:val="0"/>
+        </w:rPr>
+      </w:r>
+    </w:p>
+    <w:tbl>
+      <w:tblPr>
+        <w:tblStyle w:val="Table4"/>
+        <w:tblW w:w="9765.0" w:type="dxa"/>
+        <w:jc w:val="left"/>
+        <w:tblBorders>
+          <w:top w:color="000000" w:space="0" w:sz="8" w:val="single"/>
+          <w:left w:color="000000" w:space="0" w:sz="8" w:val="single"/>
+          <w:bottom w:color="000000" w:space="0" w:sz="8" w:val="single"/>
+          <w:right w:color="000000" w:space="0" w:sz="8" w:val="single"/>
+          <w:insideH w:color="000000" w:space="0" w:sz="8" w:val="single"/>
+          <w:insideV w:color="000000" w:space="0" w:sz="8" w:val="single"/>
+        </w:tblBorders>
+        <w:tblLayout w:type="fixed"/>
+        <w:tblLook w:val="0600"/>
+      </w:tblPr>
+      <w:tblGrid>
+        <w:gridCol w:w="4882.5"/>
+        <w:gridCol w:w="4882.5"/>
+        <w:tblGridChange w:id="0">
+          <w:tblGrid>
+            <w:gridCol w:w="4882.5"/>
+            <w:gridCol w:w="4882.5"/>
+          </w:tblGrid>
+        </w:tblGridChange>
+      </w:tblGrid>
+      <w:tr>
+        <w:trPr>
+          <w:cantSplit w:val="0"/>
+          <w:trHeight w:val="388.974609375" w:hRule="atLeast"/>
+          <w:tblHeader w:val="0"/>
+        </w:trPr>
+        <w:tc>
+          <w:tcPr>
+            <w:shd w:fill="auto" w:val="clear"/>
+            <w:tcMar>
+              <w:top w:w="100.0" w:type="dxa"/>
+              <w:left w:w="100.0" w:type="dxa"/>
+              <w:bottom w:w="100.0" w:type="dxa"/>
+              <w:right w:w="100.0" w:type="dxa"/>
+            </w:tcMar>
+            <w:vAlign w:val="top"/>
+          </w:tcPr>
+          <w:p>
+            <w:pPr>
+              <w:widowControl w:val="0"/>
+              <w:spacing w:line="240" w:lineRule="auto"/>
+              <w:rPr>
+                <w:b w:val="1"/>
+                <w:sz w:val="24"/>
+                <w:szCs w:val="24"/>
+              </w:rPr>
+            </w:pPr>
+            <w:r>
+              <w:rPr>
+                <w:b w:val="1"/>
+                <w:sz w:val="24"/>
+                <w:szCs w:val="24"/>
+                <w:rtl w:val="0"/>
+              </w:rPr>
+              <w:t xml:space="preserve">Tarea 03</w:t>
+            </w:r>
+          </w:p>
+        </w:tc>
+        <w:tc>
+          <w:tcPr>
+            <w:shd w:fill="auto" w:val="clear"/>
+            <w:tcMar>
+              <w:top w:w="100.0" w:type="dxa"/>
+              <w:left w:w="100.0" w:type="dxa"/>
+              <w:bottom w:w="100.0" w:type="dxa"/>
+              <w:right w:w="100.0" w:type="dxa"/>
+            </w:tcMar>
+            <w:vAlign w:val="top"/>
+          </w:tcPr>
+          <w:p>
+            <w:pPr>
+              <w:widowControl w:val="0"/>
+              <w:spacing w:line="240" w:lineRule="auto"/>
+              <w:rPr>
+                <w:b w:val="1"/>
+                <w:sz w:val="24"/>
+                <w:szCs w:val="24"/>
+              </w:rPr>
+            </w:pPr>
+            <w:r>
+              <w:rPr>
+                <w:rtl w:val="0"/>
+              </w:rPr>
+            </w:r>
+          </w:p>
+        </w:tc>
+      </w:tr>
+      <w:tr>
+        <w:trPr>
+          <w:cantSplit w:val="0"/>
+          <w:tblHeader w:val="0"/>
+        </w:trPr>
+        <w:tc>
+          <w:tcPr>
+            <w:shd w:fill="auto" w:val="clear"/>
+            <w:tcMar>
+              <w:top w:w="100.0" w:type="dxa"/>
+              <w:left w:w="100.0" w:type="dxa"/>
+              <w:bottom w:w="100.0" w:type="dxa"/>
+              <w:right w:w="100.0" w:type="dxa"/>
+            </w:tcMar>
+            <w:vAlign w:val="top"/>
+          </w:tcPr>
+          <w:p>
+            <w:pPr>
+              <w:widowControl w:val="0"/>
+              <w:spacing w:line="240" w:lineRule="auto"/>
+              <w:rPr/>
+            </w:pPr>
+            <w:r>
+              <w:rPr>
+                <w:rtl w:val="0"/>
+              </w:rPr>
+              <w:t xml:space="preserve">Título</w:t>
+            </w:r>
+          </w:p>
+        </w:tc>
+        <w:tc>
+          <w:tcPr>
+            <w:shd w:fill="auto" w:val="clear"/>
+            <w:tcMar>
+              <w:top w:w="100.0" w:type="dxa"/>
+              <w:left w:w="100.0" w:type="dxa"/>
+              <w:bottom w:w="100.0" w:type="dxa"/>
+              <w:right w:w="100.0" w:type="dxa"/>
+            </w:tcMar>
+            <w:vAlign w:val="top"/>
+          </w:tcPr>
+          <w:p>
+            <w:pPr>
+              <w:spacing w:after="160" w:line="259" w:lineRule="auto"/>
+              <w:jc w:val="both"/>
+              <w:rPr/>
+            </w:pPr>
+            <w:r>
+              <w:rPr>
+                <w:rtl w:val="0"/>
+              </w:rPr>
+              <w:t xml:space="preserve">Crear Analysis Report</w:t>
+            </w:r>
+            <w:r>
+              <w:rPr>
+                <w:rtl w:val="0"/>
+              </w:rPr>
+            </w:r>
+          </w:p>
+        </w:tc>
+      </w:tr>
+      <w:tr>
+        <w:trPr>
+          <w:cantSplit w:val="0"/>
+          <w:tblHeader w:val="0"/>
+        </w:trPr>
+        <w:tc>
+          <w:tcPr>
+            <w:shd w:fill="auto" w:val="clear"/>
+            <w:tcMar>
+              <w:top w:w="100.0" w:type="dxa"/>
+              <w:left w:w="100.0" w:type="dxa"/>
+              <w:bottom w:w="100.0" w:type="dxa"/>
+              <w:right w:w="100.0" w:type="dxa"/>
+            </w:tcMar>
+            <w:vAlign w:val="top"/>
+          </w:tcPr>
+          <w:p>
+            <w:pPr>
+              <w:widowControl w:val="0"/>
+              <w:spacing w:line="240" w:lineRule="auto"/>
+              <w:rPr/>
+            </w:pPr>
+            <w:r>
+              <w:rPr>
+                <w:rtl w:val="0"/>
+              </w:rPr>
+              <w:t xml:space="preserve">Descripción</w:t>
+            </w:r>
+          </w:p>
+        </w:tc>
+        <w:tc>
+          <w:tcPr>
+            <w:shd w:fill="auto" w:val="clear"/>
+            <w:tcMar>
+              <w:top w:w="100.0" w:type="dxa"/>
+              <w:left w:w="100.0" w:type="dxa"/>
+              <w:bottom w:w="100.0" w:type="dxa"/>
+              <w:right w:w="100.0" w:type="dxa"/>
+            </w:tcMar>
+            <w:vAlign w:val="top"/>
+          </w:tcPr>
+          <w:p>
+            <w:pPr>
+              <w:spacing w:after="160" w:line="259" w:lineRule="auto"/>
+              <w:jc w:val="both"/>
+              <w:rPr/>
+            </w:pPr>
+            <w:r>
+              <w:rPr>
+                <w:rtl w:val="0"/>
+              </w:rPr>
+              <w:t xml:space="preserve">Crear y desarrollar el documento de Analysis Report.</w:t>
+            </w:r>
+          </w:p>
+        </w:tc>
+      </w:tr>
+      <w:tr>
+        <w:trPr>
+          <w:cantSplit w:val="0"/>
+          <w:tblHeader w:val="0"/>
+        </w:trPr>
+        <w:tc>
+          <w:tcPr>
+            <w:shd w:fill="auto" w:val="clear"/>
+            <w:tcMar>
+              <w:top w:w="100.0" w:type="dxa"/>
+              <w:left w:w="100.0" w:type="dxa"/>
+              <w:bottom w:w="100.0" w:type="dxa"/>
+              <w:right w:w="100.0" w:type="dxa"/>
+            </w:tcMar>
+            <w:vAlign w:val="top"/>
+          </w:tcPr>
+          <w:p>
+            <w:pPr>
+              <w:widowControl w:val="0"/>
+              <w:spacing w:line="240" w:lineRule="auto"/>
+              <w:rPr/>
+            </w:pPr>
+            <w:r>
+              <w:rPr>
+                <w:rtl w:val="0"/>
+              </w:rPr>
+              <w:t xml:space="preserve">Rol y asignación</w:t>
+            </w:r>
+          </w:p>
+        </w:tc>
+        <w:tc>
+          <w:tcPr>
+            <w:shd w:fill="auto" w:val="clear"/>
+            <w:tcMar>
+              <w:top w:w="100.0" w:type="dxa"/>
+              <w:left w:w="100.0" w:type="dxa"/>
+              <w:bottom w:w="100.0" w:type="dxa"/>
+              <w:right w:w="100.0" w:type="dxa"/>
+            </w:tcMar>
+            <w:vAlign w:val="top"/>
+          </w:tcPr>
+          <w:p>
+            <w:pPr>
+              <w:widowControl w:val="0"/>
+              <w:spacing w:line="240" w:lineRule="auto"/>
+              <w:rPr/>
+            </w:pPr>
+            <w:r>
+              <w:rPr>
+                <w:rtl w:val="0"/>
+              </w:rPr>
+              <w:t xml:space="preserve">Manager, José Joaquín Rojas Romero</w:t>
+            </w:r>
+          </w:p>
+        </w:tc>
+      </w:tr>
+      <w:tr>
+        <w:trPr>
+          <w:cantSplit w:val="0"/>
+          <w:tblHeader w:val="0"/>
+        </w:trPr>
+        <w:tc>
+          <w:tcPr>
+            <w:shd w:fill="auto" w:val="clear"/>
+            <w:tcMar>
+              <w:top w:w="100.0" w:type="dxa"/>
+              <w:left w:w="100.0" w:type="dxa"/>
+              <w:bottom w:w="100.0" w:type="dxa"/>
+              <w:right w:w="100.0" w:type="dxa"/>
+            </w:tcMar>
+            <w:vAlign w:val="top"/>
+          </w:tcPr>
+          <w:p>
+            <w:pPr>
+              <w:widowControl w:val="0"/>
+              <w:spacing w:line="240" w:lineRule="auto"/>
+              <w:rPr/>
+            </w:pPr>
+            <w:r>
+              <w:rPr>
+                <w:rtl w:val="0"/>
+              </w:rPr>
+              <w:t xml:space="preserve">Tiempo estimado</w:t>
+            </w:r>
+          </w:p>
+        </w:tc>
+        <w:tc>
+          <w:tcPr>
+            <w:shd w:fill="auto" w:val="clear"/>
+            <w:tcMar>
+              <w:top w:w="100.0" w:type="dxa"/>
+              <w:left w:w="100.0" w:type="dxa"/>
+              <w:bottom w:w="100.0" w:type="dxa"/>
+              <w:right w:w="100.0" w:type="dxa"/>
+            </w:tcMar>
+            <w:vAlign w:val="top"/>
+          </w:tcPr>
+          <w:p>
+            <w:pPr>
+              <w:widowControl w:val="0"/>
+              <w:spacing w:line="240" w:lineRule="auto"/>
+              <w:rPr/>
+            </w:pPr>
+            <w:r>
+              <w:rPr>
+                <w:rtl w:val="0"/>
+              </w:rPr>
+              <w:t xml:space="preserve">15 minutos</w:t>
+            </w:r>
+          </w:p>
+        </w:tc>
+      </w:tr>
+      <w:tr>
+        <w:trPr>
+          <w:cantSplit w:val="0"/>
+          <w:tblHeader w:val="0"/>
+        </w:trPr>
+        <w:tc>
+          <w:tcPr>
+            <w:shd w:fill="auto" w:val="clear"/>
+            <w:tcMar>
+              <w:top w:w="100.0" w:type="dxa"/>
+              <w:left w:w="100.0" w:type="dxa"/>
+              <w:bottom w:w="100.0" w:type="dxa"/>
+              <w:right w:w="100.0" w:type="dxa"/>
+            </w:tcMar>
+            <w:vAlign w:val="top"/>
+          </w:tcPr>
+          <w:p>
+            <w:pPr>
+              <w:widowControl w:val="0"/>
+              <w:spacing w:line="240" w:lineRule="auto"/>
+              <w:rPr/>
+            </w:pPr>
+            <w:r>
+              <w:rPr>
+                <w:rtl w:val="0"/>
+              </w:rPr>
+              <w:t xml:space="preserve">Tiempo real</w:t>
+            </w:r>
+          </w:p>
+        </w:tc>
+        <w:tc>
+          <w:tcPr>
+            <w:shd w:fill="auto" w:val="clear"/>
+            <w:tcMar>
+              <w:top w:w="100.0" w:type="dxa"/>
+              <w:left w:w="100.0" w:type="dxa"/>
+              <w:bottom w:w="100.0" w:type="dxa"/>
+              <w:right w:w="100.0" w:type="dxa"/>
+            </w:tcMar>
+            <w:vAlign w:val="top"/>
+          </w:tcPr>
+          <w:p>
+            <w:pPr>
+              <w:widowControl w:val="0"/>
+              <w:spacing w:line="240" w:lineRule="auto"/>
+              <w:rPr/>
+            </w:pPr>
+            <w:r>
+              <w:rPr>
+                <w:rtl w:val="0"/>
+              </w:rPr>
+              <w:t xml:space="preserve">13 minutos</w:t>
+            </w:r>
+          </w:p>
+        </w:tc>
+      </w:tr>
+    </w:tbl>
+    <w:p>
+      <w:pPr>
+        <w:rPr>
+          <w:rFonts w:ascii="Calibri" w:cs="Calibri" w:eastAsia="Calibri" w:hAnsi="Calibri"/>
+          <w:sz w:val="24"/>
+          <w:szCs w:val="24"/>
+        </w:rPr>
+      </w:pPr>
+      <w:r>
+        <w:rPr>
+          <w:rtl w:val="0"/>
+        </w:rPr>
+      </w:r>
+    </w:p>
+    <w:p>
+      <w:pPr>
+        <w:spacing w:after="160" w:line="259" w:lineRule="auto"/>
+        <w:ind w:left="0" w:firstLine="0"/>
+        <w:rPr>
+          <w:rFonts w:ascii="Calibri" w:cs="Calibri" w:eastAsia="Calibri" w:hAnsi="Calibri"/>
+          <w:sz w:val="24"/>
+          <w:szCs w:val="24"/>
+        </w:rPr>
+      </w:pPr>
+      <w:r>
+        <w:rPr>
+          <w:rtl w:val="0"/>
+        </w:rPr>
+      </w:r>
+    </w:p>
+    <w:p>
+      <w:pPr>
+        <w:spacing w:after="160" w:line="259" w:lineRule="auto"/>
         <w:jc w:val="both"/>
         <w:rPr>
-          <w:sz w:val="24"/>
-          <w:szCs w:val="24"/>
-        </w:rPr>
-      </w:pPr>
-      <w:r>
-        <w:rPr>
-          <w:rtl w:val="0"/>
-        </w:rPr>
-        <w:t xml:space="preserve">En este documento se listan las distintas tareas en las que se han dividido todos los requisitos individuales de la primera entrega.</w:t>
-      </w:r>
-      <w:r>
-        <w:rPr>
-          <w:rtl w:val="0"/>
-        </w:rPr>
-      </w:r>
-    </w:p>
-    <w:p>
-      <w:pPr>
-        <w:pStyle w:val="Heading1"/>
-        <w:rPr/>
-      </w:pPr>
-      <w:bookmarkStart w:colFirst="0" w:colLast="0" w:name="_tvy5edcq3b5t" w:id="3"/>
-      <w:bookmarkEnd w:id="3"/>
-      <w:r>
-        <w:rPr>
-          <w:rtl w:val="0"/>
-        </w:rPr>
-        <w:t xml:space="preserve">Contenidos</w:t>
+          <w:rFonts w:ascii="Calibri" w:cs="Calibri" w:eastAsia="Calibri" w:hAnsi="Calibri"/>
+          <w:b w:val="1"/>
+          <w:sz w:val="24"/>
+          <w:szCs w:val="24"/>
+        </w:rPr>
+      </w:pPr>
+      <w:r>
+        <w:rPr>
+          <w:rtl w:val="0"/>
+        </w:rPr>
       </w:r>
     </w:p>
     <w:p>
       <w:pPr>
         <w:spacing w:after="160" w:line="259" w:lineRule="auto"/>
+        <w:jc w:val="both"/>
         <w:rPr>
           <w:rFonts w:ascii="Calibri" w:cs="Calibri" w:eastAsia="Calibri" w:hAnsi="Calibri"/>
           <w:b w:val="1"/>
@@ -1389,7 +2975,347 @@
           <w:szCs w:val="24"/>
           <w:rtl w:val="0"/>
         </w:rPr>
-        <w:t xml:space="preserve">INFORMACIÓN SOBRE LAS TAREAS:</w:t>
+        <w:t xml:space="preserve">COSTE Y TIEMPO DE LA ENTREGA:</w:t>
+      </w:r>
+    </w:p>
+    <w:p>
+      <w:pPr>
+        <w:spacing w:after="160" w:line="259" w:lineRule="auto"/>
+        <w:jc w:val="both"/>
+        <w:rPr>
+          <w:rFonts w:ascii="Calibri" w:cs="Calibri" w:eastAsia="Calibri" w:hAnsi="Calibri"/>
+          <w:sz w:val="24"/>
+          <w:szCs w:val="24"/>
+        </w:rPr>
+      </w:pPr>
+      <w:r>
+        <w:rPr>
+          <w:rFonts w:ascii="Calibri" w:cs="Calibri" w:eastAsia="Calibri" w:hAnsi="Calibri"/>
+          <w:sz w:val="24"/>
+          <w:szCs w:val="24"/>
+          <w:rtl w:val="0"/>
+        </w:rPr>
+        <w:t xml:space="preserve">Costes estimados según el rol desempeñado:</w:t>
+      </w:r>
+    </w:p>
+    <w:p>
+      <w:pPr>
+        <w:numPr>
+          <w:ilvl w:val="0"/>
+          <w:numId w:val="2"/>
+        </w:numPr>
+        <w:spacing w:after="0" w:afterAutospacing="0" w:line="259" w:lineRule="auto"/>
+        <w:ind w:left="720" w:hanging="360"/>
+        <w:jc w:val="both"/>
+        <w:rPr>
+          <w:rFonts w:ascii="Calibri" w:cs="Calibri" w:eastAsia="Calibri" w:hAnsi="Calibri"/>
+          <w:sz w:val="24"/>
+          <w:szCs w:val="24"/>
+          <w:u w:val="none"/>
+        </w:rPr>
+      </w:pPr>
+      <w:r>
+        <w:rPr>
+          <w:rFonts w:ascii="Calibri" w:cs="Calibri" w:eastAsia="Calibri" w:hAnsi="Calibri"/>
+          <w:sz w:val="24"/>
+          <w:szCs w:val="24"/>
+          <w:rtl w:val="0"/>
+        </w:rPr>
+        <w:t xml:space="preserve">Desarrollador base: 20€/h</w:t>
+      </w:r>
+    </w:p>
+    <w:p>
+      <w:pPr>
+        <w:numPr>
+          <w:ilvl w:val="0"/>
+          <w:numId w:val="2"/>
+        </w:numPr>
+        <w:spacing w:after="160" w:line="259" w:lineRule="auto"/>
+        <w:ind w:left="720" w:hanging="360"/>
+        <w:jc w:val="both"/>
+        <w:rPr>
+          <w:rFonts w:ascii="Calibri" w:cs="Calibri" w:eastAsia="Calibri" w:hAnsi="Calibri"/>
+          <w:sz w:val="24"/>
+          <w:szCs w:val="24"/>
+          <w:u w:val="none"/>
+        </w:rPr>
+      </w:pPr>
+      <w:r>
+        <w:rPr>
+          <w:rFonts w:ascii="Calibri" w:cs="Calibri" w:eastAsia="Calibri" w:hAnsi="Calibri"/>
+          <w:sz w:val="24"/>
+          <w:szCs w:val="24"/>
+          <w:rtl w:val="0"/>
+        </w:rPr>
+        <w:t xml:space="preserve">Manager base: 30€/h</w:t>
+      </w:r>
+    </w:p>
+    <w:p>
+      <w:pPr>
+        <w:spacing w:after="160" w:line="259" w:lineRule="auto"/>
+        <w:ind w:left="720" w:firstLine="0"/>
+        <w:jc w:val="both"/>
+        <w:rPr>
+          <w:rFonts w:ascii="Calibri" w:cs="Calibri" w:eastAsia="Calibri" w:hAnsi="Calibri"/>
+          <w:sz w:val="24"/>
+          <w:szCs w:val="24"/>
+        </w:rPr>
+      </w:pPr>
+      <w:r>
+        <w:rPr>
+          <w:rtl w:val="0"/>
+        </w:rPr>
+      </w:r>
+    </w:p>
+    <w:p>
+      <w:pPr>
+        <w:spacing w:after="160" w:line="259" w:lineRule="auto"/>
+        <w:jc w:val="both"/>
+        <w:rPr>
+          <w:rFonts w:ascii="Calibri" w:cs="Calibri" w:eastAsia="Calibri" w:hAnsi="Calibri"/>
+          <w:b w:val="1"/>
+          <w:sz w:val="30"/>
+          <w:szCs w:val="30"/>
+        </w:rPr>
+      </w:pPr>
+      <w:r>
+        <w:rPr>
+          <w:rFonts w:ascii="Calibri" w:cs="Calibri" w:eastAsia="Calibri" w:hAnsi="Calibri"/>
+          <w:b w:val="1"/>
+          <w:sz w:val="24"/>
+          <w:szCs w:val="24"/>
+          <w:rtl w:val="0"/>
+        </w:rPr>
+        <w:t xml:space="preserve">COSTES INDIRECTOS (AMORTIZACIONES):</w:t>
+      </w:r>
+      <w:r>
+        <w:rPr>
+          <w:rtl w:val="0"/>
+        </w:rPr>
+      </w:r>
+    </w:p>
+    <w:p>
+      <w:pPr>
+        <w:spacing w:after="160" w:line="259" w:lineRule="auto"/>
+        <w:jc w:val="both"/>
+        <w:rPr>
+          <w:rFonts w:ascii="Calibri" w:cs="Calibri" w:eastAsia="Calibri" w:hAnsi="Calibri"/>
+          <w:b w:val="1"/>
+          <w:sz w:val="24"/>
+          <w:szCs w:val="24"/>
+        </w:rPr>
+      </w:pPr>
+      <w:r>
+        <w:rPr>
+          <w:rFonts w:ascii="Calibri" w:cs="Calibri" w:eastAsia="Calibri" w:hAnsi="Calibri"/>
+          <w:sz w:val="24"/>
+          <w:szCs w:val="24"/>
+          <w:rtl w:val="0"/>
+        </w:rPr>
+        <w:tab/>
+        <w:t xml:space="preserve">Para este entregable, he trabajado un </w:t>
+      </w:r>
+      <w:r>
+        <w:rPr>
+          <w:rFonts w:ascii="Calibri" w:cs="Calibri" w:eastAsia="Calibri" w:hAnsi="Calibri"/>
+          <w:b w:val="1"/>
+          <w:sz w:val="24"/>
+          <w:szCs w:val="24"/>
+          <w:rtl w:val="0"/>
+        </w:rPr>
+        <w:t xml:space="preserve">total de 34 minutos</w:t>
+      </w:r>
+      <w:r>
+        <w:rPr>
+          <w:rFonts w:ascii="Calibri" w:cs="Calibri" w:eastAsia="Calibri" w:hAnsi="Calibri"/>
+          <w:sz w:val="24"/>
+          <w:szCs w:val="24"/>
+          <w:rtl w:val="0"/>
+        </w:rPr>
+        <w:t xml:space="preserve"> para mis tareas individuales, de los cuales </w:t>
+      </w:r>
+      <w:r>
+        <w:rPr>
+          <w:rFonts w:ascii="Calibri" w:cs="Calibri" w:eastAsia="Calibri" w:hAnsi="Calibri"/>
+          <w:b w:val="1"/>
+          <w:sz w:val="24"/>
+          <w:szCs w:val="24"/>
+          <w:rtl w:val="0"/>
+        </w:rPr>
+        <w:t xml:space="preserve">10 minutos</w:t>
+      </w:r>
+      <w:r>
+        <w:rPr>
+          <w:rFonts w:ascii="Calibri" w:cs="Calibri" w:eastAsia="Calibri" w:hAnsi="Calibri"/>
+          <w:sz w:val="24"/>
+          <w:szCs w:val="24"/>
+          <w:rtl w:val="0"/>
+        </w:rPr>
+        <w:t xml:space="preserve"> pertenecen a las tareas realizadas </w:t>
+      </w:r>
+      <w:r>
+        <w:rPr>
+          <w:rFonts w:ascii="Calibri" w:cs="Calibri" w:eastAsia="Calibri" w:hAnsi="Calibri"/>
+          <w:b w:val="1"/>
+          <w:sz w:val="24"/>
+          <w:szCs w:val="24"/>
+          <w:rtl w:val="0"/>
+        </w:rPr>
+        <w:t xml:space="preserve">bajo el rol de </w:t>
+      </w:r>
+      <w:r>
+        <w:rPr>
+          <w:rFonts w:ascii="Calibri" w:cs="Calibri" w:eastAsia="Calibri" w:hAnsi="Calibri"/>
+          <w:b w:val="1"/>
+          <w:i w:val="1"/>
+          <w:sz w:val="24"/>
+          <w:szCs w:val="24"/>
+          <w:rtl w:val="0"/>
+        </w:rPr>
+        <w:t xml:space="preserve">Desarrollador</w:t>
+      </w:r>
+      <w:r>
+        <w:rPr>
+          <w:rFonts w:ascii="Calibri" w:cs="Calibri" w:eastAsia="Calibri" w:hAnsi="Calibri"/>
+          <w:sz w:val="24"/>
+          <w:szCs w:val="24"/>
+          <w:rtl w:val="0"/>
+        </w:rPr>
+        <w:t xml:space="preserve"> y </w:t>
+      </w:r>
+      <w:r>
+        <w:rPr>
+          <w:rFonts w:ascii="Calibri" w:cs="Calibri" w:eastAsia="Calibri" w:hAnsi="Calibri"/>
+          <w:b w:val="1"/>
+          <w:sz w:val="24"/>
+          <w:szCs w:val="24"/>
+          <w:rtl w:val="0"/>
+        </w:rPr>
+        <w:t xml:space="preserve">24 minutos</w:t>
+      </w:r>
+      <w:r>
+        <w:rPr>
+          <w:rFonts w:ascii="Calibri" w:cs="Calibri" w:eastAsia="Calibri" w:hAnsi="Calibri"/>
+          <w:sz w:val="24"/>
+          <w:szCs w:val="24"/>
+          <w:rtl w:val="0"/>
+        </w:rPr>
+        <w:t xml:space="preserve"> para las tareas desarrolladas </w:t>
+      </w:r>
+      <w:r>
+        <w:rPr>
+          <w:rFonts w:ascii="Calibri" w:cs="Calibri" w:eastAsia="Calibri" w:hAnsi="Calibri"/>
+          <w:b w:val="1"/>
+          <w:sz w:val="24"/>
+          <w:szCs w:val="24"/>
+          <w:rtl w:val="0"/>
+        </w:rPr>
+        <w:t xml:space="preserve">bajo el rol de </w:t>
+      </w:r>
+      <w:r>
+        <w:rPr>
+          <w:rFonts w:ascii="Calibri" w:cs="Calibri" w:eastAsia="Calibri" w:hAnsi="Calibri"/>
+          <w:b w:val="1"/>
+          <w:i w:val="1"/>
+          <w:sz w:val="24"/>
+          <w:szCs w:val="24"/>
+          <w:rtl w:val="0"/>
+        </w:rPr>
+        <w:t xml:space="preserve">Manager</w:t>
+      </w:r>
+      <w:r>
+        <w:rPr>
+          <w:rFonts w:ascii="Calibri" w:cs="Calibri" w:eastAsia="Calibri" w:hAnsi="Calibri"/>
+          <w:b w:val="1"/>
+          <w:sz w:val="24"/>
+          <w:szCs w:val="24"/>
+          <w:rtl w:val="0"/>
+        </w:rPr>
+        <w:t xml:space="preserve">.</w:t>
+      </w:r>
+    </w:p>
+    <w:p>
+      <w:pPr>
+        <w:spacing w:after="160" w:line="259" w:lineRule="auto"/>
+        <w:jc w:val="both"/>
+        <w:rPr>
+          <w:rFonts w:ascii="Calibri" w:cs="Calibri" w:eastAsia="Calibri" w:hAnsi="Calibri"/>
+          <w:sz w:val="24"/>
+          <w:szCs w:val="24"/>
+        </w:rPr>
+      </w:pPr>
+      <w:r>
+        <w:rPr>
+          <w:rFonts w:ascii="Calibri" w:cs="Calibri" w:eastAsia="Calibri" w:hAnsi="Calibri"/>
+          <w:sz w:val="24"/>
+          <w:szCs w:val="24"/>
+          <w:rtl w:val="0"/>
+        </w:rPr>
+        <w:t xml:space="preserve">La estimación del coste del contrato contempla el siguiente resumen de costes:</w:t>
+      </w:r>
+    </w:p>
+    <w:p>
+      <w:pPr>
+        <w:numPr>
+          <w:ilvl w:val="0"/>
+          <w:numId w:val="1"/>
+        </w:numPr>
+        <w:spacing w:after="0" w:afterAutospacing="0" w:line="259" w:lineRule="auto"/>
+        <w:ind w:left="720" w:hanging="360"/>
+        <w:jc w:val="both"/>
+        <w:rPr>
+          <w:rFonts w:ascii="Calibri" w:cs="Calibri" w:eastAsia="Calibri" w:hAnsi="Calibri"/>
+          <w:sz w:val="24"/>
+          <w:szCs w:val="24"/>
+          <w:u w:val="none"/>
+        </w:rPr>
+      </w:pPr>
+      <w:r>
+        <w:rPr>
+          <w:rFonts w:ascii="Calibri" w:cs="Calibri" w:eastAsia="Calibri" w:hAnsi="Calibri"/>
+          <w:sz w:val="24"/>
+          <w:szCs w:val="24"/>
+          <w:rtl w:val="0"/>
+        </w:rPr>
+        <w:t xml:space="preserve">10min * 20€/h → </w:t>
+      </w:r>
+      <w:r>
+        <w:rPr>
+          <w:rFonts w:ascii="Calibri" w:cs="Calibri" w:eastAsia="Calibri" w:hAnsi="Calibri"/>
+          <w:b w:val="1"/>
+          <w:sz w:val="24"/>
+          <w:szCs w:val="24"/>
+          <w:rtl w:val="0"/>
+        </w:rPr>
+        <w:t xml:space="preserve">3,33€ </w:t>
+      </w:r>
+      <w:r>
+        <w:rPr>
+          <w:rFonts w:ascii="Calibri" w:cs="Calibri" w:eastAsia="Calibri" w:hAnsi="Calibri"/>
+          <w:sz w:val="24"/>
+          <w:szCs w:val="24"/>
+          <w:rtl w:val="0"/>
+        </w:rPr>
+        <w:t xml:space="preserve">(</w:t>
+      </w:r>
+      <w:r>
+        <w:rPr>
+          <w:rFonts w:ascii="Calibri" w:cs="Calibri" w:eastAsia="Calibri" w:hAnsi="Calibri"/>
+          <w:i w:val="1"/>
+          <w:sz w:val="24"/>
+          <w:szCs w:val="24"/>
+          <w:rtl w:val="0"/>
+        </w:rPr>
+        <w:t xml:space="preserve">Desarrollador</w:t>
+      </w:r>
+      <w:r>
+        <w:rPr>
+          <w:rFonts w:ascii="Calibri" w:cs="Calibri" w:eastAsia="Calibri" w:hAnsi="Calibri"/>
+          <w:sz w:val="24"/>
+          <w:szCs w:val="24"/>
+          <w:rtl w:val="0"/>
+        </w:rPr>
+        <w:t xml:space="preserve">)</w:t>
       </w:r>
     </w:p>
     <w:p>
@@ -1399,47 +3325,107 @@
           <w:numId w:val="1"/>
         </w:numPr>
         <w:spacing w:after="160" w:line="259" w:lineRule="auto"/>
-        <w:ind w:left="1068" w:hanging="360"/>
-        <w:rPr>
-          <w:rFonts w:ascii="Calibri" w:cs="Calibri" w:eastAsia="Calibri" w:hAnsi="Calibri"/>
-          <w:sz w:val="24"/>
-          <w:szCs w:val="24"/>
-        </w:rPr>
-      </w:pPr>
-      <w:r>
-        <w:rPr>
-          <w:rFonts w:ascii="Calibri" w:cs="Calibri" w:eastAsia="Calibri" w:hAnsi="Calibri"/>
-          <w:sz w:val="24"/>
-          <w:szCs w:val="24"/>
-          <w:rtl w:val="0"/>
-        </w:rPr>
-        <w:t xml:space="preserve">Tarea 01: </w:t>
+        <w:ind w:left="720" w:hanging="360"/>
+        <w:jc w:val="both"/>
+        <w:rPr>
+          <w:rFonts w:ascii="Calibri" w:cs="Calibri" w:eastAsia="Calibri" w:hAnsi="Calibri"/>
+          <w:sz w:val="24"/>
+          <w:szCs w:val="24"/>
+          <w:u w:val="none"/>
+        </w:rPr>
+      </w:pPr>
+      <w:r>
+        <w:rPr>
+          <w:rFonts w:ascii="Calibri" w:cs="Calibri" w:eastAsia="Calibri" w:hAnsi="Calibri"/>
+          <w:sz w:val="24"/>
+          <w:szCs w:val="24"/>
+          <w:rtl w:val="0"/>
+        </w:rPr>
+        <w:t xml:space="preserve">24 min* 30€/h → </w:t>
+      </w:r>
+      <w:r>
+        <w:rPr>
+          <w:rFonts w:ascii="Calibri" w:cs="Calibri" w:eastAsia="Calibri" w:hAnsi="Calibri"/>
+          <w:b w:val="1"/>
+          <w:sz w:val="24"/>
+          <w:szCs w:val="24"/>
+          <w:rtl w:val="0"/>
+        </w:rPr>
+        <w:t xml:space="preserve">12€ </w:t>
+      </w:r>
+      <w:r>
+        <w:rPr>
+          <w:rFonts w:ascii="Calibri" w:cs="Calibri" w:eastAsia="Calibri" w:hAnsi="Calibri"/>
+          <w:sz w:val="24"/>
+          <w:szCs w:val="24"/>
+          <w:rtl w:val="0"/>
+        </w:rPr>
+        <w:t xml:space="preserve">(</w:t>
+      </w:r>
+      <w:r>
+        <w:rPr>
+          <w:rFonts w:ascii="Calibri" w:cs="Calibri" w:eastAsia="Calibri" w:hAnsi="Calibri"/>
+          <w:i w:val="1"/>
+          <w:sz w:val="24"/>
+          <w:szCs w:val="24"/>
+          <w:rtl w:val="0"/>
+        </w:rPr>
+        <w:t xml:space="preserve">Manager</w:t>
+      </w:r>
+      <w:r>
+        <w:rPr>
+          <w:rFonts w:ascii="Calibri" w:cs="Calibri" w:eastAsia="Calibri" w:hAnsi="Calibri"/>
+          <w:sz w:val="24"/>
+          <w:szCs w:val="24"/>
+          <w:rtl w:val="0"/>
+        </w:rPr>
+        <w:t xml:space="preserve">)</w:t>
       </w:r>
     </w:p>
     <w:p>
       <w:pPr>
         <w:spacing w:after="160" w:line="259" w:lineRule="auto"/>
-        <w:ind w:left="708" w:firstLine="360"/>
-        <w:rPr>
-          <w:rFonts w:ascii="Calibri" w:cs="Calibri" w:eastAsia="Calibri" w:hAnsi="Calibri"/>
-          <w:sz w:val="24"/>
-          <w:szCs w:val="24"/>
-        </w:rPr>
-      </w:pPr>
-      <w:r>
-        <w:rPr>
-          <w:rFonts w:ascii="Calibri" w:cs="Calibri" w:eastAsia="Calibri" w:hAnsi="Calibri"/>
-          <w:sz w:val="24"/>
-          <w:szCs w:val="24"/>
-          <w:rtl w:val="0"/>
-        </w:rPr>
-        <w:t xml:space="preserve">-Título: Modificación del menú anónimo</w:t>
+        <w:ind w:left="0" w:firstLine="0"/>
+        <w:jc w:val="both"/>
+        <w:rPr>
+          <w:rFonts w:ascii="Calibri" w:cs="Calibri" w:eastAsia="Calibri" w:hAnsi="Calibri"/>
+          <w:sz w:val="24"/>
+          <w:szCs w:val="24"/>
+        </w:rPr>
+      </w:pPr>
+      <w:r>
+        <w:rPr>
+          <w:rFonts w:ascii="Calibri" w:cs="Calibri" w:eastAsia="Calibri" w:hAnsi="Calibri"/>
+          <w:sz w:val="24"/>
+          <w:szCs w:val="24"/>
+          <w:rtl w:val="0"/>
+        </w:rPr>
+        <w:t xml:space="preserve">Esto suma un </w:t>
+      </w:r>
+      <w:r>
+        <w:rPr>
+          <w:rFonts w:ascii="Calibri" w:cs="Calibri" w:eastAsia="Calibri" w:hAnsi="Calibri"/>
+          <w:b w:val="1"/>
+          <w:sz w:val="24"/>
+          <w:szCs w:val="24"/>
+          <w:rtl w:val="0"/>
+        </w:rPr>
+        <w:t xml:space="preserve">total de 15,33€</w:t>
+      </w:r>
+      <w:r>
+        <w:rPr>
+          <w:rFonts w:ascii="Calibri" w:cs="Calibri" w:eastAsia="Calibri" w:hAnsi="Calibri"/>
+          <w:sz w:val="24"/>
+          <w:szCs w:val="24"/>
+          <w:rtl w:val="0"/>
+        </w:rPr>
+        <w:t xml:space="preserve"> del coste del contrato.</w:t>
       </w:r>
     </w:p>
     <w:p>
       <w:pPr>
         <w:spacing w:after="160" w:line="259" w:lineRule="auto"/>
-        <w:ind w:left="1068" w:firstLine="0"/>
+        <w:ind w:left="0" w:firstLine="0"/>
         <w:jc w:val="both"/>
         <w:rPr>
           <w:rFonts w:ascii="Calibri" w:cs="Calibri" w:eastAsia="Calibri" w:hAnsi="Calibri"/>
@@ -1454,283 +3440,334 @@
           <w:szCs w:val="24"/>
           <w:rtl w:val="0"/>
         </w:rPr>
-        <w:t xml:space="preserve">-Descripción: Modifica el menú anónimo de manera que muestre una opción que te lleve a tu página favorita. El titulo debe leerse de la siguiente forma: “</w:t>
-      </w:r>
-      <w:r>
-        <w:rPr>
-          <w:rFonts w:ascii="Cambria Math" w:cs="Cambria Math" w:eastAsia="Cambria Math" w:hAnsi="Cambria Math"/>
-          <w:sz w:val="24"/>
-          <w:szCs w:val="24"/>
-          <w:rtl w:val="0"/>
-        </w:rPr>
-        <w:t xml:space="preserve">〈</w:t>
-      </w:r>
-      <w:r>
-        <w:rPr>
-          <w:rFonts w:ascii="Calibri" w:cs="Calibri" w:eastAsia="Calibri" w:hAnsi="Calibri"/>
-          <w:sz w:val="24"/>
-          <w:szCs w:val="24"/>
-          <w:rtl w:val="0"/>
-        </w:rPr>
-        <w:t xml:space="preserve">id-number</w:t>
-      </w:r>
-      <w:r>
-        <w:rPr>
-          <w:rFonts w:ascii="Cambria Math" w:cs="Cambria Math" w:eastAsia="Cambria Math" w:hAnsi="Cambria Math"/>
-          <w:sz w:val="24"/>
-          <w:szCs w:val="24"/>
-          <w:rtl w:val="0"/>
-        </w:rPr>
-        <w:t xml:space="preserve">〉</w:t>
-      </w:r>
-      <w:r>
-        <w:rPr>
-          <w:rFonts w:ascii="Calibri" w:cs="Calibri" w:eastAsia="Calibri" w:hAnsi="Calibri"/>
-          <w:sz w:val="24"/>
-          <w:szCs w:val="24"/>
-          <w:rtl w:val="0"/>
-        </w:rPr>
-        <w:t xml:space="preserve">: </w:t>
-      </w:r>
-      <w:r>
-        <w:rPr>
-          <w:rFonts w:ascii="Cambria Math" w:cs="Cambria Math" w:eastAsia="Cambria Math" w:hAnsi="Cambria Math"/>
-          <w:sz w:val="24"/>
-          <w:szCs w:val="24"/>
-          <w:rtl w:val="0"/>
-        </w:rPr>
-        <w:t xml:space="preserve">〈</w:t>
-      </w:r>
-      <w:r>
-        <w:rPr>
-          <w:rFonts w:ascii="Calibri" w:cs="Calibri" w:eastAsia="Calibri" w:hAnsi="Calibri"/>
-          <w:sz w:val="24"/>
-          <w:szCs w:val="24"/>
-          <w:rtl w:val="0"/>
-        </w:rPr>
-        <w:t xml:space="preserve">surname</w:t>
-      </w:r>
-      <w:r>
-        <w:rPr>
-          <w:rFonts w:ascii="Cambria Math" w:cs="Cambria Math" w:eastAsia="Cambria Math" w:hAnsi="Cambria Math"/>
-          <w:sz w:val="24"/>
-          <w:szCs w:val="24"/>
-          <w:rtl w:val="0"/>
-        </w:rPr>
-        <w:t xml:space="preserve">〉</w:t>
-      </w:r>
-      <w:r>
-        <w:rPr>
-          <w:rFonts w:ascii="Calibri" w:cs="Calibri" w:eastAsia="Calibri" w:hAnsi="Calibri"/>
-          <w:sz w:val="24"/>
-          <w:szCs w:val="24"/>
-          <w:rtl w:val="0"/>
-        </w:rPr>
-        <w:t xml:space="preserve">, </w:t>
-      </w:r>
-      <w:r>
-        <w:rPr>
-          <w:rFonts w:ascii="Cambria Math" w:cs="Cambria Math" w:eastAsia="Cambria Math" w:hAnsi="Cambria Math"/>
-          <w:sz w:val="24"/>
-          <w:szCs w:val="24"/>
-          <w:rtl w:val="0"/>
-        </w:rPr>
-        <w:t xml:space="preserve">〈</w:t>
-      </w:r>
-      <w:r>
-        <w:rPr>
-          <w:rFonts w:ascii="Calibri" w:cs="Calibri" w:eastAsia="Calibri" w:hAnsi="Calibri"/>
-          <w:sz w:val="24"/>
-          <w:szCs w:val="24"/>
-          <w:rtl w:val="0"/>
-        </w:rPr>
-        <w:t xml:space="preserve">name</w:t>
-      </w:r>
-      <w:r>
-        <w:rPr>
-          <w:rFonts w:ascii="Cambria Math" w:cs="Cambria Math" w:eastAsia="Cambria Math" w:hAnsi="Cambria Math"/>
-          <w:sz w:val="24"/>
-          <w:szCs w:val="24"/>
-          <w:rtl w:val="0"/>
-        </w:rPr>
-        <w:t xml:space="preserve">〉</w:t>
-      </w:r>
-      <w:r>
-        <w:rPr>
-          <w:rFonts w:ascii="Calibri" w:cs="Calibri" w:eastAsia="Calibri" w:hAnsi="Calibri"/>
-          <w:sz w:val="24"/>
-          <w:szCs w:val="24"/>
-          <w:rtl w:val="0"/>
-        </w:rPr>
-        <w:t xml:space="preserve">”, donde “</w:t>
-      </w:r>
-      <w:r>
-        <w:rPr>
-          <w:rFonts w:ascii="Cambria Math" w:cs="Cambria Math" w:eastAsia="Cambria Math" w:hAnsi="Cambria Math"/>
-          <w:sz w:val="24"/>
-          <w:szCs w:val="24"/>
-          <w:rtl w:val="0"/>
-        </w:rPr>
-        <w:t xml:space="preserve">〈</w:t>
-      </w:r>
-      <w:r>
-        <w:rPr>
-          <w:rFonts w:ascii="Calibri" w:cs="Calibri" w:eastAsia="Calibri" w:hAnsi="Calibri"/>
-          <w:sz w:val="24"/>
-          <w:szCs w:val="24"/>
-          <w:rtl w:val="0"/>
-        </w:rPr>
-        <w:t xml:space="preserve">id-number</w:t>
-      </w:r>
-      <w:r>
-        <w:rPr>
-          <w:rFonts w:ascii="Cambria Math" w:cs="Cambria Math" w:eastAsia="Cambria Math" w:hAnsi="Cambria Math"/>
-          <w:sz w:val="24"/>
-          <w:szCs w:val="24"/>
-          <w:rtl w:val="0"/>
-        </w:rPr>
-        <w:t xml:space="preserve">〉</w:t>
-      </w:r>
-      <w:r>
-        <w:rPr>
-          <w:rFonts w:ascii="Calibri" w:cs="Calibri" w:eastAsia="Calibri" w:hAnsi="Calibri"/>
-          <w:sz w:val="24"/>
-          <w:szCs w:val="24"/>
-          <w:rtl w:val="0"/>
-        </w:rPr>
-        <w:t xml:space="preserve">” denota tu DNI, NIE, o pasaporte “</w:t>
-      </w:r>
-      <w:r>
-        <w:rPr>
-          <w:rFonts w:ascii="Cambria Math" w:cs="Cambria Math" w:eastAsia="Cambria Math" w:hAnsi="Cambria Math"/>
-          <w:sz w:val="24"/>
-          <w:szCs w:val="24"/>
-          <w:rtl w:val="0"/>
-        </w:rPr>
-        <w:t xml:space="preserve">〈</w:t>
-      </w:r>
-      <w:r>
-        <w:rPr>
-          <w:rFonts w:ascii="Calibri" w:cs="Calibri" w:eastAsia="Calibri" w:hAnsi="Calibri"/>
-          <w:sz w:val="24"/>
-          <w:szCs w:val="24"/>
-          <w:rtl w:val="0"/>
-        </w:rPr>
-        <w:t xml:space="preserve">surname</w:t>
-      </w:r>
-      <w:r>
-        <w:rPr>
-          <w:rFonts w:ascii="Cambria Math" w:cs="Cambria Math" w:eastAsia="Cambria Math" w:hAnsi="Cambria Math"/>
-          <w:sz w:val="24"/>
-          <w:szCs w:val="24"/>
-          <w:rtl w:val="0"/>
-        </w:rPr>
-        <w:t xml:space="preserve">〉</w:t>
-      </w:r>
-      <w:r>
-        <w:rPr>
-          <w:rFonts w:ascii="Calibri" w:cs="Calibri" w:eastAsia="Calibri" w:hAnsi="Calibri"/>
-          <w:sz w:val="24"/>
-          <w:szCs w:val="24"/>
-          <w:rtl w:val="0"/>
-        </w:rPr>
-        <w:t xml:space="preserve">” denota tus apellidos, y “</w:t>
-      </w:r>
-      <w:r>
-        <w:rPr>
-          <w:rFonts w:ascii="Cambria Math" w:cs="Cambria Math" w:eastAsia="Cambria Math" w:hAnsi="Cambria Math"/>
-          <w:sz w:val="24"/>
-          <w:szCs w:val="24"/>
-          <w:rtl w:val="0"/>
-        </w:rPr>
-        <w:t xml:space="preserve">〈</w:t>
-      </w:r>
-      <w:r>
-        <w:rPr>
-          <w:rFonts w:ascii="Calibri" w:cs="Calibri" w:eastAsia="Calibri" w:hAnsi="Calibri"/>
-          <w:sz w:val="24"/>
-          <w:szCs w:val="24"/>
-          <w:rtl w:val="0"/>
-        </w:rPr>
-        <w:t xml:space="preserve">name</w:t>
-      </w:r>
-      <w:r>
-        <w:rPr>
-          <w:rFonts w:ascii="Cambria Math" w:cs="Cambria Math" w:eastAsia="Cambria Math" w:hAnsi="Cambria Math"/>
-          <w:sz w:val="24"/>
-          <w:szCs w:val="24"/>
-          <w:rtl w:val="0"/>
-        </w:rPr>
-        <w:t xml:space="preserve">〉</w:t>
-      </w:r>
-      <w:r>
-        <w:rPr>
-          <w:rFonts w:ascii="Calibri" w:cs="Calibri" w:eastAsia="Calibri" w:hAnsi="Calibri"/>
-          <w:sz w:val="24"/>
-          <w:szCs w:val="24"/>
-          <w:rtl w:val="0"/>
-        </w:rPr>
-        <w:t xml:space="preserve">” denota tu nombre.</w:t>
+        <w:t xml:space="preserve">Se ha establecido un </w:t>
+      </w:r>
+      <w:r>
+        <w:rPr>
+          <w:rFonts w:ascii="Calibri" w:cs="Calibri" w:eastAsia="Calibri" w:hAnsi="Calibri"/>
+          <w:b w:val="1"/>
+          <w:sz w:val="24"/>
+          <w:szCs w:val="24"/>
+          <w:rtl w:val="0"/>
+        </w:rPr>
+        <w:t xml:space="preserve">modelo de amortización lineal a 3 años (36 meses)</w:t>
+      </w:r>
+      <w:r>
+        <w:rPr>
+          <w:rFonts w:ascii="Calibri" w:cs="Calibri" w:eastAsia="Calibri" w:hAnsi="Calibri"/>
+          <w:sz w:val="24"/>
+          <w:szCs w:val="24"/>
+          <w:rtl w:val="0"/>
+        </w:rPr>
+        <w:t xml:space="preserve"> con el que cuantificar la devaluación del equipo informático empleado en el desarrollo del proyecto. Si contamos con un </w:t>
+      </w:r>
+      <w:r>
+        <w:rPr>
+          <w:rFonts w:ascii="Calibri" w:cs="Calibri" w:eastAsia="Calibri" w:hAnsi="Calibri"/>
+          <w:b w:val="1"/>
+          <w:sz w:val="24"/>
+          <w:szCs w:val="24"/>
+          <w:rtl w:val="0"/>
+        </w:rPr>
+        <w:t xml:space="preserve">valor de adquisición </w:t>
+      </w:r>
+      <w:r>
+        <w:rPr>
+          <w:rFonts w:ascii="Calibri" w:cs="Calibri" w:eastAsia="Calibri" w:hAnsi="Calibri"/>
+          <w:sz w:val="24"/>
+          <w:szCs w:val="24"/>
+          <w:rtl w:val="0"/>
+        </w:rPr>
+        <w:t xml:space="preserve">de mi </w:t>
+      </w:r>
+      <w:r>
+        <w:rPr>
+          <w:rFonts w:ascii="Calibri" w:cs="Calibri" w:eastAsia="Calibri" w:hAnsi="Calibri"/>
+          <w:i w:val="1"/>
+          <w:sz w:val="24"/>
+          <w:szCs w:val="24"/>
+          <w:rtl w:val="0"/>
+        </w:rPr>
+        <w:t xml:space="preserve">setup</w:t>
+      </w:r>
+      <w:r>
+        <w:rPr>
+          <w:rFonts w:ascii="Calibri" w:cs="Calibri" w:eastAsia="Calibri" w:hAnsi="Calibri"/>
+          <w:sz w:val="24"/>
+          <w:szCs w:val="24"/>
+          <w:rtl w:val="0"/>
+        </w:rPr>
+        <w:t xml:space="preserve"> de </w:t>
+      </w:r>
+      <w:r>
+        <w:rPr>
+          <w:rFonts w:ascii="Calibri" w:cs="Calibri" w:eastAsia="Calibri" w:hAnsi="Calibri"/>
+          <w:b w:val="1"/>
+          <w:sz w:val="24"/>
+          <w:szCs w:val="24"/>
+          <w:rtl w:val="0"/>
+        </w:rPr>
+        <w:t xml:space="preserve">2000€, </w:t>
+      </w:r>
+      <w:r>
+        <w:rPr>
+          <w:rFonts w:ascii="Calibri" w:cs="Calibri" w:eastAsia="Calibri" w:hAnsi="Calibri"/>
+          <w:sz w:val="24"/>
+          <w:szCs w:val="24"/>
+          <w:rtl w:val="0"/>
+        </w:rPr>
+        <w:t xml:space="preserve">el cual será empleado durante los </w:t>
+      </w:r>
+      <w:r>
+        <w:rPr>
+          <w:rFonts w:ascii="Calibri" w:cs="Calibri" w:eastAsia="Calibri" w:hAnsi="Calibri"/>
+          <w:sz w:val="24"/>
+          <w:szCs w:val="24"/>
+          <w:u w:val="single"/>
+          <w:rtl w:val="0"/>
+        </w:rPr>
+        <w:t xml:space="preserve">cuatro meses</w:t>
+      </w:r>
+      <w:r>
+        <w:rPr>
+          <w:rFonts w:ascii="Calibri" w:cs="Calibri" w:eastAsia="Calibri" w:hAnsi="Calibri"/>
+          <w:sz w:val="24"/>
+          <w:szCs w:val="24"/>
+          <w:rtl w:val="0"/>
+        </w:rPr>
+        <w:t xml:space="preserve"> que dura el proyecto, podemos obtener el coeficiente de amortización lineal asociado al coste total del </w:t>
+      </w:r>
+      <w:r>
+        <w:rPr>
+          <w:rFonts w:ascii="Calibri" w:cs="Calibri" w:eastAsia="Calibri" w:hAnsi="Calibri"/>
+          <w:i w:val="1"/>
+          <w:sz w:val="24"/>
+          <w:szCs w:val="24"/>
+          <w:rtl w:val="0"/>
+        </w:rPr>
+        <w:t xml:space="preserve">setup</w:t>
+      </w:r>
+      <w:r>
+        <w:rPr>
+          <w:rFonts w:ascii="Calibri" w:cs="Calibri" w:eastAsia="Calibri" w:hAnsi="Calibri"/>
+          <w:sz w:val="24"/>
+          <w:szCs w:val="24"/>
+          <w:rtl w:val="0"/>
+        </w:rPr>
+        <w:t xml:space="preserve"> siguiendo la siguiente fórmula: </w:t>
       </w:r>
     </w:p>
     <w:p>
       <w:pPr>
         <w:spacing w:after="160" w:line="259" w:lineRule="auto"/>
-        <w:ind w:left="708" w:firstLine="360"/>
-        <w:rPr>
-          <w:rFonts w:ascii="Calibri" w:cs="Calibri" w:eastAsia="Calibri" w:hAnsi="Calibri"/>
-          <w:sz w:val="24"/>
-          <w:szCs w:val="24"/>
-        </w:rPr>
-      </w:pPr>
-      <w:r>
-        <w:rPr>
-          <w:rFonts w:ascii="Calibri" w:cs="Calibri" w:eastAsia="Calibri" w:hAnsi="Calibri"/>
-          <w:sz w:val="24"/>
-          <w:szCs w:val="24"/>
-          <w:rtl w:val="0"/>
-        </w:rPr>
-        <w:t xml:space="preserve">-Rol y asignación: Desarrollador.</w:t>
+        <w:ind w:left="0" w:firstLine="0"/>
+        <w:jc w:val="both"/>
+        <w:rPr>
+          <w:rFonts w:ascii="Calibri" w:cs="Calibri" w:eastAsia="Calibri" w:hAnsi="Calibri"/>
+          <w:sz w:val="24"/>
+          <w:szCs w:val="24"/>
+        </w:rPr>
+      </w:pPr>
+      <w:r>
+        <w:rPr>
+          <w:rFonts w:ascii="Calibri" w:cs="Calibri" w:eastAsia="Calibri" w:hAnsi="Calibri"/>
+          <w:b w:val="1"/>
+          <w:i w:val="1"/>
+          <w:sz w:val="24"/>
+          <w:szCs w:val="24"/>
+          <w:rtl w:val="0"/>
+        </w:rPr>
+        <w:t xml:space="preserve">Amortización anual = Valor de adquisición * coeficiente(%)</w:t>
+      </w:r>
+      <w:r>
+        <w:rPr>
+          <w:rFonts w:ascii="Calibri" w:cs="Calibri" w:eastAsia="Calibri" w:hAnsi="Calibri"/>
+          <w:sz w:val="24"/>
+          <w:szCs w:val="24"/>
+          <w:rtl w:val="0"/>
+        </w:rPr>
+        <w:t xml:space="preserve"> </w:t>
       </w:r>
     </w:p>
     <w:p>
       <w:pPr>
         <w:spacing w:after="160" w:line="259" w:lineRule="auto"/>
-        <w:ind w:left="708" w:firstLine="360"/>
-        <w:rPr>
-          <w:rFonts w:ascii="Calibri" w:cs="Calibri" w:eastAsia="Calibri" w:hAnsi="Calibri"/>
-          <w:sz w:val="24"/>
-          <w:szCs w:val="24"/>
-        </w:rPr>
-      </w:pPr>
-      <w:r>
-        <w:rPr>
-          <w:rFonts w:ascii="Calibri" w:cs="Calibri" w:eastAsia="Calibri" w:hAnsi="Calibri"/>
-          <w:sz w:val="24"/>
-          <w:szCs w:val="24"/>
-          <w:rtl w:val="0"/>
-        </w:rPr>
-        <w:t xml:space="preserve">-Tiempo estimado: 10 min</w:t>
+        <w:ind w:left="0" w:firstLine="0"/>
+        <w:jc w:val="both"/>
+        <w:rPr>
+          <w:rFonts w:ascii="Calibri" w:cs="Calibri" w:eastAsia="Calibri" w:hAnsi="Calibri"/>
+          <w:b w:val="1"/>
+          <w:sz w:val="24"/>
+          <w:szCs w:val="24"/>
+        </w:rPr>
+      </w:pPr>
+      <w:r>
+        <w:rPr>
+          <w:rFonts w:ascii="Calibri" w:cs="Calibri" w:eastAsia="Calibri" w:hAnsi="Calibri"/>
+          <w:b w:val="1"/>
+          <w:sz w:val="24"/>
+          <w:szCs w:val="24"/>
+          <w:rtl w:val="0"/>
+        </w:rPr>
+        <w:t xml:space="preserve">4 meses</w:t>
+      </w:r>
+      <w:r>
+        <w:rPr>
+          <w:rFonts w:ascii="Calibri" w:cs="Calibri" w:eastAsia="Calibri" w:hAnsi="Calibri"/>
+          <w:sz w:val="24"/>
+          <w:szCs w:val="24"/>
+          <w:rtl w:val="0"/>
+        </w:rPr>
+        <w:t xml:space="preserve"> representan el </w:t>
+      </w:r>
+      <w:r>
+        <w:rPr>
+          <w:rFonts w:ascii="Calibri" w:cs="Calibri" w:eastAsia="Calibri" w:hAnsi="Calibri"/>
+          <w:b w:val="1"/>
+          <w:sz w:val="24"/>
+          <w:szCs w:val="24"/>
+          <w:rtl w:val="0"/>
+        </w:rPr>
+        <w:t xml:space="preserve">11%</w:t>
+      </w:r>
+      <w:r>
+        <w:rPr>
+          <w:rFonts w:ascii="Calibri" w:cs="Calibri" w:eastAsia="Calibri" w:hAnsi="Calibri"/>
+          <w:sz w:val="24"/>
+          <w:szCs w:val="24"/>
+          <w:rtl w:val="0"/>
+        </w:rPr>
+        <w:t xml:space="preserve"> aproximadamente sobre la vida útil del equipo informático</w:t>
+      </w:r>
+      <w:r>
+        <w:rPr>
+          <w:rFonts w:ascii="Calibri" w:cs="Calibri" w:eastAsia="Calibri" w:hAnsi="Calibri"/>
+          <w:b w:val="1"/>
+          <w:sz w:val="24"/>
+          <w:szCs w:val="24"/>
+          <w:rtl w:val="0"/>
+        </w:rPr>
+        <w:t xml:space="preserve"> (36 meses).</w:t>
       </w:r>
     </w:p>
     <w:p>
       <w:pPr>
         <w:spacing w:after="160" w:line="259" w:lineRule="auto"/>
-        <w:ind w:left="708" w:firstLine="360"/>
-        <w:rPr>
-          <w:rFonts w:ascii="Calibri" w:cs="Calibri" w:eastAsia="Calibri" w:hAnsi="Calibri"/>
-          <w:sz w:val="24"/>
-          <w:szCs w:val="24"/>
-        </w:rPr>
-      </w:pPr>
-      <w:r>
-        <w:rPr>
-          <w:rFonts w:ascii="Calibri" w:cs="Calibri" w:eastAsia="Calibri" w:hAnsi="Calibri"/>
-          <w:sz w:val="24"/>
-          <w:szCs w:val="24"/>
-          <w:rtl w:val="0"/>
-        </w:rPr>
-        <w:t xml:space="preserve">-Tiempo real: 10 min</w:t>
+        <w:ind w:left="0" w:firstLine="0"/>
+        <w:jc w:val="both"/>
+        <w:rPr>
+          <w:rFonts w:ascii="Calibri" w:cs="Calibri" w:eastAsia="Calibri" w:hAnsi="Calibri"/>
+          <w:sz w:val="24"/>
+          <w:szCs w:val="24"/>
+        </w:rPr>
+      </w:pPr>
+      <w:r>
+        <w:rPr>
+          <w:rFonts w:ascii="Calibri" w:cs="Calibri" w:eastAsia="Calibri" w:hAnsi="Calibri"/>
+          <w:sz w:val="24"/>
+          <w:szCs w:val="24"/>
+          <w:rtl w:val="0"/>
+        </w:rPr>
+        <w:t xml:space="preserve">Aplicando el coeficiente de amortización sobre coste individual en bruto obtenido justo antes tenemos el presupuesto individual final:</w:t>
+      </w:r>
+    </w:p>
+    <w:p>
+      <w:pPr>
+        <w:spacing w:after="160" w:line="259" w:lineRule="auto"/>
+        <w:ind w:left="0" w:firstLine="0"/>
+        <w:jc w:val="both"/>
+        <w:rPr>
+          <w:rFonts w:ascii="Calibri" w:cs="Calibri" w:eastAsia="Calibri" w:hAnsi="Calibri"/>
+          <w:b w:val="1"/>
+          <w:sz w:val="24"/>
+          <w:szCs w:val="24"/>
+        </w:rPr>
+      </w:pPr>
+      <w:r>
+        <w:rPr>
+          <w:rFonts w:ascii="Calibri" w:cs="Calibri" w:eastAsia="Calibri" w:hAnsi="Calibri"/>
+          <w:b w:val="1"/>
+          <w:sz w:val="24"/>
+          <w:szCs w:val="24"/>
+          <w:rtl w:val="0"/>
+        </w:rPr>
+        <w:t xml:space="preserve">11%</w:t>
+      </w:r>
+      <w:r>
+        <w:rPr>
+          <w:rFonts w:ascii="Calibri" w:cs="Calibri" w:eastAsia="Calibri" w:hAnsi="Calibri"/>
+          <w:sz w:val="24"/>
+          <w:szCs w:val="24"/>
+          <w:rtl w:val="0"/>
+        </w:rPr>
+        <w:t xml:space="preserve"> de </w:t>
+      </w:r>
+      <w:r>
+        <w:rPr>
+          <w:rFonts w:ascii="Calibri" w:cs="Calibri" w:eastAsia="Calibri" w:hAnsi="Calibri"/>
+          <w:b w:val="1"/>
+          <w:sz w:val="24"/>
+          <w:szCs w:val="24"/>
+          <w:rtl w:val="0"/>
+        </w:rPr>
+        <w:t xml:space="preserve">15,33€</w:t>
+      </w:r>
+      <w:r>
+        <w:rPr>
+          <w:rFonts w:ascii="Calibri" w:cs="Calibri" w:eastAsia="Calibri" w:hAnsi="Calibri"/>
+          <w:sz w:val="24"/>
+          <w:szCs w:val="24"/>
+          <w:rtl w:val="0"/>
+        </w:rPr>
+        <w:t xml:space="preserve"> son </w:t>
+      </w:r>
+      <w:r>
+        <w:rPr>
+          <w:rFonts w:ascii="Calibri" w:cs="Calibri" w:eastAsia="Calibri" w:hAnsi="Calibri"/>
+          <w:b w:val="1"/>
+          <w:sz w:val="24"/>
+          <w:szCs w:val="24"/>
+          <w:rtl w:val="0"/>
+        </w:rPr>
+        <w:t xml:space="preserve">1.68€</w:t>
+      </w:r>
+      <w:r>
+        <w:rPr>
+          <w:rFonts w:ascii="Calibri" w:cs="Calibri" w:eastAsia="Calibri" w:hAnsi="Calibri"/>
+          <w:sz w:val="24"/>
+          <w:szCs w:val="24"/>
+          <w:rtl w:val="0"/>
+        </w:rPr>
+        <w:t xml:space="preserve"> por lo que el </w:t>
+      </w:r>
+      <w:r>
+        <w:rPr>
+          <w:rFonts w:ascii="Calibri" w:cs="Calibri" w:eastAsia="Calibri" w:hAnsi="Calibri"/>
+          <w:b w:val="1"/>
+          <w:sz w:val="24"/>
+          <w:szCs w:val="24"/>
+          <w:rtl w:val="0"/>
+        </w:rPr>
+        <w:t xml:space="preserve">presupuesto final</w:t>
+      </w:r>
+      <w:r>
+        <w:rPr>
+          <w:rFonts w:ascii="Calibri" w:cs="Calibri" w:eastAsia="Calibri" w:hAnsi="Calibri"/>
+          <w:sz w:val="24"/>
+          <w:szCs w:val="24"/>
+          <w:rtl w:val="0"/>
+        </w:rPr>
+        <w:t xml:space="preserve"> es de </w:t>
+      </w:r>
+      <w:r>
+        <w:rPr>
+          <w:rFonts w:ascii="Calibri" w:cs="Calibri" w:eastAsia="Calibri" w:hAnsi="Calibri"/>
+          <w:b w:val="1"/>
+          <w:sz w:val="24"/>
+          <w:szCs w:val="24"/>
+          <w:rtl w:val="0"/>
+        </w:rPr>
+        <w:t xml:space="preserve">17,01€</w:t>
       </w:r>
     </w:p>
     <w:p>
@@ -1739,15 +3776,18 @@
         <w:jc w:val="both"/>
         <w:rPr>
           <w:rFonts w:ascii="Calibri" w:cs="Calibri" w:eastAsia="Calibri" w:hAnsi="Calibri"/>
-          <w:b w:val="1"/>
-          <w:sz w:val="24"/>
-          <w:szCs w:val="24"/>
-        </w:rPr>
-      </w:pPr>
-      <w:r>
-        <w:rPr>
-          <w:rtl w:val="0"/>
-        </w:rPr>
+          <w:sz w:val="24"/>
+          <w:szCs w:val="24"/>
+        </w:rPr>
+      </w:pPr>
+      <w:r>
+        <w:rPr>
+          <w:rFonts w:ascii="Calibri" w:cs="Calibri" w:eastAsia="Calibri" w:hAnsi="Calibri"/>
+          <w:sz w:val="24"/>
+          <w:szCs w:val="24"/>
+          <w:rtl w:val="0"/>
+        </w:rPr>
+        <w:t xml:space="preserve">Cabe destacar que el tiempo empleado en estudiar los conocimientos previos se han incluido en el reporte de planificación grupal correspondiente, dejando en el reporte individual el tiempo íntegro necesario para realizar mis tareas específicas de manera individual. </w:t>
       </w:r>
     </w:p>
     <w:p>
@@ -1756,199 +3796,18 @@
         <w:jc w:val="both"/>
         <w:rPr>
           <w:rFonts w:ascii="Calibri" w:cs="Calibri" w:eastAsia="Calibri" w:hAnsi="Calibri"/>
-          <w:b w:val="1"/>
-          <w:sz w:val="24"/>
-          <w:szCs w:val="24"/>
-        </w:rPr>
-      </w:pPr>
-      <w:r>
-        <w:rPr>
-          <w:rtl w:val="0"/>
-        </w:rPr>
-      </w:r>
-    </w:p>
-    <w:p>
-      <w:pPr>
-        <w:spacing w:after="160" w:line="259" w:lineRule="auto"/>
-        <w:jc w:val="both"/>
-        <w:rPr>
-          <w:rFonts w:ascii="Calibri" w:cs="Calibri" w:eastAsia="Calibri" w:hAnsi="Calibri"/>
-          <w:b w:val="1"/>
-          <w:sz w:val="24"/>
-          <w:szCs w:val="24"/>
-        </w:rPr>
-      </w:pPr>
-      <w:r>
-        <w:rPr>
-          <w:rFonts w:ascii="Calibri" w:cs="Calibri" w:eastAsia="Calibri" w:hAnsi="Calibri"/>
-          <w:b w:val="1"/>
-          <w:sz w:val="24"/>
-          <w:szCs w:val="24"/>
-          <w:rtl w:val="0"/>
-        </w:rPr>
-        <w:t xml:space="preserve">COSTE Y TIEMPO DE LA ENTREGA:</w:t>
-      </w:r>
-    </w:p>
-    <w:p>
-      <w:pPr>
-        <w:spacing w:after="160" w:line="259" w:lineRule="auto"/>
-        <w:jc w:val="both"/>
-        <w:rPr>
-          <w:rFonts w:ascii="Calibri" w:cs="Calibri" w:eastAsia="Calibri" w:hAnsi="Calibri"/>
-          <w:sz w:val="24"/>
-          <w:szCs w:val="24"/>
-        </w:rPr>
-      </w:pPr>
-      <w:r>
-        <w:rPr>
-          <w:rFonts w:ascii="Calibri" w:cs="Calibri" w:eastAsia="Calibri" w:hAnsi="Calibri"/>
-          <w:sz w:val="24"/>
-          <w:szCs w:val="24"/>
-          <w:rtl w:val="0"/>
-        </w:rPr>
-        <w:t xml:space="preserve">-Costes estimados:</w:t>
-      </w:r>
-    </w:p>
-    <w:p>
-      <w:pPr>
-        <w:spacing w:after="160" w:line="259" w:lineRule="auto"/>
-        <w:jc w:val="both"/>
-        <w:rPr>
-          <w:rFonts w:ascii="Calibri" w:cs="Calibri" w:eastAsia="Calibri" w:hAnsi="Calibri"/>
-          <w:sz w:val="24"/>
-          <w:szCs w:val="24"/>
-        </w:rPr>
-      </w:pPr>
-      <w:r>
-        <w:rPr>
-          <w:rFonts w:ascii="Calibri" w:cs="Calibri" w:eastAsia="Calibri" w:hAnsi="Calibri"/>
-          <w:sz w:val="24"/>
-          <w:szCs w:val="24"/>
-          <w:rtl w:val="0"/>
-        </w:rPr>
-        <w:tab/>
-        <w:t xml:space="preserve">-Desarrollador base: 20€/h</w:t>
-      </w:r>
-    </w:p>
-    <w:p>
-      <w:pPr>
-        <w:spacing w:after="160" w:line="259" w:lineRule="auto"/>
-        <w:jc w:val="both"/>
-        <w:rPr>
-          <w:rFonts w:ascii="Calibri" w:cs="Calibri" w:eastAsia="Calibri" w:hAnsi="Calibri"/>
-          <w:sz w:val="24"/>
-          <w:szCs w:val="24"/>
-        </w:rPr>
-      </w:pPr>
-      <w:r>
-        <w:rPr>
-          <w:rFonts w:ascii="Calibri" w:cs="Calibri" w:eastAsia="Calibri" w:hAnsi="Calibri"/>
-          <w:sz w:val="24"/>
-          <w:szCs w:val="24"/>
-          <w:rtl w:val="0"/>
-        </w:rPr>
-        <w:tab/>
-        <w:t xml:space="preserve">-Manager base: 30€/h</w:t>
-      </w:r>
-    </w:p>
-    <w:p>
-      <w:pPr>
-        <w:spacing w:after="160" w:line="259" w:lineRule="auto"/>
-        <w:jc w:val="both"/>
-        <w:rPr>
-          <w:rFonts w:ascii="Calibri" w:cs="Calibri" w:eastAsia="Calibri" w:hAnsi="Calibri"/>
-          <w:sz w:val="24"/>
-          <w:szCs w:val="24"/>
-        </w:rPr>
-      </w:pPr>
-      <w:r>
-        <w:rPr>
-          <w:rtl w:val="0"/>
-        </w:rPr>
-      </w:r>
-    </w:p>
-    <w:p>
-      <w:pPr>
-        <w:spacing w:after="160" w:line="259" w:lineRule="auto"/>
-        <w:jc w:val="both"/>
-        <w:rPr>
-          <w:rFonts w:ascii="Calibri" w:cs="Calibri" w:eastAsia="Calibri" w:hAnsi="Calibri"/>
-          <w:sz w:val="24"/>
-          <w:szCs w:val="24"/>
-        </w:rPr>
-      </w:pPr>
-      <w:r>
-        <w:rPr>
-          <w:rFonts w:ascii="Calibri" w:cs="Calibri" w:eastAsia="Calibri" w:hAnsi="Calibri"/>
-          <w:sz w:val="24"/>
-          <w:szCs w:val="24"/>
-          <w:rtl w:val="0"/>
-        </w:rPr>
-        <w:t xml:space="preserve">-Cálculo del coste:</w:t>
-      </w:r>
-    </w:p>
-    <w:p>
-      <w:pPr>
-        <w:spacing w:after="160" w:line="259" w:lineRule="auto"/>
-        <w:jc w:val="both"/>
-        <w:rPr>
-          <w:rFonts w:ascii="Calibri" w:cs="Calibri" w:eastAsia="Calibri" w:hAnsi="Calibri"/>
-          <w:sz w:val="24"/>
-          <w:szCs w:val="24"/>
-        </w:rPr>
-      </w:pPr>
-      <w:r>
-        <w:rPr>
-          <w:rFonts w:ascii="Calibri" w:cs="Calibri" w:eastAsia="Calibri" w:hAnsi="Calibri"/>
-          <w:sz w:val="24"/>
-          <w:szCs w:val="24"/>
-          <w:rtl w:val="0"/>
-        </w:rPr>
-        <w:tab/>
-        <w:t xml:space="preserve">Para este entregable, he trabajado durante 10 min para mis tareas individuales, por lo que se estima que como coste de contrato debo obtener 3,33€, debido a que solo se aplica el coste de desarrollador base al no haber tareas relacionadas con el rol de manager. Cabe destacar que el tiempo empleado en clase, estudiando los conocimientos previos, se han incluido en el reporte de planificación grupal, dejando en el individual el tiempo íntegro necesario para realizar esta tarea.</w:t>
-      </w:r>
-    </w:p>
-    <w:p>
-      <w:pPr>
-        <w:spacing w:after="160" w:line="259" w:lineRule="auto"/>
-        <w:jc w:val="both"/>
-        <w:rPr>
-          <w:rFonts w:ascii="Calibri" w:cs="Calibri" w:eastAsia="Calibri" w:hAnsi="Calibri"/>
-          <w:sz w:val="24"/>
-          <w:szCs w:val="24"/>
-        </w:rPr>
-      </w:pPr>
-      <w:r>
-        <w:rPr>
-          <w:rFonts w:ascii="Calibri" w:cs="Calibri" w:eastAsia="Calibri" w:hAnsi="Calibri"/>
-          <w:sz w:val="24"/>
-          <w:szCs w:val="24"/>
-          <w:rtl w:val="0"/>
-        </w:rPr>
-        <w:t xml:space="preserve">Además el reporte del tiempo se ha llevado a cabo usando Clockify, para llevar un registro concreto de tiempo</w:t>
-      </w:r>
-    </w:p>
-    <w:p>
-      <w:pPr>
-        <w:spacing w:after="160" w:line="259" w:lineRule="auto"/>
-        <w:jc w:val="both"/>
-        <w:rPr>
-          <w:rFonts w:ascii="Calibri" w:cs="Calibri" w:eastAsia="Calibri" w:hAnsi="Calibri"/>
-          <w:sz w:val="24"/>
-          <w:szCs w:val="24"/>
-        </w:rPr>
-      </w:pPr>
-      <w:bookmarkStart w:colFirst="0" w:colLast="0" w:name="_gjdgxs" w:id="4"/>
-      <w:bookmarkEnd w:id="4"/>
-      <w:r>
-        <w:rPr>
-          <w:rFonts w:ascii="Calibri" w:cs="Calibri" w:eastAsia="Calibri" w:hAnsi="Calibri"/>
-          <w:sz w:val="24"/>
-          <w:szCs w:val="24"/>
-          <w:rtl w:val="0"/>
-        </w:rPr>
-        <w:tab/>
-        <w:t xml:space="preserve">No se añaden costes personales debido a que no ha sido necesario aplicar gastos a nada más, al trabajar en la propia Universidad.</w:t>
+          <w:sz w:val="24"/>
+          <w:szCs w:val="24"/>
+        </w:rPr>
+      </w:pPr>
+      <w:r>
+        <w:rPr>
+          <w:rFonts w:ascii="Calibri" w:cs="Calibri" w:eastAsia="Calibri" w:hAnsi="Calibri"/>
+          <w:sz w:val="24"/>
+          <w:szCs w:val="24"/>
+          <w:rtl w:val="0"/>
+        </w:rPr>
+        <w:t xml:space="preserve">El registro del tiempo empleado en todas las anteriores tareas se ha llevado a cabo usando Clockify. No se añaden costes personales debido a que no ha sido necesario aplicar gastos a nada más, al trabajar en la propia Universidad.</w:t>
       </w:r>
     </w:p>
     <w:p>
@@ -1982,8 +3841,8 @@
         <w:pStyle w:val="Heading1"/>
         <w:rPr/>
       </w:pPr>
-      <w:bookmarkStart w:colFirst="0" w:colLast="0" w:name="_ysgwrb1dc6k3" w:id="5"/>
-      <w:bookmarkEnd w:id="5"/>
+      <w:bookmarkStart w:colFirst="0" w:colLast="0" w:name="_ysgwrb1dc6k3" w:id="4"/>
+      <w:bookmarkEnd w:id="4"/>
       <w:r>
         <w:rPr>
           <w:rtl w:val="0"/>
@@ -2007,9 +3866,63 @@
         <w:t xml:space="preserve">-Documento 08 Annexes, de los contenidos de la plataforma virtual de esta asignatura.</w:t>
       </w:r>
     </w:p>
+    <w:p>
+      <w:pPr>
+        <w:rPr>
+          <w:sz w:val="24"/>
+          <w:szCs w:val="24"/>
+        </w:rPr>
+      </w:pPr>
+      <w:r>
+        <w:rPr>
+          <w:rtl w:val="0"/>
+        </w:rPr>
+      </w:r>
+    </w:p>
+    <w:p>
+      <w:pPr>
+        <w:rPr>
+          <w:sz w:val="24"/>
+          <w:szCs w:val="24"/>
+        </w:rPr>
+      </w:pPr>
+      <w:r>
+        <w:rPr>
+          <w:sz w:val="24"/>
+          <w:szCs w:val="24"/>
+          <w:rtl w:val="0"/>
+        </w:rPr>
+        <w:t xml:space="preserve">-Cálculos necesarios para obtener los valores de la amortización</w:t>
+      </w:r>
+    </w:p>
+    <w:p>
+      <w:pPr>
+        <w:rPr>
+          <w:sz w:val="24"/>
+          <w:szCs w:val="24"/>
+        </w:rPr>
+      </w:pPr>
+      <w:hyperlink r:id="rId8">
+        <w:r>
+          <w:rPr>
+            <w:color w:val="1155cc"/>
+            <w:sz w:val="24"/>
+            <w:szCs w:val="24"/>
+            <w:u w:val="single"/>
+            <w:rtl w:val="0"/>
+          </w:rPr>
+          <w:t xml:space="preserve">https://www.ionos.es/startupguide/gestion/calculo-de-la-amortizacion/</w:t>
+        </w:r>
+      </w:hyperlink>
+      <w:r>
+        <w:rPr>
+          <w:rtl w:val="0"/>
+        </w:rPr>
+      </w:r>
+    </w:p>
     <w:sectPr>
-      <w:headerReference r:id="rId8" w:type="default"/>
-      <w:footerReference r:id="rId9" w:type="default"/>
+      <w:headerReference r:id="rId9" w:type="default"/>
+      <w:footerReference r:id="rId10" w:type="default"/>
       <w:pgSz w:h="16834" w:w="11909" w:orient="portrait"/>
       <w:pgMar w:bottom="1440" w:top="1440" w:left="1440" w:right="1440" w:header="720" w:footer="720"/>
       <w:pgNumType w:start="1"/>
@@ -2020,6 +3933,19 @@
 
 <file path=word/footer1.xml><?xml version="1.0" encoding="utf-8"?>
 <w:ftr xmlns:mc="http://schemas.openxmlformats.org/markup-compatibility/2006" xmlns:o="urn:schemas-microsoft-com:office:office" xmlns:r="http://schemas.openxmlformats.org/officeDocument/2006/relationships" xmlns:m="http://schemas.openxmlformats.org/officeDocument/2006/math" xmlns:v="urn:schemas-microsoft-com:vml" xmlns:wp="http://schemas.openxmlformats.org/drawingml/2006/wordprocessingDrawing" xmlns:w10="urn:schemas-microsoft-com:office:word" xmlns:w="http://schemas.openxmlformats.org/wordprocessingml/2006/main" xmlns:wne="http://schemas.microsoft.com/office/word/2006/wordml" xmlns:sl="http://schemas.openxmlformats.org/schemaLibrary/2006/main" xmlns:a="http://schemas.openxmlformats.org/drawingml/2006/main" xmlns:pic="http://schemas.openxmlformats.org/drawingml/2006/picture" xmlns:c="http://schemas.openxmlformats.org/drawingml/2006/chart" xmlns:lc="http://schemas.openxmlformats.org/drawingml/2006/lockedCanvas" xmlns:dgm="http://schemas.openxmlformats.org/drawingml/2006/diagram" xmlns:wps="http://schemas.microsoft.com/office/word/2010/wordprocessingShape" xmlns:wpg="http://schemas.microsoft.com/office/word/2010/wordprocessingGroup" xmlns:w14="http://schemas.microsoft.com/office/word/2010/wordml" xmlns:w15="http://schemas.microsoft.com/office/word/2012/wordml">
+  <w:p>
+    <w:pPr>
+      <w:rPr>
+        <w:sz w:val="30"/>
+        <w:szCs w:val="30"/>
+      </w:rPr>
+    </w:pPr>
+    <w:r>
+      <w:rPr>
+        <w:rtl w:val="0"/>
+      </w:rPr>
+    </w:r>
+  </w:p>
   <w:p>
     <w:pPr>
       <w:jc w:val="right"/>
@@ -2060,7 +3986,7 @@
         <w:szCs w:val="18"/>
         <w:rtl w:val="0"/>
       </w:rPr>
-      <w:t xml:space="preserve">Grupo C1.04.02                                                                                                             Sevilla 16 de Febrero 2023</w:t>
+      <w:t xml:space="preserve">Grupo C1.04.02                                                                                                             Sevilla 25 de Junio 2023</w:t>
     </w:r>
   </w:p>
   <w:p>
@@ -2085,34 +4011,34 @@
       <w:lvlText w:val="●"/>
       <w:lvlJc w:val="left"/>
       <w:pPr>
-        <w:ind w:left="1068" w:hanging="360"/>
+        <w:ind w:left="720" w:hanging="360"/>
       </w:pPr>
       <w:rPr>
-        <w:rFonts w:ascii="Noto Sans Symbols" w:cs="Noto Sans Symbols" w:eastAsia="Noto Sans Symbols" w:hAnsi="Noto Sans Symbols"/>
+        <w:u w:val="none"/>
       </w:rPr>
     </w:lvl>
     <w:lvl w:ilvl="1">
       <w:start w:val="1"/>
       <w:numFmt w:val="bullet"/>
-      <w:lvlText w:val="o"/>
+      <w:lvlText w:val="○"/>
       <w:lvlJc w:val="left"/>
       <w:pPr>
-        <w:ind w:left="1788" w:hanging="360"/>
+        <w:ind w:left="1440" w:hanging="360"/>
       </w:pPr>
       <w:rPr>
-        <w:rFonts w:ascii="Courier New" w:cs="Courier New" w:eastAsia="Courier New" w:hAnsi="Courier New"/>
+        <w:u w:val="none"/>
       </w:rPr>
     </w:lvl>
     <w:lvl w:ilvl="2">
       <w:start w:val="1"/>
       <w:numFmt w:val="bullet"/>
-      <w:lvlText w:val="▪"/>
+      <w:lvlText w:val="■"/>
       <w:lvlJc w:val="left"/>
       <w:pPr>
-        <w:ind w:left="2508" w:hanging="360"/>
+        <w:ind w:left="2160" w:hanging="360"/>
       </w:pPr>
       <w:rPr>
-        <w:rFonts w:ascii="Noto Sans Symbols" w:cs="Noto Sans Symbols" w:eastAsia="Noto Sans Symbols" w:hAnsi="Noto Sans Symbols"/>
+        <w:u w:val="none"/>
       </w:rPr>
     </w:lvl>
     <w:lvl w:ilvl="3">
@@ -2121,34 +4047,34 @@
       <w:lvlText w:val="●"/>
       <w:lvlJc w:val="left"/>
       <w:pPr>
-        <w:ind w:left="3228" w:hanging="360"/>
+        <w:ind w:left="2880" w:hanging="360"/>
       </w:pPr>
       <w:rPr>
-        <w:rFonts w:ascii="Noto Sans Symbols" w:cs="Noto Sans Symbols" w:eastAsia="Noto Sans Symbols" w:hAnsi="Noto Sans Symbols"/>
+        <w:u w:val="none"/>
       </w:rPr>
     </w:lvl>
     <w:lvl w:ilvl="4">
       <w:start w:val="1"/>
       <w:numFmt w:val="bullet"/>
-      <w:lvlText w:val="o"/>
+      <w:lvlText w:val="○"/>
       <w:lvlJc w:val="left"/>
       <w:pPr>
-        <w:ind w:left="3948" w:hanging="360"/>
+        <w:ind w:left="3600" w:hanging="360"/>
       </w:pPr>
       <w:rPr>
-        <w:rFonts w:ascii="Courier New" w:cs="Courier New" w:eastAsia="Courier New" w:hAnsi="Courier New"/>
+        <w:u w:val="none"/>
       </w:rPr>
     </w:lvl>
     <w:lvl w:ilvl="5">
       <w:start w:val="1"/>
       <w:numFmt w:val="bullet"/>
-      <w:lvlText w:val="▪"/>
+      <w:lvlText w:val="■"/>
       <w:lvlJc w:val="left"/>
       <w:pPr>
-        <w:ind w:left="4668" w:hanging="360"/>
+        <w:ind w:left="4320" w:hanging="360"/>
       </w:pPr>
       <w:rPr>
-        <w:rFonts w:ascii="Noto Sans Symbols" w:cs="Noto Sans Symbols" w:eastAsia="Noto Sans Symbols" w:hAnsi="Noto Sans Symbols"/>
+        <w:u w:val="none"/>
       </w:rPr>
     </w:lvl>
     <w:lvl w:ilvl="6">
@@ -2157,39 +4083,152 @@
       <w:lvlText w:val="●"/>
       <w:lvlJc w:val="left"/>
       <w:pPr>
-        <w:ind w:left="5388" w:hanging="360"/>
+        <w:ind w:left="5040" w:hanging="360"/>
       </w:pPr>
       <w:rPr>
-        <w:rFonts w:ascii="Noto Sans Symbols" w:cs="Noto Sans Symbols" w:eastAsia="Noto Sans Symbols" w:hAnsi="Noto Sans Symbols"/>
+        <w:u w:val="none"/>
       </w:rPr>
     </w:lvl>
     <w:lvl w:ilvl="7">
       <w:start w:val="1"/>
       <w:numFmt w:val="bullet"/>
-      <w:lvlText w:val="o"/>
+      <w:lvlText w:val="○"/>
       <w:lvlJc w:val="left"/>
       <w:pPr>
-        <w:ind w:left="6108" w:hanging="360"/>
+        <w:ind w:left="5760" w:hanging="360"/>
       </w:pPr>
       <w:rPr>
-        <w:rFonts w:ascii="Courier New" w:cs="Courier New" w:eastAsia="Courier New" w:hAnsi="Courier New"/>
+        <w:u w:val="none"/>
       </w:rPr>
     </w:lvl>
     <w:lvl w:ilvl="8">
       <w:start w:val="1"/>
       <w:numFmt w:val="bullet"/>
-      <w:lvlText w:val="▪"/>
+      <w:lvlText w:val="■"/>
       <w:lvlJc w:val="left"/>
       <w:pPr>
-        <w:ind w:left="6828" w:hanging="360"/>
+        <w:ind w:left="6480" w:hanging="360"/>
       </w:pPr>
       <w:rPr>
-        <w:rFonts w:ascii="Noto Sans Symbols" w:cs="Noto Sans Symbols" w:eastAsia="Noto Sans Symbols" w:hAnsi="Noto Sans Symbols"/>
+        <w:u w:val="none"/>
+      </w:rPr>
+    </w:lvl>
+  </w:abstractNum>
+  <w:abstractNum w:abstractNumId="2">
+    <w:lvl w:ilvl="0">
+      <w:start w:val="1"/>
+      <w:numFmt w:val="bullet"/>
+      <w:lvlText w:val="●"/>
+      <w:lvlJc w:val="left"/>
+      <w:pPr>
+        <w:ind w:left="720" w:hanging="360"/>
+      </w:pPr>
+      <w:rPr>
+        <w:u w:val="none"/>
+      </w:rPr>
+    </w:lvl>
+    <w:lvl w:ilvl="1">
+      <w:start w:val="1"/>
+      <w:numFmt w:val="bullet"/>
+      <w:lvlText w:val="○"/>
+      <w:lvlJc w:val="left"/>
+      <w:pPr>
+        <w:ind w:left="1440" w:hanging="360"/>
+      </w:pPr>
+      <w:rPr>
+        <w:u w:val="none"/>
+      </w:rPr>
+    </w:lvl>
+    <w:lvl w:ilvl="2">
+      <w:start w:val="1"/>
+      <w:numFmt w:val="bullet"/>
+      <w:lvlText w:val="■"/>
+      <w:lvlJc w:val="left"/>
+      <w:pPr>
+        <w:ind w:left="2160" w:hanging="360"/>
+      </w:pPr>
+      <w:rPr>
+        <w:u w:val="none"/>
+      </w:rPr>
+    </w:lvl>
+    <w:lvl w:ilvl="3">
+      <w:start w:val="1"/>
+      <w:numFmt w:val="bullet"/>
+      <w:lvlText w:val="●"/>
+      <w:lvlJc w:val="left"/>
+      <w:pPr>
+        <w:ind w:left="2880" w:hanging="360"/>
+      </w:pPr>
+      <w:rPr>
+        <w:u w:val="none"/>
+      </w:rPr>
+    </w:lvl>
+    <w:lvl w:ilvl="4">
+      <w:start w:val="1"/>
+      <w:numFmt w:val="bullet"/>
+      <w:lvlText w:val="○"/>
+      <w:lvlJc w:val="left"/>
+      <w:pPr>
+        <w:ind w:left="3600" w:hanging="360"/>
+      </w:pPr>
+      <w:rPr>
+        <w:u w:val="none"/>
+      </w:rPr>
+    </w:lvl>
+    <w:lvl w:ilvl="5">
+      <w:start w:val="1"/>
+      <w:numFmt w:val="bullet"/>
+      <w:lvlText w:val="■"/>
+      <w:lvlJc w:val="left"/>
+      <w:pPr>
+        <w:ind w:left="4320" w:hanging="360"/>
+      </w:pPr>
+      <w:rPr>
+        <w:u w:val="none"/>
+      </w:rPr>
+    </w:lvl>
+    <w:lvl w:ilvl="6">
+      <w:start w:val="1"/>
+      <w:numFmt w:val="bullet"/>
+      <w:lvlText w:val="●"/>
+      <w:lvlJc w:val="left"/>
+      <w:pPr>
+        <w:ind w:left="5040" w:hanging="360"/>
+      </w:pPr>
+      <w:rPr>
+        <w:u w:val="none"/>
+      </w:rPr>
+    </w:lvl>
+    <w:lvl w:ilvl="7">
+      <w:start w:val="1"/>
+      <w:numFmt w:val="bullet"/>
+      <w:lvlText w:val="○"/>
+      <w:lvlJc w:val="left"/>
+      <w:pPr>
+        <w:ind w:left="5760" w:hanging="360"/>
+      </w:pPr>
+      <w:rPr>
+        <w:u w:val="none"/>
+      </w:rPr>
+    </w:lvl>
+    <w:lvl w:ilvl="8">
+      <w:start w:val="1"/>
+      <w:numFmt w:val="bullet"/>
+      <w:lvlText w:val="■"/>
+      <w:lvlJc w:val="left"/>
+      <w:pPr>
+        <w:ind w:left="6480" w:hanging="360"/>
+      </w:pPr>
+      <w:rPr>
+        <w:u w:val="none"/>
       </w:rPr>
     </w:lvl>
   </w:abstractNum>
   <w:num w:numId="1">
     <w:abstractNumId w:val="1"/>
+  </w:num>
+  <w:num w:numId="2">
+    <w:abstractNumId w:val="2"/>
   </w:num>
 </w:numbering>
 </file>
@@ -2348,6 +4387,45 @@
     </w:rPr>
   </w:style>
   <w:style w:type="table" w:styleId="Table1">
+    <w:basedOn w:val="TableNormal"/>
+    <w:tblPr>
+      <w:tblStyleRowBandSize w:val="1"/>
+      <w:tblStyleColBandSize w:val="1"/>
+      <w:tblCellMar>
+        <w:top w:w="100.0" w:type="dxa"/>
+        <w:left w:w="100.0" w:type="dxa"/>
+        <w:bottom w:w="100.0" w:type="dxa"/>
+        <w:right w:w="100.0" w:type="dxa"/>
+      </w:tblCellMar>
+    </w:tblPr>
+  </w:style>
+  <w:style w:type="table" w:styleId="Table2">
+    <w:basedOn w:val="TableNormal"/>
+    <w:tblPr>
+      <w:tblStyleRowBandSize w:val="1"/>
+      <w:tblStyleColBandSize w:val="1"/>
+      <w:tblCellMar>
+        <w:top w:w="100.0" w:type="dxa"/>
+        <w:left w:w="100.0" w:type="dxa"/>
+        <w:bottom w:w="100.0" w:type="dxa"/>
+        <w:right w:w="100.0" w:type="dxa"/>
+      </w:tblCellMar>
+    </w:tblPr>
+  </w:style>
+  <w:style w:type="table" w:styleId="Table3">
+    <w:basedOn w:val="TableNormal"/>
+    <w:tblPr>
+      <w:tblStyleRowBandSize w:val="1"/>
+      <w:tblStyleColBandSize w:val="1"/>
+      <w:tblCellMar>
+        <w:top w:w="100.0" w:type="dxa"/>
+        <w:left w:w="100.0" w:type="dxa"/>
+        <w:bottom w:w="100.0" w:type="dxa"/>
+        <w:right w:w="100.0" w:type="dxa"/>
+      </w:tblCellMar>
+    </w:tblPr>
+  </w:style>
+  <w:style w:type="table" w:styleId="Table4">
     <w:basedOn w:val="TableNormal"/>
     <w:tblPr>
       <w:tblStyleRowBandSize w:val="1"/>

</xml_diff>

<commit_message>
Corregido documendo individual D01 student#1 OK!
</commit_message>
<xml_diff>
--- a/reports/Individual/D01/Student #1/Planning report - josrojrom1.docx
+++ b/reports/Individual/D01/Student #1/Planning report - josrojrom1.docx
@@ -103,7 +103,7 @@
             <wp:extent cx="1112520" cy="1112520"/>
             <wp:effectExtent b="0" l="0" r="0" t="0"/>
             <wp:wrapTopAndBottom distB="0" distT="0"/>
-            <wp:docPr descr="http://recursoshumanos.us.es/images/marca-dos-tintas_300.gif" id="1" name="image1.gif"/>
+            <wp:docPr descr="http://recursoshumanos.us.es/images/marca-dos-tintas_300.gif" id="2" name="image1.gif"/>
             <a:graphic>
               <a:graphicData uri="http://schemas.openxmlformats.org/drawingml/2006/picture">
                 <pic:pic>
@@ -112,7 +112,7 @@
                     <pic:cNvPicPr preferRelativeResize="0"/>
                   </pic:nvPicPr>
                   <pic:blipFill>
-                    <a:blip r:embed="rId6"/>
+                    <a:blip r:embed="rId7"/>
                     <a:srcRect b="0" l="0" r="0" t="0"/>
                     <a:stretch>
                       <a:fillRect/>
@@ -235,7 +235,7 @@
         </w:rPr>
         <w:t xml:space="preserve">: </w:t>
       </w:r>
-      <w:hyperlink r:id="rId7">
+      <w:hyperlink r:id="rId8">
         <w:r>
           <w:rPr>
             <w:color w:val="1155cc"/>
@@ -283,13 +283,7 @@
         <w:rPr>
           <w:rtl w:val="0"/>
         </w:rPr>
-        <w:t xml:space="preserve">Rojas Romero, José Joaquín</w:t>
-      </w:r>
-      <w:r>
-        <w:rPr>
-          <w:rtl w:val="0"/>
-        </w:rPr>
-        <w:t xml:space="preserve"> </w:t>
+        <w:t xml:space="preserve">Rojas Romero, José Joaquín </w:t>
       </w:r>
     </w:p>
     <w:p>
@@ -322,20 +316,13 @@
           <w:b w:val="1"/>
           <w:rtl w:val="0"/>
         </w:rPr>
-        <w:t xml:space="preserve">Fecha</w:t>
-      </w:r>
-      <w:r>
-        <w:rPr>
-          <w:b w:val="1"/>
-          <w:rtl w:val="0"/>
-        </w:rPr>
-        <w:t xml:space="preserve">: </w:t>
-      </w:r>
-      <w:r>
-        <w:rPr>
-          <w:rtl w:val="0"/>
-        </w:rPr>
-        <w:t xml:space="preserve">25/06/2023</w:t>
+        <w:t xml:space="preserve">Fecha: </w:t>
+      </w:r>
+      <w:r>
+        <w:rPr>
+          <w:rtl w:val="0"/>
+        </w:rPr>
+        <w:t xml:space="preserve">17/06/2023</w:t>
       </w:r>
     </w:p>
     <w:p>
@@ -542,7 +529,7 @@
             <w:instrText xml:space="preserve"> TOC \h \u \z \t "Heading 1,1,Heading 2,2,Heading 3,3,Heading 4,4,Heading 5,5,Heading 6,6,"</w:instrText>
             <w:fldChar w:fldCharType="separate"/>
           </w:r>
-          <w:hyperlink w:anchor="_4hmpm5uc85lj">
+          <w:hyperlink w:anchor="_heading=h.gjdgxs">
             <w:r>
               <w:rPr>
                 <w:b w:val="1"/>
@@ -557,21 +544,7 @@
               <w:rtl w:val="0"/>
             </w:rPr>
             <w:tab/>
-          </w:r>
-          <w:r>
-            <w:fldChar w:fldCharType="begin"/>
-            <w:instrText xml:space="preserve"> PAGEREF _4hmpm5uc85lj \h </w:instrText>
-            <w:fldChar w:fldCharType="separate"/>
-          </w:r>
-          <w:r>
-            <w:rPr>
-              <w:b w:val="1"/>
-              <w:rtl w:val="0"/>
-            </w:rPr>
             <w:t xml:space="preserve">2</w:t>
-          </w:r>
-          <w:r>
-            <w:fldChar w:fldCharType="end"/>
           </w:r>
           <w:r>
             <w:rPr>
@@ -588,7 +561,7 @@
             <w:ind w:left="0" w:firstLine="0"/>
             <w:rPr/>
           </w:pPr>
-          <w:hyperlink w:anchor="_90otg4vxm3ka">
+          <w:hyperlink w:anchor="_heading=h.30j0zll">
             <w:r>
               <w:rPr>
                 <w:b w:val="1"/>
@@ -603,21 +576,7 @@
               <w:rtl w:val="0"/>
             </w:rPr>
             <w:tab/>
-          </w:r>
-          <w:r>
-            <w:fldChar w:fldCharType="begin"/>
-            <w:instrText xml:space="preserve"> PAGEREF _90otg4vxm3ka \h </w:instrText>
-            <w:fldChar w:fldCharType="separate"/>
-          </w:r>
-          <w:r>
-            <w:rPr>
-              <w:b w:val="1"/>
-              <w:rtl w:val="0"/>
-            </w:rPr>
             <w:t xml:space="preserve">2</w:t>
-          </w:r>
-          <w:r>
-            <w:fldChar w:fldCharType="end"/>
           </w:r>
           <w:r>
             <w:rPr>
@@ -634,7 +593,7 @@
             <w:ind w:left="0" w:firstLine="0"/>
             <w:rPr/>
           </w:pPr>
-          <w:hyperlink w:anchor="_58vtmc9pw6vo">
+          <w:hyperlink w:anchor="_heading=h.1fob9te">
             <w:r>
               <w:rPr>
                 <w:b w:val="1"/>
@@ -649,21 +608,7 @@
               <w:rtl w:val="0"/>
             </w:rPr>
             <w:tab/>
-          </w:r>
-          <w:r>
-            <w:fldChar w:fldCharType="begin"/>
-            <w:instrText xml:space="preserve"> PAGEREF _58vtmc9pw6vo \h </w:instrText>
-            <w:fldChar w:fldCharType="separate"/>
-          </w:r>
-          <w:r>
-            <w:rPr>
-              <w:b w:val="1"/>
-              <w:rtl w:val="0"/>
-            </w:rPr>
-            <w:t xml:space="preserve">2</w:t>
-          </w:r>
-          <w:r>
-            <w:fldChar w:fldCharType="end"/>
+            <w:t xml:space="preserve">3</w:t>
           </w:r>
           <w:r>
             <w:rPr>
@@ -680,7 +625,7 @@
             <w:ind w:left="0" w:firstLine="0"/>
             <w:rPr/>
           </w:pPr>
-          <w:hyperlink w:anchor="_tvy5edcq3b5t">
+          <w:hyperlink w:anchor="_heading=h.3znysh7">
             <w:r>
               <w:rPr>
                 <w:b w:val="1"/>
@@ -695,21 +640,7 @@
               <w:rtl w:val="0"/>
             </w:rPr>
             <w:tab/>
-          </w:r>
-          <w:r>
-            <w:fldChar w:fldCharType="begin"/>
-            <w:instrText xml:space="preserve"> PAGEREF _tvy5edcq3b5t \h </w:instrText>
-            <w:fldChar w:fldCharType="separate"/>
-          </w:r>
-          <w:r>
-            <w:rPr>
-              <w:b w:val="1"/>
-              <w:rtl w:val="0"/>
-            </w:rPr>
-            <w:t xml:space="preserve">2</w:t>
-          </w:r>
-          <w:r>
-            <w:fldChar w:fldCharType="end"/>
+            <w:t xml:space="preserve">3</w:t>
           </w:r>
           <w:r>
             <w:rPr>
@@ -726,7 +657,7 @@
             <w:ind w:left="0" w:firstLine="0"/>
             <w:rPr/>
           </w:pPr>
-          <w:hyperlink w:anchor="_ysgwrb1dc6k3">
+          <w:hyperlink w:anchor="_heading=h.2et92p0">
             <w:r>
               <w:rPr>
                 <w:b w:val="1"/>
@@ -741,7 +672,7 @@
               <w:rtl w:val="0"/>
             </w:rPr>
             <w:tab/>
-            <w:t xml:space="preserve">4</w:t>
+            <w:t xml:space="preserve">6</w:t>
           </w:r>
           <w:r>
             <w:rPr>
@@ -801,7 +732,7 @@
         <w:pStyle w:val="Heading1"/>
         <w:rPr/>
       </w:pPr>
-      <w:bookmarkStart w:colFirst="0" w:colLast="0" w:name="_4hmpm5uc85lj" w:id="0"/>
+      <w:bookmarkStart w:colFirst="0" w:colLast="0" w:name="_heading=h.gjdgxs" w:id="0"/>
       <w:bookmarkEnd w:id="0"/>
       <w:r>
         <w:rPr>
@@ -862,7 +793,7 @@
         <w:pStyle w:val="Heading1"/>
         <w:rPr/>
       </w:pPr>
-      <w:bookmarkStart w:colFirst="0" w:colLast="0" w:name="_90otg4vxm3ka" w:id="1"/>
+      <w:bookmarkStart w:colFirst="0" w:colLast="0" w:name="_heading=h.30j0zll" w:id="1"/>
       <w:bookmarkEnd w:id="1"/>
       <w:r>
         <w:rPr>
@@ -933,7 +864,6 @@
             <w:pPr>
               <w:keepNext w:val="0"/>
               <w:keepLines w:val="0"/>
-              <w:pageBreakBefore w:val="0"/>
               <w:widowControl w:val="0"/>
               <w:pBdr>
                 <w:top w:space="0" w:sz="0" w:val="nil"/>
@@ -978,7 +908,6 @@
             <w:pPr>
               <w:keepNext w:val="0"/>
               <w:keepLines w:val="0"/>
-              <w:pageBreakBefore w:val="0"/>
               <w:widowControl w:val="0"/>
               <w:pBdr>
                 <w:top w:space="0" w:sz="0" w:val="nil"/>
@@ -1023,7 +952,6 @@
             <w:pPr>
               <w:keepNext w:val="0"/>
               <w:keepLines w:val="0"/>
-              <w:pageBreakBefore w:val="0"/>
               <w:widowControl w:val="0"/>
               <w:pBdr>
                 <w:top w:space="0" w:sz="0" w:val="nil"/>
@@ -1074,7 +1002,6 @@
             <w:pPr>
               <w:keepNext w:val="0"/>
               <w:keepLines w:val="0"/>
-              <w:pageBreakBefore w:val="0"/>
               <w:widowControl w:val="0"/>
               <w:pBdr>
                 <w:top w:space="0" w:sz="0" w:val="nil"/>
@@ -1095,11 +1022,6 @@
               </w:rPr>
               <w:t xml:space="preserve">V1</w:t>
             </w:r>
-            <w:r>
-              <w:rPr>
-                <w:rtl w:val="0"/>
-              </w:rPr>
-            </w:r>
           </w:p>
         </w:tc>
         <w:tc>
@@ -1117,7 +1039,6 @@
             <w:pPr>
               <w:keepNext w:val="0"/>
               <w:keepLines w:val="0"/>
-              <w:pageBreakBefore w:val="0"/>
               <w:widowControl w:val="0"/>
               <w:pBdr>
                 <w:top w:space="0" w:sz="0" w:val="nil"/>
@@ -1138,11 +1059,6 @@
               </w:rPr>
               <w:t xml:space="preserve">14/02/2023</w:t>
             </w:r>
-            <w:r>
-              <w:rPr>
-                <w:rtl w:val="0"/>
-              </w:rPr>
-            </w:r>
           </w:p>
         </w:tc>
         <w:tc>
@@ -1160,7 +1076,6 @@
             <w:pPr>
               <w:keepNext w:val="0"/>
               <w:keepLines w:val="0"/>
-              <w:pageBreakBefore w:val="0"/>
               <w:widowControl w:val="0"/>
               <w:pBdr>
                 <w:top w:space="0" w:sz="0" w:val="nil"/>
@@ -1181,11 +1096,6 @@
               </w:rPr>
               <w:t xml:space="preserve">Creación y desarrollo del contenido</w:t>
             </w:r>
-            <w:r>
-              <w:rPr>
-                <w:rtl w:val="0"/>
-              </w:rPr>
-            </w:r>
           </w:p>
         </w:tc>
       </w:tr>
@@ -1209,7 +1119,6 @@
             <w:pPr>
               <w:keepNext w:val="0"/>
               <w:keepLines w:val="0"/>
-              <w:pageBreakBefore w:val="0"/>
               <w:widowControl w:val="0"/>
               <w:pBdr>
                 <w:top w:space="0" w:sz="0" w:val="nil"/>
@@ -1247,7 +1156,6 @@
             <w:pPr>
               <w:keepNext w:val="0"/>
               <w:keepLines w:val="0"/>
-              <w:pageBreakBefore w:val="0"/>
               <w:widowControl w:val="0"/>
               <w:pBdr>
                 <w:top w:space="0" w:sz="0" w:val="nil"/>
@@ -1285,7 +1193,6 @@
             <w:pPr>
               <w:keepNext w:val="0"/>
               <w:keepLines w:val="0"/>
-              <w:pageBreakBefore w:val="0"/>
               <w:widowControl w:val="0"/>
               <w:pBdr>
                 <w:top w:space="0" w:sz="0" w:val="nil"/>
@@ -1329,7 +1236,6 @@
             <w:pPr>
               <w:keepNext w:val="0"/>
               <w:keepLines w:val="0"/>
-              <w:pageBreakBefore w:val="0"/>
               <w:widowControl w:val="0"/>
               <w:pBdr>
                 <w:top w:space="0" w:sz="0" w:val="nil"/>
@@ -1367,7 +1273,6 @@
             <w:pPr>
               <w:keepNext w:val="0"/>
               <w:keepLines w:val="0"/>
-              <w:pageBreakBefore w:val="0"/>
               <w:widowControl w:val="0"/>
               <w:pBdr>
                 <w:top w:space="0" w:sz="0" w:val="nil"/>
@@ -1405,7 +1310,6 @@
             <w:pPr>
               <w:keepNext w:val="0"/>
               <w:keepLines w:val="0"/>
-              <w:pageBreakBefore w:val="0"/>
               <w:widowControl w:val="0"/>
               <w:pBdr>
                 <w:top w:space="0" w:sz="0" w:val="nil"/>
@@ -1442,13 +1346,130 @@
           </w:p>
         </w:tc>
       </w:tr>
+      <w:tr>
+        <w:trPr>
+          <w:cantSplit w:val="0"/>
+          <w:tblHeader w:val="0"/>
+        </w:trPr>
+        <w:tc>
+          <w:tcPr>
+            <w:shd w:fill="auto" w:val="clear"/>
+            <w:tcMar>
+              <w:top w:w="100.0" w:type="dxa"/>
+              <w:left w:w="100.0" w:type="dxa"/>
+              <w:bottom w:w="100.0" w:type="dxa"/>
+              <w:right w:w="100.0" w:type="dxa"/>
+            </w:tcMar>
+            <w:vAlign w:val="top"/>
+          </w:tcPr>
+          <w:p>
+            <w:pPr>
+              <w:keepNext w:val="0"/>
+              <w:keepLines w:val="0"/>
+              <w:widowControl w:val="0"/>
+              <w:pBdr>
+                <w:top w:space="0" w:sz="0" w:val="nil"/>
+                <w:left w:space="0" w:sz="0" w:val="nil"/>
+                <w:bottom w:space="0" w:sz="0" w:val="nil"/>
+                <w:right w:space="0" w:sz="0" w:val="nil"/>
+                <w:between w:space="0" w:sz="0" w:val="nil"/>
+              </w:pBdr>
+              <w:shd w:fill="auto" w:val="clear"/>
+              <w:spacing w:after="0" w:before="0" w:line="240" w:lineRule="auto"/>
+              <w:ind w:left="0" w:right="0" w:firstLine="0"/>
+              <w:jc w:val="left"/>
+              <w:rPr/>
+            </w:pPr>
+            <w:r>
+              <w:rPr>
+                <w:rtl w:val="0"/>
+              </w:rPr>
+              <w:t xml:space="preserve">V4</w:t>
+            </w:r>
+          </w:p>
+        </w:tc>
+        <w:tc>
+          <w:tcPr>
+            <w:shd w:fill="auto" w:val="clear"/>
+            <w:tcMar>
+              <w:top w:w="100.0" w:type="dxa"/>
+              <w:left w:w="100.0" w:type="dxa"/>
+              <w:bottom w:w="100.0" w:type="dxa"/>
+              <w:right w:w="100.0" w:type="dxa"/>
+            </w:tcMar>
+            <w:vAlign w:val="top"/>
+          </w:tcPr>
+          <w:p>
+            <w:pPr>
+              <w:keepNext w:val="0"/>
+              <w:keepLines w:val="0"/>
+              <w:widowControl w:val="0"/>
+              <w:pBdr>
+                <w:top w:space="0" w:sz="0" w:val="nil"/>
+                <w:left w:space="0" w:sz="0" w:val="nil"/>
+                <w:bottom w:space="0" w:sz="0" w:val="nil"/>
+                <w:right w:space="0" w:sz="0" w:val="nil"/>
+                <w:between w:space="0" w:sz="0" w:val="nil"/>
+              </w:pBdr>
+              <w:shd w:fill="auto" w:val="clear"/>
+              <w:spacing w:after="0" w:before="0" w:line="240" w:lineRule="auto"/>
+              <w:ind w:left="0" w:right="0" w:firstLine="0"/>
+              <w:jc w:val="left"/>
+              <w:rPr/>
+            </w:pPr>
+            <w:r>
+              <w:rPr>
+                <w:rtl w:val="0"/>
+              </w:rPr>
+              <w:t xml:space="preserve">17/09/2023</w:t>
+            </w:r>
+          </w:p>
+        </w:tc>
+        <w:tc>
+          <w:tcPr>
+            <w:shd w:fill="auto" w:val="clear"/>
+            <w:tcMar>
+              <w:top w:w="100.0" w:type="dxa"/>
+              <w:left w:w="100.0" w:type="dxa"/>
+              <w:bottom w:w="100.0" w:type="dxa"/>
+              <w:right w:w="100.0" w:type="dxa"/>
+            </w:tcMar>
+            <w:vAlign w:val="top"/>
+          </w:tcPr>
+          <w:p>
+            <w:pPr>
+              <w:keepNext w:val="0"/>
+              <w:keepLines w:val="0"/>
+              <w:widowControl w:val="0"/>
+              <w:pBdr>
+                <w:top w:space="0" w:sz="0" w:val="nil"/>
+                <w:left w:space="0" w:sz="0" w:val="nil"/>
+                <w:bottom w:space="0" w:sz="0" w:val="nil"/>
+                <w:right w:space="0" w:sz="0" w:val="nil"/>
+                <w:between w:space="0" w:sz="0" w:val="nil"/>
+              </w:pBdr>
+              <w:shd w:fill="auto" w:val="clear"/>
+              <w:spacing w:after="0" w:before="0" w:line="240" w:lineRule="auto"/>
+              <w:ind w:left="0" w:right="0" w:firstLine="0"/>
+              <w:jc w:val="left"/>
+              <w:rPr/>
+            </w:pPr>
+            <w:r>
+              <w:rPr>
+                <w:rtl w:val="0"/>
+              </w:rPr>
+              <w:t xml:space="preserve">Arreglos tras correción Second call para Julio</w:t>
+            </w:r>
+          </w:p>
+        </w:tc>
+      </w:tr>
     </w:tbl>
     <w:p>
       <w:pPr>
         <w:pStyle w:val="Heading1"/>
         <w:rPr/>
       </w:pPr>
-      <w:bookmarkStart w:colFirst="0" w:colLast="0" w:name="_58vtmc9pw6vo" w:id="2"/>
+      <w:bookmarkStart w:colFirst="0" w:colLast="0" w:name="_heading=h.1fob9te" w:id="2"/>
       <w:bookmarkEnd w:id="2"/>
       <w:r>
         <w:rPr>
@@ -1469,7 +1490,7 @@
         <w:rPr>
           <w:rtl w:val="0"/>
         </w:rPr>
-        <w:t xml:space="preserve">En este documento se listan las distintas tareas en las que se han dividido todos los requisitos individuales de la primera entrega.</w:t>
+        <w:t xml:space="preserve">En este documento se listan las distintas tareas en las que se han dividido todos los requisitos individuales de la primera entrega. A continuación se mostrarán todas las tareas realizadas con sus respectivas descripciones y detalles.</w:t>
       </w:r>
       <w:r>
         <w:rPr>
@@ -1482,7 +1503,7 @@
         <w:pStyle w:val="Heading1"/>
         <w:rPr/>
       </w:pPr>
-      <w:bookmarkStart w:colFirst="0" w:colLast="0" w:name="_tvy5edcq3b5t" w:id="3"/>
+      <w:bookmarkStart w:colFirst="0" w:colLast="0" w:name="_heading=h.3znysh7" w:id="3"/>
       <w:bookmarkEnd w:id="3"/>
       <w:r>
         <w:rPr>
@@ -1559,7 +1580,7 @@
         </w:trPr>
         <w:tc>
           <w:tcPr>
-            <w:shd w:fill="auto" w:val="clear"/>
+            <w:shd w:fill="c9daf8" w:val="clear"/>
             <w:tcMar>
               <w:top w:w="100.0" w:type="dxa"/>
               <w:left w:w="100.0" w:type="dxa"/>
@@ -1591,7 +1612,7 @@
         </w:tc>
         <w:tc>
           <w:tcPr>
-            <w:shd w:fill="auto" w:val="clear"/>
+            <w:shd w:fill="c9daf8" w:val="clear"/>
             <w:tcMar>
               <w:top w:w="100.0" w:type="dxa"/>
               <w:left w:w="100.0" w:type="dxa"/>
@@ -1646,11 +1667,6 @@
               </w:rPr>
               <w:t xml:space="preserve">Título</w:t>
             </w:r>
-            <w:r>
-              <w:rPr>
-                <w:rtl w:val="0"/>
-              </w:rPr>
-            </w:r>
           </w:p>
         </w:tc>
         <w:tc>
@@ -1734,166 +1750,245 @@
               </w:rPr>
               <w:t xml:space="preserve">Modifica el menú anónimo de manera que muestre una opción que te lleve a tu página favorita. El titulo debe leerse de la siguiente forma: “</w:t>
             </w:r>
-            <w:r>
-              <w:rPr>
-                <w:rFonts w:ascii="Arial Unicode MS" w:cs="Arial Unicode MS" w:eastAsia="Arial Unicode MS" w:hAnsi="Arial Unicode MS"/>
-                <w:rtl w:val="0"/>
-              </w:rPr>
-              <w:t xml:space="preserve">〈</w:t>
-            </w:r>
+            <w:sdt>
+              <w:sdtPr>
+                <w:tag w:val="goog_rdk_0"/>
+              </w:sdtPr>
+              <w:sdtContent>
+                <w:r>
+                  <w:rPr>
+                    <w:rFonts w:ascii="Arial Unicode MS" w:cs="Arial Unicode MS" w:eastAsia="Arial Unicode MS" w:hAnsi="Arial Unicode MS"/>
+                    <w:rtl w:val="0"/>
+                  </w:rPr>
+                  <w:t xml:space="preserve">〈</w:t>
+                </w:r>
+              </w:sdtContent>
+            </w:sdt>
             <w:r>
               <w:rPr>
                 <w:rtl w:val="0"/>
               </w:rPr>
               <w:t xml:space="preserve">id-number</w:t>
             </w:r>
-            <w:r>
-              <w:rPr>
-                <w:rFonts w:ascii="Arial Unicode MS" w:cs="Arial Unicode MS" w:eastAsia="Arial Unicode MS" w:hAnsi="Arial Unicode MS"/>
-                <w:rtl w:val="0"/>
-              </w:rPr>
-              <w:t xml:space="preserve">〉</w:t>
-            </w:r>
+            <w:sdt>
+              <w:sdtPr>
+                <w:tag w:val="goog_rdk_1"/>
+              </w:sdtPr>
+              <w:sdtContent>
+                <w:r>
+                  <w:rPr>
+                    <w:rFonts w:ascii="Arial Unicode MS" w:cs="Arial Unicode MS" w:eastAsia="Arial Unicode MS" w:hAnsi="Arial Unicode MS"/>
+                    <w:rtl w:val="0"/>
+                  </w:rPr>
+                  <w:t xml:space="preserve">〉</w:t>
+                </w:r>
+              </w:sdtContent>
+            </w:sdt>
             <w:r>
               <w:rPr>
                 <w:rtl w:val="0"/>
               </w:rPr>
               <w:t xml:space="preserve">: </w:t>
             </w:r>
-            <w:r>
-              <w:rPr>
-                <w:rFonts w:ascii="Arial Unicode MS" w:cs="Arial Unicode MS" w:eastAsia="Arial Unicode MS" w:hAnsi="Arial Unicode MS"/>
-                <w:rtl w:val="0"/>
-              </w:rPr>
-              <w:t xml:space="preserve">〈</w:t>
-            </w:r>
+            <w:sdt>
+              <w:sdtPr>
+                <w:tag w:val="goog_rdk_2"/>
+              </w:sdtPr>
+              <w:sdtContent>
+                <w:r>
+                  <w:rPr>
+                    <w:rFonts w:ascii="Arial Unicode MS" w:cs="Arial Unicode MS" w:eastAsia="Arial Unicode MS" w:hAnsi="Arial Unicode MS"/>
+                    <w:rtl w:val="0"/>
+                  </w:rPr>
+                  <w:t xml:space="preserve">〈</w:t>
+                </w:r>
+              </w:sdtContent>
+            </w:sdt>
             <w:r>
               <w:rPr>
                 <w:rtl w:val="0"/>
               </w:rPr>
               <w:t xml:space="preserve">surname</w:t>
             </w:r>
-            <w:r>
-              <w:rPr>
-                <w:rFonts w:ascii="Arial Unicode MS" w:cs="Arial Unicode MS" w:eastAsia="Arial Unicode MS" w:hAnsi="Arial Unicode MS"/>
-                <w:rtl w:val="0"/>
-              </w:rPr>
-              <w:t xml:space="preserve">〉</w:t>
-            </w:r>
+            <w:sdt>
+              <w:sdtPr>
+                <w:tag w:val="goog_rdk_3"/>
+              </w:sdtPr>
+              <w:sdtContent>
+                <w:r>
+                  <w:rPr>
+                    <w:rFonts w:ascii="Arial Unicode MS" w:cs="Arial Unicode MS" w:eastAsia="Arial Unicode MS" w:hAnsi="Arial Unicode MS"/>
+                    <w:rtl w:val="0"/>
+                  </w:rPr>
+                  <w:t xml:space="preserve">〉</w:t>
+                </w:r>
+              </w:sdtContent>
+            </w:sdt>
             <w:r>
               <w:rPr>
                 <w:rtl w:val="0"/>
               </w:rPr>
               <w:t xml:space="preserve">, </w:t>
             </w:r>
-            <w:r>
-              <w:rPr>
-                <w:rFonts w:ascii="Arial Unicode MS" w:cs="Arial Unicode MS" w:eastAsia="Arial Unicode MS" w:hAnsi="Arial Unicode MS"/>
-                <w:rtl w:val="0"/>
-              </w:rPr>
-              <w:t xml:space="preserve">〈</w:t>
-            </w:r>
+            <w:sdt>
+              <w:sdtPr>
+                <w:tag w:val="goog_rdk_4"/>
+              </w:sdtPr>
+              <w:sdtContent>
+                <w:r>
+                  <w:rPr>
+                    <w:rFonts w:ascii="Arial Unicode MS" w:cs="Arial Unicode MS" w:eastAsia="Arial Unicode MS" w:hAnsi="Arial Unicode MS"/>
+                    <w:rtl w:val="0"/>
+                  </w:rPr>
+                  <w:t xml:space="preserve">〈</w:t>
+                </w:r>
+              </w:sdtContent>
+            </w:sdt>
             <w:r>
               <w:rPr>
                 <w:rtl w:val="0"/>
               </w:rPr>
               <w:t xml:space="preserve">name</w:t>
             </w:r>
-            <w:r>
-              <w:rPr>
-                <w:rFonts w:ascii="Arial Unicode MS" w:cs="Arial Unicode MS" w:eastAsia="Arial Unicode MS" w:hAnsi="Arial Unicode MS"/>
-                <w:rtl w:val="0"/>
-              </w:rPr>
-              <w:t xml:space="preserve">〉</w:t>
-            </w:r>
+            <w:sdt>
+              <w:sdtPr>
+                <w:tag w:val="goog_rdk_5"/>
+              </w:sdtPr>
+              <w:sdtContent>
+                <w:r>
+                  <w:rPr>
+                    <w:rFonts w:ascii="Arial Unicode MS" w:cs="Arial Unicode MS" w:eastAsia="Arial Unicode MS" w:hAnsi="Arial Unicode MS"/>
+                    <w:rtl w:val="0"/>
+                  </w:rPr>
+                  <w:t xml:space="preserve">〉</w:t>
+                </w:r>
+              </w:sdtContent>
+            </w:sdt>
             <w:r>
               <w:rPr>
                 <w:rtl w:val="0"/>
               </w:rPr>
               <w:t xml:space="preserve">”, donde “</w:t>
             </w:r>
-            <w:r>
-              <w:rPr>
-                <w:rFonts w:ascii="Arial Unicode MS" w:cs="Arial Unicode MS" w:eastAsia="Arial Unicode MS" w:hAnsi="Arial Unicode MS"/>
-                <w:rtl w:val="0"/>
-              </w:rPr>
-              <w:t xml:space="preserve">〈</w:t>
-            </w:r>
+            <w:sdt>
+              <w:sdtPr>
+                <w:tag w:val="goog_rdk_6"/>
+              </w:sdtPr>
+              <w:sdtContent>
+                <w:r>
+                  <w:rPr>
+                    <w:rFonts w:ascii="Arial Unicode MS" w:cs="Arial Unicode MS" w:eastAsia="Arial Unicode MS" w:hAnsi="Arial Unicode MS"/>
+                    <w:rtl w:val="0"/>
+                  </w:rPr>
+                  <w:t xml:space="preserve">〈</w:t>
+                </w:r>
+              </w:sdtContent>
+            </w:sdt>
             <w:r>
               <w:rPr>
                 <w:rtl w:val="0"/>
               </w:rPr>
               <w:t xml:space="preserve">id-number</w:t>
             </w:r>
-            <w:r>
-              <w:rPr>
-                <w:rFonts w:ascii="Arial Unicode MS" w:cs="Arial Unicode MS" w:eastAsia="Arial Unicode MS" w:hAnsi="Arial Unicode MS"/>
-                <w:rtl w:val="0"/>
-              </w:rPr>
-              <w:t xml:space="preserve">〉</w:t>
-            </w:r>
+            <w:sdt>
+              <w:sdtPr>
+                <w:tag w:val="goog_rdk_7"/>
+              </w:sdtPr>
+              <w:sdtContent>
+                <w:r>
+                  <w:rPr>
+                    <w:rFonts w:ascii="Arial Unicode MS" w:cs="Arial Unicode MS" w:eastAsia="Arial Unicode MS" w:hAnsi="Arial Unicode MS"/>
+                    <w:rtl w:val="0"/>
+                  </w:rPr>
+                  <w:t xml:space="preserve">〉</w:t>
+                </w:r>
+              </w:sdtContent>
+            </w:sdt>
             <w:r>
               <w:rPr>
                 <w:rtl w:val="0"/>
               </w:rPr>
               <w:t xml:space="preserve">” denota tu DNI, NIE, o pasaporte “</w:t>
             </w:r>
-            <w:r>
-              <w:rPr>
-                <w:rFonts w:ascii="Arial Unicode MS" w:cs="Arial Unicode MS" w:eastAsia="Arial Unicode MS" w:hAnsi="Arial Unicode MS"/>
-                <w:rtl w:val="0"/>
-              </w:rPr>
-              <w:t xml:space="preserve">〈</w:t>
-            </w:r>
+            <w:sdt>
+              <w:sdtPr>
+                <w:tag w:val="goog_rdk_8"/>
+              </w:sdtPr>
+              <w:sdtContent>
+                <w:r>
+                  <w:rPr>
+                    <w:rFonts w:ascii="Arial Unicode MS" w:cs="Arial Unicode MS" w:eastAsia="Arial Unicode MS" w:hAnsi="Arial Unicode MS"/>
+                    <w:rtl w:val="0"/>
+                  </w:rPr>
+                  <w:t xml:space="preserve">〈</w:t>
+                </w:r>
+              </w:sdtContent>
+            </w:sdt>
             <w:r>
               <w:rPr>
                 <w:rtl w:val="0"/>
               </w:rPr>
               <w:t xml:space="preserve">surname</w:t>
             </w:r>
-            <w:r>
-              <w:rPr>
-                <w:rFonts w:ascii="Arial Unicode MS" w:cs="Arial Unicode MS" w:eastAsia="Arial Unicode MS" w:hAnsi="Arial Unicode MS"/>
-                <w:rtl w:val="0"/>
-              </w:rPr>
-              <w:t xml:space="preserve">〉</w:t>
-            </w:r>
+            <w:sdt>
+              <w:sdtPr>
+                <w:tag w:val="goog_rdk_9"/>
+              </w:sdtPr>
+              <w:sdtContent>
+                <w:r>
+                  <w:rPr>
+                    <w:rFonts w:ascii="Arial Unicode MS" w:cs="Arial Unicode MS" w:eastAsia="Arial Unicode MS" w:hAnsi="Arial Unicode MS"/>
+                    <w:rtl w:val="0"/>
+                  </w:rPr>
+                  <w:t xml:space="preserve">〉</w:t>
+                </w:r>
+              </w:sdtContent>
+            </w:sdt>
             <w:r>
               <w:rPr>
                 <w:rtl w:val="0"/>
               </w:rPr>
               <w:t xml:space="preserve">” denota tus apellidos, y “</w:t>
             </w:r>
-            <w:r>
-              <w:rPr>
-                <w:rFonts w:ascii="Arial Unicode MS" w:cs="Arial Unicode MS" w:eastAsia="Arial Unicode MS" w:hAnsi="Arial Unicode MS"/>
-                <w:rtl w:val="0"/>
-              </w:rPr>
-              <w:t xml:space="preserve">〈</w:t>
-            </w:r>
+            <w:sdt>
+              <w:sdtPr>
+                <w:tag w:val="goog_rdk_10"/>
+              </w:sdtPr>
+              <w:sdtContent>
+                <w:r>
+                  <w:rPr>
+                    <w:rFonts w:ascii="Arial Unicode MS" w:cs="Arial Unicode MS" w:eastAsia="Arial Unicode MS" w:hAnsi="Arial Unicode MS"/>
+                    <w:rtl w:val="0"/>
+                  </w:rPr>
+                  <w:t xml:space="preserve">〈</w:t>
+                </w:r>
+              </w:sdtContent>
+            </w:sdt>
             <w:r>
               <w:rPr>
                 <w:rtl w:val="0"/>
               </w:rPr>
               <w:t xml:space="preserve">name</w:t>
             </w:r>
-            <w:r>
-              <w:rPr>
-                <w:rFonts w:ascii="Arial Unicode MS" w:cs="Arial Unicode MS" w:eastAsia="Arial Unicode MS" w:hAnsi="Arial Unicode MS"/>
-                <w:rtl w:val="0"/>
-              </w:rPr>
-              <w:t xml:space="preserve">〉</w:t>
-            </w:r>
+            <w:sdt>
+              <w:sdtPr>
+                <w:tag w:val="goog_rdk_11"/>
+              </w:sdtPr>
+              <w:sdtContent>
+                <w:r>
+                  <w:rPr>
+                    <w:rFonts w:ascii="Arial Unicode MS" w:cs="Arial Unicode MS" w:eastAsia="Arial Unicode MS" w:hAnsi="Arial Unicode MS"/>
+                    <w:rtl w:val="0"/>
+                  </w:rPr>
+                  <w:t xml:space="preserve">〉</w:t>
+                </w:r>
+              </w:sdtContent>
+            </w:sdt>
             <w:r>
               <w:rPr>
                 <w:rtl w:val="0"/>
               </w:rPr>
               <w:t xml:space="preserve">” denota tu nombre.</w:t>
-            </w:r>
-            <w:r>
-              <w:rPr>
-                <w:rtl w:val="0"/>
-              </w:rPr>
             </w:r>
           </w:p>
         </w:tc>
@@ -2066,21 +2161,119 @@
           </w:p>
         </w:tc>
       </w:tr>
+      <w:tr>
+        <w:trPr>
+          <w:cantSplit w:val="0"/>
+          <w:tblHeader w:val="0"/>
+        </w:trPr>
+        <w:tc>
+          <w:tcPr>
+            <w:shd w:fill="auto" w:val="clear"/>
+            <w:tcMar>
+              <w:top w:w="100.0" w:type="dxa"/>
+              <w:left w:w="100.0" w:type="dxa"/>
+              <w:bottom w:w="100.0" w:type="dxa"/>
+              <w:right w:w="100.0" w:type="dxa"/>
+            </w:tcMar>
+            <w:vAlign w:val="top"/>
+          </w:tcPr>
+          <w:p>
+            <w:pPr>
+              <w:widowControl w:val="0"/>
+              <w:spacing w:line="240" w:lineRule="auto"/>
+              <w:rPr/>
+            </w:pPr>
+            <w:r>
+              <w:rPr>
+                <w:rtl w:val="0"/>
+              </w:rPr>
+              <w:t xml:space="preserve">Fecha de inicio</w:t>
+            </w:r>
+          </w:p>
+        </w:tc>
+        <w:tc>
+          <w:tcPr>
+            <w:shd w:fill="auto" w:val="clear"/>
+            <w:tcMar>
+              <w:top w:w="100.0" w:type="dxa"/>
+              <w:left w:w="100.0" w:type="dxa"/>
+              <w:bottom w:w="100.0" w:type="dxa"/>
+              <w:right w:w="100.0" w:type="dxa"/>
+            </w:tcMar>
+            <w:vAlign w:val="top"/>
+          </w:tcPr>
+          <w:p>
+            <w:pPr>
+              <w:widowControl w:val="0"/>
+              <w:spacing w:line="240" w:lineRule="auto"/>
+              <w:rPr/>
+            </w:pPr>
+            <w:r>
+              <w:rPr>
+                <w:rtl w:val="0"/>
+              </w:rPr>
+              <w:t xml:space="preserve">15/02/2023</w:t>
+            </w:r>
+          </w:p>
+        </w:tc>
+      </w:tr>
+      <w:tr>
+        <w:trPr>
+          <w:cantSplit w:val="0"/>
+          <w:tblHeader w:val="0"/>
+        </w:trPr>
+        <w:tc>
+          <w:tcPr>
+            <w:shd w:fill="auto" w:val="clear"/>
+            <w:tcMar>
+              <w:top w:w="100.0" w:type="dxa"/>
+              <w:left w:w="100.0" w:type="dxa"/>
+              <w:bottom w:w="100.0" w:type="dxa"/>
+              <w:right w:w="100.0" w:type="dxa"/>
+            </w:tcMar>
+            <w:vAlign w:val="top"/>
+          </w:tcPr>
+          <w:p>
+            <w:pPr>
+              <w:widowControl w:val="0"/>
+              <w:spacing w:line="240" w:lineRule="auto"/>
+              <w:rPr/>
+            </w:pPr>
+            <w:r>
+              <w:rPr>
+                <w:rtl w:val="0"/>
+              </w:rPr>
+              <w:t xml:space="preserve">Fecha de finalización</w:t>
+            </w:r>
+          </w:p>
+        </w:tc>
+        <w:tc>
+          <w:tcPr>
+            <w:shd w:fill="auto" w:val="clear"/>
+            <w:tcMar>
+              <w:top w:w="100.0" w:type="dxa"/>
+              <w:left w:w="100.0" w:type="dxa"/>
+              <w:bottom w:w="100.0" w:type="dxa"/>
+              <w:right w:w="100.0" w:type="dxa"/>
+            </w:tcMar>
+            <w:vAlign w:val="top"/>
+          </w:tcPr>
+          <w:p>
+            <w:pPr>
+              <w:widowControl w:val="0"/>
+              <w:spacing w:line="240" w:lineRule="auto"/>
+              <w:rPr/>
+            </w:pPr>
+            <w:r>
+              <w:rPr>
+                <w:rtl w:val="0"/>
+              </w:rPr>
+              <w:t xml:space="preserve">15/02/2023</w:t>
+            </w:r>
+          </w:p>
+        </w:tc>
+      </w:tr>
     </w:tbl>
-    <w:p>
-      <w:pPr>
-        <w:rPr>
-          <w:rFonts w:ascii="Calibri" w:cs="Calibri" w:eastAsia="Calibri" w:hAnsi="Calibri"/>
-          <w:sz w:val="24"/>
-          <w:szCs w:val="24"/>
-        </w:rPr>
-      </w:pPr>
-      <w:r>
-        <w:rPr>
-          <w:rtl w:val="0"/>
-        </w:rPr>
-      </w:r>
-    </w:p>
     <w:p>
       <w:pPr>
         <w:spacing w:after="160" w:line="259" w:lineRule="auto"/>
@@ -2129,7 +2322,7 @@
         </w:trPr>
         <w:tc>
           <w:tcPr>
-            <w:shd w:fill="auto" w:val="clear"/>
+            <w:shd w:fill="c9daf8" w:val="clear"/>
             <w:tcMar>
               <w:top w:w="100.0" w:type="dxa"/>
               <w:left w:w="100.0" w:type="dxa"/>
@@ -2161,7 +2354,7 @@
         </w:tc>
         <w:tc>
           <w:tcPr>
-            <w:shd w:fill="auto" w:val="clear"/>
+            <w:shd w:fill="c9daf8" w:val="clear"/>
             <w:tcMar>
               <w:top w:w="100.0" w:type="dxa"/>
               <w:left w:w="100.0" w:type="dxa"/>
@@ -2241,11 +2434,6 @@
               </w:rPr>
               <w:t xml:space="preserve">Crear Planning Report</w:t>
             </w:r>
-            <w:r>
-              <w:rPr>
-                <w:rtl w:val="0"/>
-              </w:rPr>
-            </w:r>
           </w:p>
         </w:tc>
       </w:tr>
@@ -2473,49 +2661,119 @@
           </w:p>
         </w:tc>
       </w:tr>
+      <w:tr>
+        <w:trPr>
+          <w:cantSplit w:val="0"/>
+          <w:tblHeader w:val="0"/>
+        </w:trPr>
+        <w:tc>
+          <w:tcPr>
+            <w:shd w:fill="auto" w:val="clear"/>
+            <w:tcMar>
+              <w:top w:w="100.0" w:type="dxa"/>
+              <w:left w:w="100.0" w:type="dxa"/>
+              <w:bottom w:w="100.0" w:type="dxa"/>
+              <w:right w:w="100.0" w:type="dxa"/>
+            </w:tcMar>
+            <w:vAlign w:val="top"/>
+          </w:tcPr>
+          <w:p>
+            <w:pPr>
+              <w:widowControl w:val="0"/>
+              <w:spacing w:line="240" w:lineRule="auto"/>
+              <w:rPr/>
+            </w:pPr>
+            <w:r>
+              <w:rPr>
+                <w:rtl w:val="0"/>
+              </w:rPr>
+              <w:t xml:space="preserve">Fecha de inicio</w:t>
+            </w:r>
+          </w:p>
+        </w:tc>
+        <w:tc>
+          <w:tcPr>
+            <w:shd w:fill="auto" w:val="clear"/>
+            <w:tcMar>
+              <w:top w:w="100.0" w:type="dxa"/>
+              <w:left w:w="100.0" w:type="dxa"/>
+              <w:bottom w:w="100.0" w:type="dxa"/>
+              <w:right w:w="100.0" w:type="dxa"/>
+            </w:tcMar>
+            <w:vAlign w:val="top"/>
+          </w:tcPr>
+          <w:p>
+            <w:pPr>
+              <w:widowControl w:val="0"/>
+              <w:spacing w:line="240" w:lineRule="auto"/>
+              <w:rPr/>
+            </w:pPr>
+            <w:r>
+              <w:rPr>
+                <w:rtl w:val="0"/>
+              </w:rPr>
+              <w:t xml:space="preserve">15/02/2023</w:t>
+            </w:r>
+          </w:p>
+        </w:tc>
+      </w:tr>
+      <w:tr>
+        <w:trPr>
+          <w:cantSplit w:val="0"/>
+          <w:tblHeader w:val="0"/>
+        </w:trPr>
+        <w:tc>
+          <w:tcPr>
+            <w:shd w:fill="auto" w:val="clear"/>
+            <w:tcMar>
+              <w:top w:w="100.0" w:type="dxa"/>
+              <w:left w:w="100.0" w:type="dxa"/>
+              <w:bottom w:w="100.0" w:type="dxa"/>
+              <w:right w:w="100.0" w:type="dxa"/>
+            </w:tcMar>
+            <w:vAlign w:val="top"/>
+          </w:tcPr>
+          <w:p>
+            <w:pPr>
+              <w:widowControl w:val="0"/>
+              <w:spacing w:line="240" w:lineRule="auto"/>
+              <w:rPr/>
+            </w:pPr>
+            <w:r>
+              <w:rPr>
+                <w:rtl w:val="0"/>
+              </w:rPr>
+              <w:t xml:space="preserve">Fecha de finalización</w:t>
+            </w:r>
+          </w:p>
+        </w:tc>
+        <w:tc>
+          <w:tcPr>
+            <w:shd w:fill="auto" w:val="clear"/>
+            <w:tcMar>
+              <w:top w:w="100.0" w:type="dxa"/>
+              <w:left w:w="100.0" w:type="dxa"/>
+              <w:bottom w:w="100.0" w:type="dxa"/>
+              <w:right w:w="100.0" w:type="dxa"/>
+            </w:tcMar>
+            <w:vAlign w:val="top"/>
+          </w:tcPr>
+          <w:p>
+            <w:pPr>
+              <w:widowControl w:val="0"/>
+              <w:spacing w:line="240" w:lineRule="auto"/>
+              <w:rPr/>
+            </w:pPr>
+            <w:r>
+              <w:rPr>
+                <w:rtl w:val="0"/>
+              </w:rPr>
+              <w:t xml:space="preserve">15/02/2023</w:t>
+            </w:r>
+          </w:p>
+        </w:tc>
+      </w:tr>
     </w:tbl>
-    <w:p>
-      <w:pPr>
-        <w:rPr>
-          <w:rFonts w:ascii="Calibri" w:cs="Calibri" w:eastAsia="Calibri" w:hAnsi="Calibri"/>
-          <w:sz w:val="24"/>
-          <w:szCs w:val="24"/>
-        </w:rPr>
-      </w:pPr>
-      <w:r>
-        <w:rPr>
-          <w:rtl w:val="0"/>
-        </w:rPr>
-      </w:r>
-    </w:p>
-    <w:p>
-      <w:pPr>
-        <w:rPr>
-          <w:rFonts w:ascii="Calibri" w:cs="Calibri" w:eastAsia="Calibri" w:hAnsi="Calibri"/>
-          <w:sz w:val="24"/>
-          <w:szCs w:val="24"/>
-        </w:rPr>
-      </w:pPr>
-      <w:r>
-        <w:rPr>
-          <w:rtl w:val="0"/>
-        </w:rPr>
-      </w:r>
-    </w:p>
-    <w:p>
-      <w:pPr>
-        <w:spacing w:after="160" w:line="259" w:lineRule="auto"/>
-        <w:rPr>
-          <w:sz w:val="30"/>
-          <w:szCs w:val="30"/>
-        </w:rPr>
-      </w:pPr>
-      <w:r>
-        <w:rPr>
-          <w:rtl w:val="0"/>
-        </w:rPr>
-      </w:r>
-    </w:p>
     <w:p>
       <w:pPr>
         <w:spacing w:after="160" w:line="259" w:lineRule="auto"/>
@@ -2564,7 +2822,7 @@
         </w:trPr>
         <w:tc>
           <w:tcPr>
-            <w:shd w:fill="auto" w:val="clear"/>
+            <w:shd w:fill="c9daf8" w:val="clear"/>
             <w:tcMar>
               <w:top w:w="100.0" w:type="dxa"/>
               <w:left w:w="100.0" w:type="dxa"/>
@@ -2596,7 +2854,7 @@
         </w:tc>
         <w:tc>
           <w:tcPr>
-            <w:shd w:fill="auto" w:val="clear"/>
+            <w:shd w:fill="c9daf8" w:val="clear"/>
             <w:tcMar>
               <w:top w:w="100.0" w:type="dxa"/>
               <w:left w:w="100.0" w:type="dxa"/>
@@ -2676,11 +2934,6 @@
               </w:rPr>
               <w:t xml:space="preserve">Crear Analysis Report</w:t>
             </w:r>
-            <w:r>
-              <w:rPr>
-                <w:rtl w:val="0"/>
-              </w:rPr>
-            </w:r>
           </w:p>
         </w:tc>
       </w:tr>
@@ -2908,6 +3161,118 @@
           </w:p>
         </w:tc>
       </w:tr>
+      <w:tr>
+        <w:trPr>
+          <w:cantSplit w:val="0"/>
+          <w:tblHeader w:val="0"/>
+        </w:trPr>
+        <w:tc>
+          <w:tcPr>
+            <w:shd w:fill="auto" w:val="clear"/>
+            <w:tcMar>
+              <w:top w:w="100.0" w:type="dxa"/>
+              <w:left w:w="100.0" w:type="dxa"/>
+              <w:bottom w:w="100.0" w:type="dxa"/>
+              <w:right w:w="100.0" w:type="dxa"/>
+            </w:tcMar>
+            <w:vAlign w:val="top"/>
+          </w:tcPr>
+          <w:p>
+            <w:pPr>
+              <w:widowControl w:val="0"/>
+              <w:spacing w:line="240" w:lineRule="auto"/>
+              <w:rPr/>
+            </w:pPr>
+            <w:r>
+              <w:rPr>
+                <w:rtl w:val="0"/>
+              </w:rPr>
+              <w:t xml:space="preserve">Fecha de inicio</w:t>
+            </w:r>
+          </w:p>
+        </w:tc>
+        <w:tc>
+          <w:tcPr>
+            <w:shd w:fill="auto" w:val="clear"/>
+            <w:tcMar>
+              <w:top w:w="100.0" w:type="dxa"/>
+              <w:left w:w="100.0" w:type="dxa"/>
+              <w:bottom w:w="100.0" w:type="dxa"/>
+              <w:right w:w="100.0" w:type="dxa"/>
+            </w:tcMar>
+            <w:vAlign w:val="top"/>
+          </w:tcPr>
+          <w:p>
+            <w:pPr>
+              <w:widowControl w:val="0"/>
+              <w:spacing w:line="240" w:lineRule="auto"/>
+              <w:rPr/>
+            </w:pPr>
+            <w:r>
+              <w:rPr>
+                <w:rtl w:val="0"/>
+              </w:rPr>
+              <w:t xml:space="preserve">15/02/2023</w:t>
+            </w:r>
+          </w:p>
+        </w:tc>
+      </w:tr>
+      <w:tr>
+        <w:trPr>
+          <w:cantSplit w:val="0"/>
+          <w:tblHeader w:val="0"/>
+        </w:trPr>
+        <w:tc>
+          <w:tcPr>
+            <w:shd w:fill="auto" w:val="clear"/>
+            <w:tcMar>
+              <w:top w:w="100.0" w:type="dxa"/>
+              <w:left w:w="100.0" w:type="dxa"/>
+              <w:bottom w:w="100.0" w:type="dxa"/>
+              <w:right w:w="100.0" w:type="dxa"/>
+            </w:tcMar>
+            <w:vAlign w:val="top"/>
+          </w:tcPr>
+          <w:p>
+            <w:pPr>
+              <w:widowControl w:val="0"/>
+              <w:spacing w:line="240" w:lineRule="auto"/>
+              <w:rPr/>
+            </w:pPr>
+            <w:r>
+              <w:rPr>
+                <w:rtl w:val="0"/>
+              </w:rPr>
+              <w:t xml:space="preserve">Fecha de finalización</w:t>
+            </w:r>
+          </w:p>
+        </w:tc>
+        <w:tc>
+          <w:tcPr>
+            <w:shd w:fill="auto" w:val="clear"/>
+            <w:tcMar>
+              <w:top w:w="100.0" w:type="dxa"/>
+              <w:left w:w="100.0" w:type="dxa"/>
+              <w:bottom w:w="100.0" w:type="dxa"/>
+              <w:right w:w="100.0" w:type="dxa"/>
+            </w:tcMar>
+            <w:vAlign w:val="top"/>
+          </w:tcPr>
+          <w:p>
+            <w:pPr>
+              <w:widowControl w:val="0"/>
+              <w:spacing w:line="240" w:lineRule="auto"/>
+              <w:rPr/>
+            </w:pPr>
+            <w:r>
+              <w:rPr>
+                <w:rtl w:val="0"/>
+              </w:rPr>
+              <w:t xml:space="preserve">15/02/2023</w:t>
+            </w:r>
+          </w:p>
+        </w:tc>
+      </w:tr>
     </w:tbl>
     <w:p>
       <w:pPr>
@@ -2926,7 +3291,539 @@
     <w:p>
       <w:pPr>
         <w:spacing w:after="160" w:line="259" w:lineRule="auto"/>
-        <w:ind w:left="0" w:firstLine="0"/>
+        <w:rPr>
+          <w:sz w:val="30"/>
+          <w:szCs w:val="30"/>
+        </w:rPr>
+      </w:pPr>
+      <w:r>
+        <w:rPr>
+          <w:rtl w:val="0"/>
+        </w:rPr>
+      </w:r>
+    </w:p>
+    <w:tbl>
+      <w:tblPr>
+        <w:tblStyle w:val="Table5"/>
+        <w:tblW w:w="9765.0" w:type="dxa"/>
+        <w:jc w:val="left"/>
+        <w:tblBorders>
+          <w:top w:color="000000" w:space="0" w:sz="8" w:val="single"/>
+          <w:left w:color="000000" w:space="0" w:sz="8" w:val="single"/>
+          <w:bottom w:color="000000" w:space="0" w:sz="8" w:val="single"/>
+          <w:right w:color="000000" w:space="0" w:sz="8" w:val="single"/>
+          <w:insideH w:color="000000" w:space="0" w:sz="8" w:val="single"/>
+          <w:insideV w:color="000000" w:space="0" w:sz="8" w:val="single"/>
+        </w:tblBorders>
+        <w:tblLayout w:type="fixed"/>
+        <w:tblLook w:val="0600"/>
+      </w:tblPr>
+      <w:tblGrid>
+        <w:gridCol w:w="4882.5"/>
+        <w:gridCol w:w="4882.5"/>
+        <w:tblGridChange w:id="0">
+          <w:tblGrid>
+            <w:gridCol w:w="4882.5"/>
+            <w:gridCol w:w="4882.5"/>
+          </w:tblGrid>
+        </w:tblGridChange>
+      </w:tblGrid>
+      <w:tr>
+        <w:trPr>
+          <w:cantSplit w:val="0"/>
+          <w:trHeight w:val="388.974609375" w:hRule="atLeast"/>
+          <w:tblHeader w:val="0"/>
+        </w:trPr>
+        <w:tc>
+          <w:tcPr>
+            <w:shd w:fill="c9daf8" w:val="clear"/>
+            <w:tcMar>
+              <w:top w:w="100.0" w:type="dxa"/>
+              <w:left w:w="100.0" w:type="dxa"/>
+              <w:bottom w:w="100.0" w:type="dxa"/>
+              <w:right w:w="100.0" w:type="dxa"/>
+            </w:tcMar>
+            <w:vAlign w:val="top"/>
+          </w:tcPr>
+          <w:p>
+            <w:pPr>
+              <w:widowControl w:val="0"/>
+              <w:spacing w:line="240" w:lineRule="auto"/>
+              <w:rPr>
+                <w:b w:val="1"/>
+                <w:sz w:val="24"/>
+                <w:szCs w:val="24"/>
+              </w:rPr>
+            </w:pPr>
+            <w:r>
+              <w:rPr>
+                <w:b w:val="1"/>
+                <w:sz w:val="24"/>
+                <w:szCs w:val="24"/>
+                <w:rtl w:val="0"/>
+              </w:rPr>
+              <w:t xml:space="preserve">Tarea 04</w:t>
+            </w:r>
+          </w:p>
+        </w:tc>
+        <w:tc>
+          <w:tcPr>
+            <w:shd w:fill="c9daf8" w:val="clear"/>
+            <w:tcMar>
+              <w:top w:w="100.0" w:type="dxa"/>
+              <w:left w:w="100.0" w:type="dxa"/>
+              <w:bottom w:w="100.0" w:type="dxa"/>
+              <w:right w:w="100.0" w:type="dxa"/>
+            </w:tcMar>
+            <w:vAlign w:val="top"/>
+          </w:tcPr>
+          <w:p>
+            <w:pPr>
+              <w:widowControl w:val="0"/>
+              <w:spacing w:line="240" w:lineRule="auto"/>
+              <w:rPr>
+                <w:b w:val="1"/>
+                <w:sz w:val="24"/>
+                <w:szCs w:val="24"/>
+              </w:rPr>
+            </w:pPr>
+            <w:r>
+              <w:rPr>
+                <w:rtl w:val="0"/>
+              </w:rPr>
+            </w:r>
+          </w:p>
+        </w:tc>
+      </w:tr>
+      <w:tr>
+        <w:trPr>
+          <w:cantSplit w:val="0"/>
+          <w:tblHeader w:val="0"/>
+        </w:trPr>
+        <w:tc>
+          <w:tcPr>
+            <w:shd w:fill="auto" w:val="clear"/>
+            <w:tcMar>
+              <w:top w:w="100.0" w:type="dxa"/>
+              <w:left w:w="100.0" w:type="dxa"/>
+              <w:bottom w:w="100.0" w:type="dxa"/>
+              <w:right w:w="100.0" w:type="dxa"/>
+            </w:tcMar>
+            <w:vAlign w:val="top"/>
+          </w:tcPr>
+          <w:p>
+            <w:pPr>
+              <w:widowControl w:val="0"/>
+              <w:spacing w:line="240" w:lineRule="auto"/>
+              <w:rPr/>
+            </w:pPr>
+            <w:r>
+              <w:rPr>
+                <w:rtl w:val="0"/>
+              </w:rPr>
+              <w:t xml:space="preserve">Título</w:t>
+            </w:r>
+          </w:p>
+        </w:tc>
+        <w:tc>
+          <w:tcPr>
+            <w:shd w:fill="auto" w:val="clear"/>
+            <w:tcMar>
+              <w:top w:w="100.0" w:type="dxa"/>
+              <w:left w:w="100.0" w:type="dxa"/>
+              <w:bottom w:w="100.0" w:type="dxa"/>
+              <w:right w:w="100.0" w:type="dxa"/>
+            </w:tcMar>
+            <w:vAlign w:val="top"/>
+          </w:tcPr>
+          <w:p>
+            <w:pPr>
+              <w:spacing w:after="160" w:line="259" w:lineRule="auto"/>
+              <w:jc w:val="both"/>
+              <w:rPr>
+                <w:i w:val="1"/>
+              </w:rPr>
+            </w:pPr>
+            <w:r>
+              <w:rPr>
+                <w:rtl w:val="0"/>
+              </w:rPr>
+              <w:t xml:space="preserve">Añadir las correcciones sugeridas tras </w:t>
+            </w:r>
+            <w:r>
+              <w:rPr>
+                <w:i w:val="1"/>
+                <w:rtl w:val="0"/>
+              </w:rPr>
+              <w:t xml:space="preserve">First Call</w:t>
+            </w:r>
+          </w:p>
+        </w:tc>
+      </w:tr>
+      <w:tr>
+        <w:trPr>
+          <w:cantSplit w:val="0"/>
+          <w:tblHeader w:val="0"/>
+        </w:trPr>
+        <w:tc>
+          <w:tcPr>
+            <w:shd w:fill="auto" w:val="clear"/>
+            <w:tcMar>
+              <w:top w:w="100.0" w:type="dxa"/>
+              <w:left w:w="100.0" w:type="dxa"/>
+              <w:bottom w:w="100.0" w:type="dxa"/>
+              <w:right w:w="100.0" w:type="dxa"/>
+            </w:tcMar>
+            <w:vAlign w:val="top"/>
+          </w:tcPr>
+          <w:p>
+            <w:pPr>
+              <w:widowControl w:val="0"/>
+              <w:spacing w:line="240" w:lineRule="auto"/>
+              <w:rPr/>
+            </w:pPr>
+            <w:r>
+              <w:rPr>
+                <w:rtl w:val="0"/>
+              </w:rPr>
+              <w:t xml:space="preserve">Descripción</w:t>
+            </w:r>
+          </w:p>
+        </w:tc>
+        <w:tc>
+          <w:tcPr>
+            <w:shd w:fill="auto" w:val="clear"/>
+            <w:tcMar>
+              <w:top w:w="100.0" w:type="dxa"/>
+              <w:left w:w="100.0" w:type="dxa"/>
+              <w:bottom w:w="100.0" w:type="dxa"/>
+              <w:right w:w="100.0" w:type="dxa"/>
+            </w:tcMar>
+            <w:vAlign w:val="top"/>
+          </w:tcPr>
+          <w:p>
+            <w:pPr>
+              <w:spacing w:after="160" w:line="259" w:lineRule="auto"/>
+              <w:jc w:val="both"/>
+              <w:rPr/>
+            </w:pPr>
+            <w:r>
+              <w:rPr>
+                <w:rtl w:val="0"/>
+              </w:rPr>
+              <w:t xml:space="preserve">Aplicar las correcciones descritas en los documentos pertinentes a las entregas individuales de Junio: tiempos para elaborar los reportes de </w:t>
+            </w:r>
+            <w:r>
+              <w:rPr>
+                <w:i w:val="1"/>
+                <w:rtl w:val="0"/>
+              </w:rPr>
+              <w:t xml:space="preserve">Planning </w:t>
+            </w:r>
+            <w:r>
+              <w:rPr>
+                <w:rtl w:val="0"/>
+              </w:rPr>
+              <w:t xml:space="preserve"> y </w:t>
+            </w:r>
+            <w:r>
+              <w:rPr>
+                <w:i w:val="1"/>
+                <w:rtl w:val="0"/>
+              </w:rPr>
+              <w:t xml:space="preserve">Analysis</w:t>
+            </w:r>
+            <w:r>
+              <w:rPr>
+                <w:rtl w:val="0"/>
+              </w:rPr>
+            </w:r>
+          </w:p>
+        </w:tc>
+      </w:tr>
+      <w:tr>
+        <w:trPr>
+          <w:cantSplit w:val="0"/>
+          <w:tblHeader w:val="0"/>
+        </w:trPr>
+        <w:tc>
+          <w:tcPr>
+            <w:shd w:fill="auto" w:val="clear"/>
+            <w:tcMar>
+              <w:top w:w="100.0" w:type="dxa"/>
+              <w:left w:w="100.0" w:type="dxa"/>
+              <w:bottom w:w="100.0" w:type="dxa"/>
+              <w:right w:w="100.0" w:type="dxa"/>
+            </w:tcMar>
+            <w:vAlign w:val="top"/>
+          </w:tcPr>
+          <w:p>
+            <w:pPr>
+              <w:widowControl w:val="0"/>
+              <w:spacing w:line="240" w:lineRule="auto"/>
+              <w:rPr/>
+            </w:pPr>
+            <w:r>
+              <w:rPr>
+                <w:rtl w:val="0"/>
+              </w:rPr>
+              <w:t xml:space="preserve">Rol y asignación</w:t>
+            </w:r>
+          </w:p>
+        </w:tc>
+        <w:tc>
+          <w:tcPr>
+            <w:shd w:fill="auto" w:val="clear"/>
+            <w:tcMar>
+              <w:top w:w="100.0" w:type="dxa"/>
+              <w:left w:w="100.0" w:type="dxa"/>
+              <w:bottom w:w="100.0" w:type="dxa"/>
+              <w:right w:w="100.0" w:type="dxa"/>
+            </w:tcMar>
+            <w:vAlign w:val="top"/>
+          </w:tcPr>
+          <w:p>
+            <w:pPr>
+              <w:widowControl w:val="0"/>
+              <w:spacing w:line="240" w:lineRule="auto"/>
+              <w:rPr/>
+            </w:pPr>
+            <w:r>
+              <w:rPr>
+                <w:rtl w:val="0"/>
+              </w:rPr>
+              <w:t xml:space="preserve">Manager, José Joaquín Rojas Romero</w:t>
+            </w:r>
+          </w:p>
+        </w:tc>
+      </w:tr>
+      <w:tr>
+        <w:trPr>
+          <w:cantSplit w:val="0"/>
+          <w:tblHeader w:val="0"/>
+        </w:trPr>
+        <w:tc>
+          <w:tcPr>
+            <w:shd w:fill="auto" w:val="clear"/>
+            <w:tcMar>
+              <w:top w:w="100.0" w:type="dxa"/>
+              <w:left w:w="100.0" w:type="dxa"/>
+              <w:bottom w:w="100.0" w:type="dxa"/>
+              <w:right w:w="100.0" w:type="dxa"/>
+            </w:tcMar>
+            <w:vAlign w:val="top"/>
+          </w:tcPr>
+          <w:p>
+            <w:pPr>
+              <w:widowControl w:val="0"/>
+              <w:spacing w:line="240" w:lineRule="auto"/>
+              <w:rPr/>
+            </w:pPr>
+            <w:r>
+              <w:rPr>
+                <w:rtl w:val="0"/>
+              </w:rPr>
+              <w:t xml:space="preserve">Tiempo estimado</w:t>
+            </w:r>
+          </w:p>
+        </w:tc>
+        <w:tc>
+          <w:tcPr>
+            <w:shd w:fill="auto" w:val="clear"/>
+            <w:tcMar>
+              <w:top w:w="100.0" w:type="dxa"/>
+              <w:left w:w="100.0" w:type="dxa"/>
+              <w:bottom w:w="100.0" w:type="dxa"/>
+              <w:right w:w="100.0" w:type="dxa"/>
+            </w:tcMar>
+            <w:vAlign w:val="top"/>
+          </w:tcPr>
+          <w:p>
+            <w:pPr>
+              <w:widowControl w:val="0"/>
+              <w:spacing w:line="240" w:lineRule="auto"/>
+              <w:rPr/>
+            </w:pPr>
+            <w:r>
+              <w:rPr>
+                <w:rtl w:val="0"/>
+              </w:rPr>
+              <w:t xml:space="preserve">15 minutos</w:t>
+            </w:r>
+          </w:p>
+        </w:tc>
+      </w:tr>
+      <w:tr>
+        <w:trPr>
+          <w:cantSplit w:val="0"/>
+          <w:tblHeader w:val="0"/>
+        </w:trPr>
+        <w:tc>
+          <w:tcPr>
+            <w:shd w:fill="auto" w:val="clear"/>
+            <w:tcMar>
+              <w:top w:w="100.0" w:type="dxa"/>
+              <w:left w:w="100.0" w:type="dxa"/>
+              <w:bottom w:w="100.0" w:type="dxa"/>
+              <w:right w:w="100.0" w:type="dxa"/>
+            </w:tcMar>
+            <w:vAlign w:val="top"/>
+          </w:tcPr>
+          <w:p>
+            <w:pPr>
+              <w:widowControl w:val="0"/>
+              <w:spacing w:line="240" w:lineRule="auto"/>
+              <w:rPr/>
+            </w:pPr>
+            <w:r>
+              <w:rPr>
+                <w:rtl w:val="0"/>
+              </w:rPr>
+              <w:t xml:space="preserve">Tiempo real</w:t>
+            </w:r>
+          </w:p>
+        </w:tc>
+        <w:tc>
+          <w:tcPr>
+            <w:shd w:fill="auto" w:val="clear"/>
+            <w:tcMar>
+              <w:top w:w="100.0" w:type="dxa"/>
+              <w:left w:w="100.0" w:type="dxa"/>
+              <w:bottom w:w="100.0" w:type="dxa"/>
+              <w:right w:w="100.0" w:type="dxa"/>
+            </w:tcMar>
+            <w:vAlign w:val="top"/>
+          </w:tcPr>
+          <w:p>
+            <w:pPr>
+              <w:widowControl w:val="0"/>
+              <w:spacing w:line="240" w:lineRule="auto"/>
+              <w:rPr/>
+            </w:pPr>
+            <w:r>
+              <w:rPr>
+                <w:rtl w:val="0"/>
+              </w:rPr>
+              <w:t xml:space="preserve">12 minutos</w:t>
+            </w:r>
+          </w:p>
+        </w:tc>
+      </w:tr>
+      <w:tr>
+        <w:trPr>
+          <w:cantSplit w:val="0"/>
+          <w:tblHeader w:val="0"/>
+        </w:trPr>
+        <w:tc>
+          <w:tcPr>
+            <w:shd w:fill="auto" w:val="clear"/>
+            <w:tcMar>
+              <w:top w:w="100.0" w:type="dxa"/>
+              <w:left w:w="100.0" w:type="dxa"/>
+              <w:bottom w:w="100.0" w:type="dxa"/>
+              <w:right w:w="100.0" w:type="dxa"/>
+            </w:tcMar>
+            <w:vAlign w:val="top"/>
+          </w:tcPr>
+          <w:p>
+            <w:pPr>
+              <w:widowControl w:val="0"/>
+              <w:spacing w:line="240" w:lineRule="auto"/>
+              <w:rPr/>
+            </w:pPr>
+            <w:r>
+              <w:rPr>
+                <w:rtl w:val="0"/>
+              </w:rPr>
+              <w:t xml:space="preserve">Fecha de inicio</w:t>
+            </w:r>
+          </w:p>
+        </w:tc>
+        <w:tc>
+          <w:tcPr>
+            <w:shd w:fill="auto" w:val="clear"/>
+            <w:tcMar>
+              <w:top w:w="100.0" w:type="dxa"/>
+              <w:left w:w="100.0" w:type="dxa"/>
+              <w:bottom w:w="100.0" w:type="dxa"/>
+              <w:right w:w="100.0" w:type="dxa"/>
+            </w:tcMar>
+            <w:vAlign w:val="top"/>
+          </w:tcPr>
+          <w:p>
+            <w:pPr>
+              <w:widowControl w:val="0"/>
+              <w:spacing w:line="240" w:lineRule="auto"/>
+              <w:rPr/>
+            </w:pPr>
+            <w:r>
+              <w:rPr>
+                <w:rtl w:val="0"/>
+              </w:rPr>
+              <w:t xml:space="preserve">27/06/2023</w:t>
+            </w:r>
+          </w:p>
+        </w:tc>
+      </w:tr>
+      <w:tr>
+        <w:trPr>
+          <w:cantSplit w:val="0"/>
+          <w:tblHeader w:val="0"/>
+        </w:trPr>
+        <w:tc>
+          <w:tcPr>
+            <w:shd w:fill="auto" w:val="clear"/>
+            <w:tcMar>
+              <w:top w:w="100.0" w:type="dxa"/>
+              <w:left w:w="100.0" w:type="dxa"/>
+              <w:bottom w:w="100.0" w:type="dxa"/>
+              <w:right w:w="100.0" w:type="dxa"/>
+            </w:tcMar>
+            <w:vAlign w:val="top"/>
+          </w:tcPr>
+          <w:p>
+            <w:pPr>
+              <w:widowControl w:val="0"/>
+              <w:spacing w:line="240" w:lineRule="auto"/>
+              <w:rPr/>
+            </w:pPr>
+            <w:r>
+              <w:rPr>
+                <w:rtl w:val="0"/>
+              </w:rPr>
+              <w:t xml:space="preserve">Fecha de finalización</w:t>
+            </w:r>
+          </w:p>
+        </w:tc>
+        <w:tc>
+          <w:tcPr>
+            <w:shd w:fill="auto" w:val="clear"/>
+            <w:tcMar>
+              <w:top w:w="100.0" w:type="dxa"/>
+              <w:left w:w="100.0" w:type="dxa"/>
+              <w:bottom w:w="100.0" w:type="dxa"/>
+              <w:right w:w="100.0" w:type="dxa"/>
+            </w:tcMar>
+            <w:vAlign w:val="top"/>
+          </w:tcPr>
+          <w:p>
+            <w:pPr>
+              <w:widowControl w:val="0"/>
+              <w:spacing w:line="240" w:lineRule="auto"/>
+              <w:rPr/>
+            </w:pPr>
+            <w:r>
+              <w:rPr>
+                <w:rtl w:val="0"/>
+              </w:rPr>
+              <w:t xml:space="preserve">27/06/2023</w:t>
+            </w:r>
+          </w:p>
+        </w:tc>
+      </w:tr>
+    </w:tbl>
+    <w:p>
+      <w:pPr>
         <w:rPr>
           <w:rFonts w:ascii="Calibri" w:cs="Calibri" w:eastAsia="Calibri" w:hAnsi="Calibri"/>
           <w:sz w:val="24"/>
@@ -2943,6 +3840,615 @@
       <w:pPr>
         <w:spacing w:after="160" w:line="259" w:lineRule="auto"/>
         <w:jc w:val="both"/>
+        <w:rPr>
+          <w:rFonts w:ascii="Calibri" w:cs="Calibri" w:eastAsia="Calibri" w:hAnsi="Calibri"/>
+          <w:b w:val="1"/>
+          <w:sz w:val="24"/>
+          <w:szCs w:val="24"/>
+        </w:rPr>
+      </w:pPr>
+      <w:r>
+        <w:rPr>
+          <w:rtl w:val="0"/>
+        </w:rPr>
+      </w:r>
+    </w:p>
+    <w:p>
+      <w:pPr>
+        <w:spacing w:after="160" w:line="259" w:lineRule="auto"/>
+        <w:jc w:val="both"/>
+        <w:rPr>
+          <w:rFonts w:ascii="Calibri" w:cs="Calibri" w:eastAsia="Calibri" w:hAnsi="Calibri"/>
+          <w:b w:val="1"/>
+          <w:sz w:val="24"/>
+          <w:szCs w:val="24"/>
+        </w:rPr>
+      </w:pPr>
+      <w:r>
+        <w:rPr>
+          <w:rtl w:val="0"/>
+        </w:rPr>
+      </w:r>
+    </w:p>
+    <w:p>
+      <w:pPr>
+        <w:spacing w:after="160" w:line="259" w:lineRule="auto"/>
+        <w:jc w:val="both"/>
+        <w:rPr>
+          <w:rFonts w:ascii="Calibri" w:cs="Calibri" w:eastAsia="Calibri" w:hAnsi="Calibri"/>
+          <w:b w:val="1"/>
+          <w:sz w:val="24"/>
+          <w:szCs w:val="24"/>
+        </w:rPr>
+      </w:pPr>
+      <w:r>
+        <w:rPr>
+          <w:rtl w:val="0"/>
+        </w:rPr>
+      </w:r>
+    </w:p>
+    <w:p>
+      <w:pPr>
+        <w:spacing w:after="160" w:line="259" w:lineRule="auto"/>
+        <w:jc w:val="both"/>
+        <w:rPr>
+          <w:rFonts w:ascii="Calibri" w:cs="Calibri" w:eastAsia="Calibri" w:hAnsi="Calibri"/>
+          <w:b w:val="1"/>
+          <w:sz w:val="24"/>
+          <w:szCs w:val="24"/>
+        </w:rPr>
+      </w:pPr>
+      <w:r>
+        <w:rPr>
+          <w:rtl w:val="0"/>
+        </w:rPr>
+      </w:r>
+    </w:p>
+    <w:p>
+      <w:pPr>
+        <w:spacing w:after="160" w:line="259" w:lineRule="auto"/>
+        <w:jc w:val="both"/>
+        <w:rPr>
+          <w:rFonts w:ascii="Calibri" w:cs="Calibri" w:eastAsia="Calibri" w:hAnsi="Calibri"/>
+          <w:b w:val="1"/>
+          <w:sz w:val="24"/>
+          <w:szCs w:val="24"/>
+        </w:rPr>
+      </w:pPr>
+      <w:r>
+        <w:rPr>
+          <w:rtl w:val="0"/>
+        </w:rPr>
+      </w:r>
+    </w:p>
+    <w:p>
+      <w:pPr>
+        <w:spacing w:after="160" w:line="259" w:lineRule="auto"/>
+        <w:jc w:val="both"/>
+        <w:rPr>
+          <w:rFonts w:ascii="Calibri" w:cs="Calibri" w:eastAsia="Calibri" w:hAnsi="Calibri"/>
+          <w:b w:val="1"/>
+          <w:sz w:val="24"/>
+          <w:szCs w:val="24"/>
+        </w:rPr>
+      </w:pPr>
+      <w:r>
+        <w:rPr>
+          <w:rtl w:val="0"/>
+        </w:rPr>
+      </w:r>
+    </w:p>
+    <w:p>
+      <w:pPr>
+        <w:spacing w:after="160" w:line="259" w:lineRule="auto"/>
+        <w:rPr>
+          <w:sz w:val="30"/>
+          <w:szCs w:val="30"/>
+        </w:rPr>
+      </w:pPr>
+      <w:r>
+        <w:rPr>
+          <w:rtl w:val="0"/>
+        </w:rPr>
+      </w:r>
+    </w:p>
+    <w:tbl>
+      <w:tblPr>
+        <w:tblStyle w:val="Table6"/>
+        <w:tblW w:w="9765.0" w:type="dxa"/>
+        <w:jc w:val="left"/>
+        <w:tblBorders>
+          <w:top w:color="000000" w:space="0" w:sz="8" w:val="single"/>
+          <w:left w:color="000000" w:space="0" w:sz="8" w:val="single"/>
+          <w:bottom w:color="000000" w:space="0" w:sz="8" w:val="single"/>
+          <w:right w:color="000000" w:space="0" w:sz="8" w:val="single"/>
+          <w:insideH w:color="000000" w:space="0" w:sz="8" w:val="single"/>
+          <w:insideV w:color="000000" w:space="0" w:sz="8" w:val="single"/>
+        </w:tblBorders>
+        <w:tblLayout w:type="fixed"/>
+        <w:tblLook w:val="0600"/>
+      </w:tblPr>
+      <w:tblGrid>
+        <w:gridCol w:w="4882.5"/>
+        <w:gridCol w:w="4882.5"/>
+        <w:tblGridChange w:id="0">
+          <w:tblGrid>
+            <w:gridCol w:w="4882.5"/>
+            <w:gridCol w:w="4882.5"/>
+          </w:tblGrid>
+        </w:tblGridChange>
+      </w:tblGrid>
+      <w:tr>
+        <w:trPr>
+          <w:cantSplit w:val="0"/>
+          <w:trHeight w:val="388.974609375" w:hRule="atLeast"/>
+          <w:tblHeader w:val="0"/>
+        </w:trPr>
+        <w:tc>
+          <w:tcPr>
+            <w:shd w:fill="c9daf8" w:val="clear"/>
+            <w:tcMar>
+              <w:top w:w="100.0" w:type="dxa"/>
+              <w:left w:w="100.0" w:type="dxa"/>
+              <w:bottom w:w="100.0" w:type="dxa"/>
+              <w:right w:w="100.0" w:type="dxa"/>
+            </w:tcMar>
+            <w:vAlign w:val="top"/>
+          </w:tcPr>
+          <w:p>
+            <w:pPr>
+              <w:widowControl w:val="0"/>
+              <w:spacing w:line="240" w:lineRule="auto"/>
+              <w:rPr>
+                <w:b w:val="1"/>
+                <w:sz w:val="24"/>
+                <w:szCs w:val="24"/>
+              </w:rPr>
+            </w:pPr>
+            <w:r>
+              <w:rPr>
+                <w:b w:val="1"/>
+                <w:sz w:val="24"/>
+                <w:szCs w:val="24"/>
+                <w:rtl w:val="0"/>
+              </w:rPr>
+              <w:t xml:space="preserve">Tarea 05</w:t>
+            </w:r>
+          </w:p>
+        </w:tc>
+        <w:tc>
+          <w:tcPr>
+            <w:shd w:fill="c9daf8" w:val="clear"/>
+            <w:tcMar>
+              <w:top w:w="100.0" w:type="dxa"/>
+              <w:left w:w="100.0" w:type="dxa"/>
+              <w:bottom w:w="100.0" w:type="dxa"/>
+              <w:right w:w="100.0" w:type="dxa"/>
+            </w:tcMar>
+            <w:vAlign w:val="top"/>
+          </w:tcPr>
+          <w:p>
+            <w:pPr>
+              <w:widowControl w:val="0"/>
+              <w:spacing w:line="240" w:lineRule="auto"/>
+              <w:rPr>
+                <w:b w:val="1"/>
+                <w:sz w:val="24"/>
+                <w:szCs w:val="24"/>
+              </w:rPr>
+            </w:pPr>
+            <w:r>
+              <w:rPr>
+                <w:rtl w:val="0"/>
+              </w:rPr>
+            </w:r>
+          </w:p>
+        </w:tc>
+      </w:tr>
+      <w:tr>
+        <w:trPr>
+          <w:cantSplit w:val="0"/>
+          <w:tblHeader w:val="0"/>
+        </w:trPr>
+        <w:tc>
+          <w:tcPr>
+            <w:shd w:fill="auto" w:val="clear"/>
+            <w:tcMar>
+              <w:top w:w="100.0" w:type="dxa"/>
+              <w:left w:w="100.0" w:type="dxa"/>
+              <w:bottom w:w="100.0" w:type="dxa"/>
+              <w:right w:w="100.0" w:type="dxa"/>
+            </w:tcMar>
+            <w:vAlign w:val="top"/>
+          </w:tcPr>
+          <w:p>
+            <w:pPr>
+              <w:widowControl w:val="0"/>
+              <w:spacing w:line="240" w:lineRule="auto"/>
+              <w:rPr/>
+            </w:pPr>
+            <w:r>
+              <w:rPr>
+                <w:rtl w:val="0"/>
+              </w:rPr>
+              <w:t xml:space="preserve">Título</w:t>
+            </w:r>
+          </w:p>
+        </w:tc>
+        <w:tc>
+          <w:tcPr>
+            <w:shd w:fill="auto" w:val="clear"/>
+            <w:tcMar>
+              <w:top w:w="100.0" w:type="dxa"/>
+              <w:left w:w="100.0" w:type="dxa"/>
+              <w:bottom w:w="100.0" w:type="dxa"/>
+              <w:right w:w="100.0" w:type="dxa"/>
+            </w:tcMar>
+            <w:vAlign w:val="top"/>
+          </w:tcPr>
+          <w:p>
+            <w:pPr>
+              <w:spacing w:after="160" w:line="259" w:lineRule="auto"/>
+              <w:jc w:val="both"/>
+              <w:rPr>
+                <w:i w:val="1"/>
+              </w:rPr>
+            </w:pPr>
+            <w:r>
+              <w:rPr>
+                <w:rtl w:val="0"/>
+              </w:rPr>
+              <w:t xml:space="preserve">Añadir las correcciones sugeridas tras </w:t>
+            </w:r>
+            <w:r>
+              <w:rPr>
+                <w:i w:val="1"/>
+                <w:rtl w:val="0"/>
+              </w:rPr>
+              <w:t xml:space="preserve">Second Call</w:t>
+            </w:r>
+          </w:p>
+        </w:tc>
+      </w:tr>
+      <w:tr>
+        <w:trPr>
+          <w:cantSplit w:val="0"/>
+          <w:tblHeader w:val="0"/>
+        </w:trPr>
+        <w:tc>
+          <w:tcPr>
+            <w:shd w:fill="auto" w:val="clear"/>
+            <w:tcMar>
+              <w:top w:w="100.0" w:type="dxa"/>
+              <w:left w:w="100.0" w:type="dxa"/>
+              <w:bottom w:w="100.0" w:type="dxa"/>
+              <w:right w:w="100.0" w:type="dxa"/>
+            </w:tcMar>
+            <w:vAlign w:val="top"/>
+          </w:tcPr>
+          <w:p>
+            <w:pPr>
+              <w:widowControl w:val="0"/>
+              <w:spacing w:line="240" w:lineRule="auto"/>
+              <w:rPr/>
+            </w:pPr>
+            <w:r>
+              <w:rPr>
+                <w:rtl w:val="0"/>
+              </w:rPr>
+              <w:t xml:space="preserve">Descripción</w:t>
+            </w:r>
+          </w:p>
+        </w:tc>
+        <w:tc>
+          <w:tcPr>
+            <w:shd w:fill="auto" w:val="clear"/>
+            <w:tcMar>
+              <w:top w:w="100.0" w:type="dxa"/>
+              <w:left w:w="100.0" w:type="dxa"/>
+              <w:bottom w:w="100.0" w:type="dxa"/>
+              <w:right w:w="100.0" w:type="dxa"/>
+            </w:tcMar>
+            <w:vAlign w:val="top"/>
+          </w:tcPr>
+          <w:p>
+            <w:pPr>
+              <w:spacing w:after="160" w:line="259" w:lineRule="auto"/>
+              <w:jc w:val="both"/>
+              <w:rPr/>
+            </w:pPr>
+            <w:r>
+              <w:rPr>
+                <w:rtl w:val="0"/>
+              </w:rPr>
+              <w:t xml:space="preserve">Aplicar las correcciones descritas en los documentos pertinentes a las entregas individuales de Julio: añadir coste de amortización</w:t>
+            </w:r>
+          </w:p>
+        </w:tc>
+      </w:tr>
+      <w:tr>
+        <w:trPr>
+          <w:cantSplit w:val="0"/>
+          <w:tblHeader w:val="0"/>
+        </w:trPr>
+        <w:tc>
+          <w:tcPr>
+            <w:shd w:fill="auto" w:val="clear"/>
+            <w:tcMar>
+              <w:top w:w="100.0" w:type="dxa"/>
+              <w:left w:w="100.0" w:type="dxa"/>
+              <w:bottom w:w="100.0" w:type="dxa"/>
+              <w:right w:w="100.0" w:type="dxa"/>
+            </w:tcMar>
+            <w:vAlign w:val="top"/>
+          </w:tcPr>
+          <w:p>
+            <w:pPr>
+              <w:widowControl w:val="0"/>
+              <w:spacing w:line="240" w:lineRule="auto"/>
+              <w:rPr/>
+            </w:pPr>
+            <w:r>
+              <w:rPr>
+                <w:rtl w:val="0"/>
+              </w:rPr>
+              <w:t xml:space="preserve">Rol y asignación</w:t>
+            </w:r>
+          </w:p>
+        </w:tc>
+        <w:tc>
+          <w:tcPr>
+            <w:shd w:fill="auto" w:val="clear"/>
+            <w:tcMar>
+              <w:top w:w="100.0" w:type="dxa"/>
+              <w:left w:w="100.0" w:type="dxa"/>
+              <w:bottom w:w="100.0" w:type="dxa"/>
+              <w:right w:w="100.0" w:type="dxa"/>
+            </w:tcMar>
+            <w:vAlign w:val="top"/>
+          </w:tcPr>
+          <w:p>
+            <w:pPr>
+              <w:widowControl w:val="0"/>
+              <w:spacing w:line="240" w:lineRule="auto"/>
+              <w:rPr/>
+            </w:pPr>
+            <w:r>
+              <w:rPr>
+                <w:rtl w:val="0"/>
+              </w:rPr>
+              <w:t xml:space="preserve">Manager, José Joaquín Rojas Romero</w:t>
+            </w:r>
+          </w:p>
+        </w:tc>
+      </w:tr>
+      <w:tr>
+        <w:trPr>
+          <w:cantSplit w:val="0"/>
+          <w:tblHeader w:val="0"/>
+        </w:trPr>
+        <w:tc>
+          <w:tcPr>
+            <w:shd w:fill="auto" w:val="clear"/>
+            <w:tcMar>
+              <w:top w:w="100.0" w:type="dxa"/>
+              <w:left w:w="100.0" w:type="dxa"/>
+              <w:bottom w:w="100.0" w:type="dxa"/>
+              <w:right w:w="100.0" w:type="dxa"/>
+            </w:tcMar>
+            <w:vAlign w:val="top"/>
+          </w:tcPr>
+          <w:p>
+            <w:pPr>
+              <w:widowControl w:val="0"/>
+              <w:spacing w:line="240" w:lineRule="auto"/>
+              <w:rPr/>
+            </w:pPr>
+            <w:r>
+              <w:rPr>
+                <w:rtl w:val="0"/>
+              </w:rPr>
+              <w:t xml:space="preserve">Tiempo estimado</w:t>
+            </w:r>
+          </w:p>
+        </w:tc>
+        <w:tc>
+          <w:tcPr>
+            <w:shd w:fill="auto" w:val="clear"/>
+            <w:tcMar>
+              <w:top w:w="100.0" w:type="dxa"/>
+              <w:left w:w="100.0" w:type="dxa"/>
+              <w:bottom w:w="100.0" w:type="dxa"/>
+              <w:right w:w="100.0" w:type="dxa"/>
+            </w:tcMar>
+            <w:vAlign w:val="top"/>
+          </w:tcPr>
+          <w:p>
+            <w:pPr>
+              <w:widowControl w:val="0"/>
+              <w:spacing w:line="240" w:lineRule="auto"/>
+              <w:rPr/>
+            </w:pPr>
+            <w:r>
+              <w:rPr>
+                <w:rtl w:val="0"/>
+              </w:rPr>
+              <w:t xml:space="preserve">1 hora</w:t>
+            </w:r>
+          </w:p>
+        </w:tc>
+      </w:tr>
+      <w:tr>
+        <w:trPr>
+          <w:cantSplit w:val="0"/>
+          <w:tblHeader w:val="0"/>
+        </w:trPr>
+        <w:tc>
+          <w:tcPr>
+            <w:shd w:fill="auto" w:val="clear"/>
+            <w:tcMar>
+              <w:top w:w="100.0" w:type="dxa"/>
+              <w:left w:w="100.0" w:type="dxa"/>
+              <w:bottom w:w="100.0" w:type="dxa"/>
+              <w:right w:w="100.0" w:type="dxa"/>
+            </w:tcMar>
+            <w:vAlign w:val="top"/>
+          </w:tcPr>
+          <w:p>
+            <w:pPr>
+              <w:widowControl w:val="0"/>
+              <w:spacing w:line="240" w:lineRule="auto"/>
+              <w:rPr/>
+            </w:pPr>
+            <w:r>
+              <w:rPr>
+                <w:rtl w:val="0"/>
+              </w:rPr>
+              <w:t xml:space="preserve">Tiempo real</w:t>
+            </w:r>
+          </w:p>
+        </w:tc>
+        <w:tc>
+          <w:tcPr>
+            <w:shd w:fill="auto" w:val="clear"/>
+            <w:tcMar>
+              <w:top w:w="100.0" w:type="dxa"/>
+              <w:left w:w="100.0" w:type="dxa"/>
+              <w:bottom w:w="100.0" w:type="dxa"/>
+              <w:right w:w="100.0" w:type="dxa"/>
+            </w:tcMar>
+            <w:vAlign w:val="top"/>
+          </w:tcPr>
+          <w:p>
+            <w:pPr>
+              <w:widowControl w:val="0"/>
+              <w:spacing w:line="240" w:lineRule="auto"/>
+              <w:rPr/>
+            </w:pPr>
+            <w:r>
+              <w:rPr>
+                <w:rtl w:val="0"/>
+              </w:rPr>
+              <w:t xml:space="preserve">48 minutos</w:t>
+            </w:r>
+          </w:p>
+        </w:tc>
+      </w:tr>
+      <w:tr>
+        <w:trPr>
+          <w:cantSplit w:val="0"/>
+          <w:tblHeader w:val="0"/>
+        </w:trPr>
+        <w:tc>
+          <w:tcPr>
+            <w:shd w:fill="auto" w:val="clear"/>
+            <w:tcMar>
+              <w:top w:w="100.0" w:type="dxa"/>
+              <w:left w:w="100.0" w:type="dxa"/>
+              <w:bottom w:w="100.0" w:type="dxa"/>
+              <w:right w:w="100.0" w:type="dxa"/>
+            </w:tcMar>
+            <w:vAlign w:val="top"/>
+          </w:tcPr>
+          <w:p>
+            <w:pPr>
+              <w:widowControl w:val="0"/>
+              <w:spacing w:line="240" w:lineRule="auto"/>
+              <w:rPr/>
+            </w:pPr>
+            <w:r>
+              <w:rPr>
+                <w:rtl w:val="0"/>
+              </w:rPr>
+              <w:t xml:space="preserve">Fecha de inicio</w:t>
+            </w:r>
+          </w:p>
+        </w:tc>
+        <w:tc>
+          <w:tcPr>
+            <w:shd w:fill="auto" w:val="clear"/>
+            <w:tcMar>
+              <w:top w:w="100.0" w:type="dxa"/>
+              <w:left w:w="100.0" w:type="dxa"/>
+              <w:bottom w:w="100.0" w:type="dxa"/>
+              <w:right w:w="100.0" w:type="dxa"/>
+            </w:tcMar>
+            <w:vAlign w:val="top"/>
+          </w:tcPr>
+          <w:p>
+            <w:pPr>
+              <w:widowControl w:val="0"/>
+              <w:spacing w:line="240" w:lineRule="auto"/>
+              <w:rPr/>
+            </w:pPr>
+            <w:r>
+              <w:rPr>
+                <w:rtl w:val="0"/>
+              </w:rPr>
+              <w:t xml:space="preserve">17/09/2023</w:t>
+            </w:r>
+          </w:p>
+        </w:tc>
+      </w:tr>
+      <w:tr>
+        <w:trPr>
+          <w:cantSplit w:val="0"/>
+          <w:tblHeader w:val="0"/>
+        </w:trPr>
+        <w:tc>
+          <w:tcPr>
+            <w:shd w:fill="auto" w:val="clear"/>
+            <w:tcMar>
+              <w:top w:w="100.0" w:type="dxa"/>
+              <w:left w:w="100.0" w:type="dxa"/>
+              <w:bottom w:w="100.0" w:type="dxa"/>
+              <w:right w:w="100.0" w:type="dxa"/>
+            </w:tcMar>
+            <w:vAlign w:val="top"/>
+          </w:tcPr>
+          <w:p>
+            <w:pPr>
+              <w:widowControl w:val="0"/>
+              <w:spacing w:line="240" w:lineRule="auto"/>
+              <w:rPr/>
+            </w:pPr>
+            <w:r>
+              <w:rPr>
+                <w:rtl w:val="0"/>
+              </w:rPr>
+              <w:t xml:space="preserve">Fecha de finalización</w:t>
+            </w:r>
+          </w:p>
+        </w:tc>
+        <w:tc>
+          <w:tcPr>
+            <w:shd w:fill="auto" w:val="clear"/>
+            <w:tcMar>
+              <w:top w:w="100.0" w:type="dxa"/>
+              <w:left w:w="100.0" w:type="dxa"/>
+              <w:bottom w:w="100.0" w:type="dxa"/>
+              <w:right w:w="100.0" w:type="dxa"/>
+            </w:tcMar>
+            <w:vAlign w:val="top"/>
+          </w:tcPr>
+          <w:p>
+            <w:pPr>
+              <w:widowControl w:val="0"/>
+              <w:spacing w:line="240" w:lineRule="auto"/>
+              <w:rPr/>
+            </w:pPr>
+            <w:r>
+              <w:rPr>
+                <w:rtl w:val="0"/>
+              </w:rPr>
+              <w:t xml:space="preserve">17/09/2023</w:t>
+            </w:r>
+          </w:p>
+        </w:tc>
+      </w:tr>
+    </w:tbl>
+    <w:p>
+      <w:pPr>
         <w:rPr>
           <w:rFonts w:ascii="Calibri" w:cs="Calibri" w:eastAsia="Calibri" w:hAnsi="Calibri"/>
           <w:b w:val="1"/>
@@ -3004,7 +4510,7 @@
           <w:ilvl w:val="0"/>
           <w:numId w:val="2"/>
         </w:numPr>
-        <w:spacing w:after="0" w:afterAutospacing="0" w:line="259" w:lineRule="auto"/>
+        <w:spacing w:after="0" w:line="259" w:lineRule="auto"/>
         <w:ind w:left="720" w:hanging="360"/>
         <w:jc w:val="both"/>
         <w:rPr>
@@ -3022,6 +4528,11 @@
           <w:rtl w:val="0"/>
         </w:rPr>
         <w:t xml:space="preserve">Desarrollador base: 20€/h</w:t>
+      </w:r>
+      <w:r>
+        <w:rPr>
+          <w:rtl w:val="0"/>
+        </w:rPr>
       </w:r>
     </w:p>
     <w:p>
@@ -3049,6 +4560,11 @@
         </w:rPr>
         <w:t xml:space="preserve">Manager base: 30€/h</w:t>
       </w:r>
+      <w:r>
+        <w:rPr>
+          <w:rtl w:val="0"/>
+        </w:rPr>
+      </w:r>
     </w:p>
     <w:p>
       <w:pPr>
@@ -3123,7 +4639,7 @@
           <w:szCs w:val="24"/>
           <w:rtl w:val="0"/>
         </w:rPr>
-        <w:t xml:space="preserve">total de 34 minutos</w:t>
+        <w:t xml:space="preserve">total de 92 minutos</w:t>
       </w:r>
       <w:r>
         <w:rPr>
@@ -3191,7 +4707,7 @@
           <w:szCs w:val="24"/>
           <w:rtl w:val="0"/>
         </w:rPr>
-        <w:t xml:space="preserve">24 minutos</w:t>
+        <w:t xml:space="preserve">82 minutos</w:t>
       </w:r>
       <w:r>
         <w:rPr>
@@ -3260,7 +4776,7 @@
           <w:ilvl w:val="0"/>
           <w:numId w:val="1"/>
         </w:numPr>
-        <w:spacing w:after="0" w:afterAutospacing="0" w:line="259" w:lineRule="auto"/>
+        <w:spacing w:after="0" w:line="259" w:lineRule="auto"/>
         <w:ind w:left="720" w:hanging="360"/>
         <w:jc w:val="both"/>
         <w:rPr>
@@ -3316,6 +4832,11 @@
           <w:rtl w:val="0"/>
         </w:rPr>
         <w:t xml:space="preserve">)</w:t>
+      </w:r>
+      <w:r>
+        <w:rPr>
+          <w:rtl w:val="0"/>
+        </w:rPr>
       </w:r>
     </w:p>
     <w:p>
@@ -3341,7 +4862,7 @@
           <w:szCs w:val="24"/>
           <w:rtl w:val="0"/>
         </w:rPr>
-        <w:t xml:space="preserve">24 min* 30€/h → </w:t>
+        <w:t xml:space="preserve">82 min* 30€/h → </w:t>
       </w:r>
       <w:r>
         <w:rPr>
@@ -3351,7 +4872,7 @@
           <w:szCs w:val="24"/>
           <w:rtl w:val="0"/>
         </w:rPr>
-        <w:t xml:space="preserve">12€ </w:t>
+        <w:t xml:space="preserve">41€ </w:t>
       </w:r>
       <w:r>
         <w:rPr>
@@ -3380,6 +4901,11 @@
           <w:rtl w:val="0"/>
         </w:rPr>
         <w:t xml:space="preserve">)</w:t>
+      </w:r>
+      <w:r>
+        <w:rPr>
+          <w:rtl w:val="0"/>
+        </w:rPr>
       </w:r>
     </w:p>
     <w:p>
@@ -3410,7 +4936,7 @@
           <w:szCs w:val="24"/>
           <w:rtl w:val="0"/>
         </w:rPr>
-        <w:t xml:space="preserve">total de 15,33€</w:t>
+        <w:t xml:space="preserve">total de 44,33€</w:t>
       </w:r>
       <w:r>
         <w:rPr>
@@ -3464,6 +4990,25 @@
       <w:r>
         <w:rPr>
           <w:rFonts w:ascii="Calibri" w:cs="Calibri" w:eastAsia="Calibri" w:hAnsi="Calibri"/>
+          <w:i w:val="1"/>
+          <w:sz w:val="24"/>
+          <w:szCs w:val="24"/>
+          <w:rtl w:val="0"/>
+        </w:rPr>
+        <w:t xml:space="preserve">setup </w:t>
+      </w:r>
+      <w:r>
+        <w:rPr>
+          <w:rFonts w:ascii="Calibri" w:cs="Calibri" w:eastAsia="Calibri" w:hAnsi="Calibri"/>
+          <w:sz w:val="24"/>
+          <w:szCs w:val="24"/>
+          <w:rtl w:val="0"/>
+        </w:rPr>
+        <w:t xml:space="preserve">con un </w:t>
+      </w:r>
+      <w:r>
+        <w:rPr>
+          <w:rFonts w:ascii="Calibri" w:cs="Calibri" w:eastAsia="Calibri" w:hAnsi="Calibri"/>
           <w:b w:val="1"/>
           <w:sz w:val="24"/>
           <w:szCs w:val="24"/>
@@ -3478,26 +5023,7 @@
           <w:szCs w:val="24"/>
           <w:rtl w:val="0"/>
         </w:rPr>
-        <w:t xml:space="preserve">de mi </w:t>
-      </w:r>
-      <w:r>
-        <w:rPr>
-          <w:rFonts w:ascii="Calibri" w:cs="Calibri" w:eastAsia="Calibri" w:hAnsi="Calibri"/>
-          <w:i w:val="1"/>
-          <w:sz w:val="24"/>
-          <w:szCs w:val="24"/>
-          <w:rtl w:val="0"/>
-        </w:rPr>
-        <w:t xml:space="preserve">setup</w:t>
-      </w:r>
-      <w:r>
-        <w:rPr>
-          <w:rFonts w:ascii="Calibri" w:cs="Calibri" w:eastAsia="Calibri" w:hAnsi="Calibri"/>
-          <w:sz w:val="24"/>
-          <w:szCs w:val="24"/>
-          <w:rtl w:val="0"/>
-        </w:rPr>
-        <w:t xml:space="preserve"> de </w:t>
+        <w:t xml:space="preserve">de </w:t>
       </w:r>
       <w:r>
         <w:rPr>
@@ -3710,7 +5236,7 @@
           <w:szCs w:val="24"/>
           <w:rtl w:val="0"/>
         </w:rPr>
-        <w:t xml:space="preserve">15,33€</w:t>
+        <w:t xml:space="preserve">44,33€</w:t>
       </w:r>
       <w:r>
         <w:rPr>
@@ -3729,7 +5255,7 @@
           <w:szCs w:val="24"/>
           <w:rtl w:val="0"/>
         </w:rPr>
-        <w:t xml:space="preserve">1.68€</w:t>
+        <w:t xml:space="preserve">4,87€</w:t>
       </w:r>
       <w:r>
         <w:rPr>
@@ -3767,7 +5293,45 @@
           <w:szCs w:val="24"/>
           <w:rtl w:val="0"/>
         </w:rPr>
-        <w:t xml:space="preserve">17,01€</w:t>
+        <w:t xml:space="preserve">49,2€ </w:t>
+      </w:r>
+      <w:r>
+        <w:rPr>
+          <w:rFonts w:ascii="Calibri" w:cs="Calibri" w:eastAsia="Calibri" w:hAnsi="Calibri"/>
+          <w:sz w:val="24"/>
+          <w:szCs w:val="24"/>
+          <w:rtl w:val="0"/>
+        </w:rPr>
+        <w:t xml:space="preserve">( 44,33€ + 4,87€</w:t>
+      </w:r>
+      <w:r>
+        <w:rPr>
+          <w:rFonts w:ascii="Calibri" w:cs="Calibri" w:eastAsia="Calibri" w:hAnsi="Calibri"/>
+          <w:b w:val="1"/>
+          <w:sz w:val="24"/>
+          <w:szCs w:val="24"/>
+          <w:rtl w:val="0"/>
+        </w:rPr>
+        <w:t xml:space="preserve"> </w:t>
+      </w:r>
+      <w:r>
+        <w:rPr>
+          <w:rFonts w:ascii="Calibri" w:cs="Calibri" w:eastAsia="Calibri" w:hAnsi="Calibri"/>
+          <w:sz w:val="24"/>
+          <w:szCs w:val="24"/>
+          <w:rtl w:val="0"/>
+        </w:rPr>
+        <w:t xml:space="preserve">)</w:t>
+      </w:r>
+      <w:r>
+        <w:rPr>
+          <w:rFonts w:ascii="Calibri" w:cs="Calibri" w:eastAsia="Calibri" w:hAnsi="Calibri"/>
+          <w:b w:val="1"/>
+          <w:sz w:val="24"/>
+          <w:szCs w:val="24"/>
+          <w:rtl w:val="0"/>
+        </w:rPr>
+        <w:t xml:space="preserve"> </w:t>
       </w:r>
     </w:p>
     <w:p>
@@ -3812,6 +5376,26 @@
     </w:p>
     <w:p>
       <w:pPr>
+        <w:spacing w:after="160" w:line="259" w:lineRule="auto"/>
+        <w:jc w:val="both"/>
+        <w:rPr>
+          <w:rFonts w:ascii="Calibri" w:cs="Calibri" w:eastAsia="Calibri" w:hAnsi="Calibri"/>
+          <w:sz w:val="24"/>
+          <w:szCs w:val="24"/>
+        </w:rPr>
+      </w:pPr>
+      <w:r>
+        <w:rPr>
+          <w:rFonts w:ascii="Calibri" w:cs="Calibri" w:eastAsia="Calibri" w:hAnsi="Calibri"/>
+          <w:sz w:val="24"/>
+          <w:szCs w:val="24"/>
+          <w:rtl w:val="0"/>
+        </w:rPr>
+        <w:t xml:space="preserve">Este documento se ha completado siguiendo las indicaciones sugeridas en Anexos proporcionados por la plataforma educativa. Se ha obtenido una amortización esperada y adecuada al trabajo realizado y se han completado todas las tareas siguiendo el enunciado y las correcciones posteriores a cada entrega. </w:t>
+      </w:r>
+    </w:p>
+    <w:p>
+      <w:pPr>
         <w:rPr>
           <w:sz w:val="24"/>
           <w:szCs w:val="24"/>
@@ -3841,7 +5425,7 @@
         <w:pStyle w:val="Heading1"/>
         <w:rPr/>
       </w:pPr>
-      <w:bookmarkStart w:colFirst="0" w:colLast="0" w:name="_ysgwrb1dc6k3" w:id="4"/>
+      <w:bookmarkStart w:colFirst="0" w:colLast="0" w:name="_heading=h.2et92p0" w:id="4"/>
       <w:bookmarkEnd w:id="4"/>
       <w:r>
         <w:rPr>
@@ -3902,7 +5486,7 @@
           <w:szCs w:val="24"/>
         </w:rPr>
       </w:pPr>
-      <w:hyperlink r:id="rId8">
+      <w:hyperlink r:id="rId9">
         <w:r>
           <w:rPr>
             <w:color w:val="1155cc"/>
@@ -3921,8 +5505,8 @@
       </w:r>
     </w:p>
     <w:sectPr>
-      <w:headerReference r:id="rId9" w:type="default"/>
-      <w:footerReference r:id="rId10" w:type="default"/>
+      <w:headerReference r:id="rId10" w:type="default"/>
+      <w:footerReference r:id="rId11" w:type="default"/>
       <w:pgSz w:h="16834" w:w="11909" w:orient="portrait"/>
       <w:pgMar w:bottom="1440" w:top="1440" w:left="1440" w:right="1440" w:header="720" w:footer="720"/>
       <w:pgNumType w:start="1"/>
@@ -3986,7 +5570,7 @@
         <w:szCs w:val="18"/>
         <w:rtl w:val="0"/>
       </w:rPr>
-      <w:t xml:space="preserve">Grupo C1.04.02                                                                                                             Sevilla 25 de Junio 2023</w:t>
+      <w:t xml:space="preserve">Grupo C1.04.02                                                                                                      Sevilla 17 de Septiembre 2023</w:t>
     </w:r>
   </w:p>
   <w:p>
@@ -4250,6 +5834,124 @@
       </w:pPr>
     </w:pPrDefault>
   </w:docDefaults>
+  <w:style w:type="paragraph" w:styleId="Normal" w:default="1">
+    <w:name w:val="normal"/>
+  </w:style>
+  <w:style w:type="table" w:styleId="TableNormal" w:default="1">
+    <w:name w:val="Table Normal"/>
+  </w:style>
+  <w:style w:type="paragraph" w:styleId="Heading1">
+    <w:name w:val="heading 1"/>
+    <w:basedOn w:val="Normal"/>
+    <w:next w:val="Normal"/>
+    <w:pPr>
+      <w:keepNext w:val="1"/>
+      <w:keepLines w:val="1"/>
+      <w:pageBreakBefore w:val="0"/>
+      <w:spacing w:after="120" w:before="400" w:lineRule="auto"/>
+    </w:pPr>
+    <w:rPr>
+      <w:sz w:val="40"/>
+      <w:szCs w:val="40"/>
+    </w:rPr>
+  </w:style>
+  <w:style w:type="paragraph" w:styleId="Heading2">
+    <w:name w:val="heading 2"/>
+    <w:basedOn w:val="Normal"/>
+    <w:next w:val="Normal"/>
+    <w:pPr>
+      <w:keepNext w:val="1"/>
+      <w:keepLines w:val="1"/>
+      <w:pageBreakBefore w:val="0"/>
+      <w:spacing w:after="120" w:before="360" w:lineRule="auto"/>
+    </w:pPr>
+    <w:rPr>
+      <w:b w:val="0"/>
+      <w:sz w:val="32"/>
+      <w:szCs w:val="32"/>
+    </w:rPr>
+  </w:style>
+  <w:style w:type="paragraph" w:styleId="Heading3">
+    <w:name w:val="heading 3"/>
+    <w:basedOn w:val="Normal"/>
+    <w:next w:val="Normal"/>
+    <w:pPr>
+      <w:keepNext w:val="1"/>
+      <w:keepLines w:val="1"/>
+      <w:pageBreakBefore w:val="0"/>
+      <w:spacing w:after="80" w:before="320" w:lineRule="auto"/>
+    </w:pPr>
+    <w:rPr>
+      <w:b w:val="0"/>
+      <w:color w:val="434343"/>
+      <w:sz w:val="28"/>
+      <w:szCs w:val="28"/>
+    </w:rPr>
+  </w:style>
+  <w:style w:type="paragraph" w:styleId="Heading4">
+    <w:name w:val="heading 4"/>
+    <w:basedOn w:val="Normal"/>
+    <w:next w:val="Normal"/>
+    <w:pPr>
+      <w:keepNext w:val="1"/>
+      <w:keepLines w:val="1"/>
+      <w:pageBreakBefore w:val="0"/>
+      <w:spacing w:after="80" w:before="280" w:lineRule="auto"/>
+    </w:pPr>
+    <w:rPr>
+      <w:color w:val="666666"/>
+      <w:sz w:val="24"/>
+      <w:szCs w:val="24"/>
+    </w:rPr>
+  </w:style>
+  <w:style w:type="paragraph" w:styleId="Heading5">
+    <w:name w:val="heading 5"/>
+    <w:basedOn w:val="Normal"/>
+    <w:next w:val="Normal"/>
+    <w:pPr>
+      <w:keepNext w:val="1"/>
+      <w:keepLines w:val="1"/>
+      <w:pageBreakBefore w:val="0"/>
+      <w:spacing w:after="80" w:before="240" w:lineRule="auto"/>
+    </w:pPr>
+    <w:rPr>
+      <w:color w:val="666666"/>
+      <w:sz w:val="22"/>
+      <w:szCs w:val="22"/>
+    </w:rPr>
+  </w:style>
+  <w:style w:type="paragraph" w:styleId="Heading6">
+    <w:name w:val="heading 6"/>
+    <w:basedOn w:val="Normal"/>
+    <w:next w:val="Normal"/>
+    <w:pPr>
+      <w:keepNext w:val="1"/>
+      <w:keepLines w:val="1"/>
+      <w:pageBreakBefore w:val="0"/>
+      <w:spacing w:after="80" w:before="240" w:lineRule="auto"/>
+    </w:pPr>
+    <w:rPr>
+      <w:i w:val="1"/>
+      <w:color w:val="666666"/>
+      <w:sz w:val="22"/>
+      <w:szCs w:val="22"/>
+    </w:rPr>
+  </w:style>
+  <w:style w:type="paragraph" w:styleId="Title">
+    <w:name w:val="Title"/>
+    <w:basedOn w:val="Normal"/>
+    <w:next w:val="Normal"/>
+    <w:pPr>
+      <w:keepNext w:val="1"/>
+      <w:keepLines w:val="1"/>
+      <w:pageBreakBefore w:val="0"/>
+      <w:spacing w:after="60" w:before="0" w:lineRule="auto"/>
+    </w:pPr>
+    <w:rPr>
+      <w:sz w:val="52"/>
+      <w:szCs w:val="52"/>
+    </w:rPr>
+  </w:style>
   <w:style w:type="paragraph" w:styleId="Normal" w:default="1">
     <w:name w:val="normal"/>
   </w:style>
@@ -4426,6 +6128,102 @@
     </w:tblPr>
   </w:style>
   <w:style w:type="table" w:styleId="Table4">
+    <w:basedOn w:val="TableNormal"/>
+    <w:tblPr>
+      <w:tblStyleRowBandSize w:val="1"/>
+      <w:tblStyleColBandSize w:val="1"/>
+      <w:tblCellMar>
+        <w:top w:w="100.0" w:type="dxa"/>
+        <w:left w:w="100.0" w:type="dxa"/>
+        <w:bottom w:w="100.0" w:type="dxa"/>
+        <w:right w:w="100.0" w:type="dxa"/>
+      </w:tblCellMar>
+    </w:tblPr>
+  </w:style>
+  <w:style w:type="paragraph" w:styleId="Subtitle">
+    <w:name w:val="Subtitle"/>
+    <w:basedOn w:val="Normal"/>
+    <w:next w:val="Normal"/>
+    <w:pPr>
+      <w:keepNext w:val="1"/>
+      <w:keepLines w:val="1"/>
+      <w:pageBreakBefore w:val="0"/>
+      <w:spacing w:after="320" w:before="0" w:lineRule="auto"/>
+    </w:pPr>
+    <w:rPr>
+      <w:rFonts w:ascii="Arial" w:cs="Arial" w:eastAsia="Arial" w:hAnsi="Arial"/>
+      <w:i w:val="0"/>
+      <w:color w:val="666666"/>
+      <w:sz w:val="30"/>
+      <w:szCs w:val="30"/>
+    </w:rPr>
+  </w:style>
+  <w:style w:type="table" w:styleId="Table1">
+    <w:basedOn w:val="TableNormal"/>
+    <w:tblPr>
+      <w:tblStyleRowBandSize w:val="1"/>
+      <w:tblStyleColBandSize w:val="1"/>
+      <w:tblCellMar>
+        <w:top w:w="100.0" w:type="dxa"/>
+        <w:left w:w="100.0" w:type="dxa"/>
+        <w:bottom w:w="100.0" w:type="dxa"/>
+        <w:right w:w="100.0" w:type="dxa"/>
+      </w:tblCellMar>
+    </w:tblPr>
+  </w:style>
+  <w:style w:type="table" w:styleId="Table2">
+    <w:basedOn w:val="TableNormal"/>
+    <w:tblPr>
+      <w:tblStyleRowBandSize w:val="1"/>
+      <w:tblStyleColBandSize w:val="1"/>
+      <w:tblCellMar>
+        <w:top w:w="100.0" w:type="dxa"/>
+        <w:left w:w="100.0" w:type="dxa"/>
+        <w:bottom w:w="100.0" w:type="dxa"/>
+        <w:right w:w="100.0" w:type="dxa"/>
+      </w:tblCellMar>
+    </w:tblPr>
+  </w:style>
+  <w:style w:type="table" w:styleId="Table3">
+    <w:basedOn w:val="TableNormal"/>
+    <w:tblPr>
+      <w:tblStyleRowBandSize w:val="1"/>
+      <w:tblStyleColBandSize w:val="1"/>
+      <w:tblCellMar>
+        <w:top w:w="100.0" w:type="dxa"/>
+        <w:left w:w="100.0" w:type="dxa"/>
+        <w:bottom w:w="100.0" w:type="dxa"/>
+        <w:right w:w="100.0" w:type="dxa"/>
+      </w:tblCellMar>
+    </w:tblPr>
+  </w:style>
+  <w:style w:type="table" w:styleId="Table4">
+    <w:basedOn w:val="TableNormal"/>
+    <w:tblPr>
+      <w:tblStyleRowBandSize w:val="1"/>
+      <w:tblStyleColBandSize w:val="1"/>
+      <w:tblCellMar>
+        <w:top w:w="100.0" w:type="dxa"/>
+        <w:left w:w="100.0" w:type="dxa"/>
+        <w:bottom w:w="100.0" w:type="dxa"/>
+        <w:right w:w="100.0" w:type="dxa"/>
+      </w:tblCellMar>
+    </w:tblPr>
+  </w:style>
+  <w:style w:type="table" w:styleId="Table5">
+    <w:basedOn w:val="TableNormal"/>
+    <w:tblPr>
+      <w:tblStyleRowBandSize w:val="1"/>
+      <w:tblStyleColBandSize w:val="1"/>
+      <w:tblCellMar>
+        <w:top w:w="100.0" w:type="dxa"/>
+        <w:left w:w="100.0" w:type="dxa"/>
+        <w:bottom w:w="100.0" w:type="dxa"/>
+        <w:right w:w="100.0" w:type="dxa"/>
+      </w:tblCellMar>
+    </w:tblPr>
+  </w:style>
+  <w:style w:type="table" w:styleId="Table6">
     <w:basedOn w:val="TableNormal"/>
     <w:tblPr>
       <w:tblStyleRowBandSize w:val="1"/>
@@ -4759,4 +6557,19 @@
   </a:objectDefaults>
   <a:extraClrSchemeLst/>
 </a:theme>
+</file>
+
+<file path=customXML/item1.xml><?xml version="1.0" encoding="utf-8"?>
+<go:gDocsCustomXmlDataStorage xmlns:go="http://customooxmlschemas.google.com/" xmlns:r="http://schemas.openxmlformats.org/officeDocument/2006/relationships" uri="GoogleDocsCustomDataVersion2">
+  <go:docsCustomData xmlns:go="http://customooxmlschemas.google.com/" roundtripDataSignature="AMtx7mg2fiJ/306UuP0LykDDyReF3eXWfQ==">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</go:docsCustomData>
+</go:gDocsCustomXmlDataStorage>
+</file>
+
+<file path=customXML/itemProps1.xml><?xml version="1.0" encoding="utf-8"?>
+<ds:datastoreItem xmlns:ds="http://schemas.openxmlformats.org/officeDocument/2006/customXml" ds:itemID="{11111111-1234-1234-1234-123412341234}">
+  <ds:schemaRefs>
+    <ds:schemaRef ds:uri="http://schemas.openxmlformats.org/officeDocument/2006/relationships"/>
+    <ds:schemaRef ds:uri="http://customooxmlschemas.google.com/"/>
+  </ds:schemaRefs>
+</ds:datastoreItem>
 </file>
</xml_diff>

<commit_message>
Planning report student#1 OK!
</commit_message>
<xml_diff>
--- a/reports/Individual/D01/Student #1/Planning report - josrojrom1.docx
+++ b/reports/Individual/D01/Student #1/Planning report - josrojrom1.docx
@@ -1341,7 +1341,7 @@
               <w:rPr>
                 <w:rtl w:val="0"/>
               </w:rPr>
-              <w:t xml:space="preserve"> para Junio</w:t>
+              <w:t xml:space="preserve"> </w:t>
             </w:r>
           </w:p>
         </w:tc>
@@ -1458,7 +1458,7 @@
               <w:rPr>
                 <w:rtl w:val="0"/>
               </w:rPr>
-              <w:t xml:space="preserve">Arreglos tras correción Second call para Julio</w:t>
+              <w:t xml:space="preserve">Arreglos tras correción Second call</w:t>
             </w:r>
           </w:p>
         </w:tc>

</xml_diff>

<commit_message>
Planning Report D01 Student#1 OK!
</commit_message>
<xml_diff>
--- a/reports/Individual/D01/Student #1/Planning report - josrojrom1.docx
+++ b/reports/Individual/D01/Student #1/Planning report - josrojrom1.docx
@@ -103,7 +103,7 @@
             <wp:extent cx="1112520" cy="1112520"/>
             <wp:effectExtent b="0" l="0" r="0" t="0"/>
             <wp:wrapTopAndBottom distB="0" distT="0"/>
-            <wp:docPr descr="http://recursoshumanos.us.es/images/marca-dos-tintas_300.gif" id="3" name="image1.gif"/>
+            <wp:docPr descr="http://recursoshumanos.us.es/images/marca-dos-tintas_300.gif" id="4" name="image1.gif"/>
             <a:graphic>
               <a:graphicData uri="http://schemas.openxmlformats.org/drawingml/2006/picture">
                 <pic:pic>
@@ -149,7 +149,7 @@
           <w:szCs w:val="30"/>
           <w:rtl w:val="0"/>
         </w:rPr>
-        <w:t xml:space="preserve">C1.04.02</w:t>
+        <w:t xml:space="preserve">C3.04.02</w:t>
       </w:r>
     </w:p>
     <w:p>
@@ -322,7 +322,7 @@
         <w:rPr>
           <w:rtl w:val="0"/>
         </w:rPr>
-        <w:t xml:space="preserve">17/06/2023</w:t>
+        <w:t xml:space="preserve">17/09/2023</w:t>
       </w:r>
     </w:p>
     <w:p>
@@ -5761,7 +5761,7 @@
         <w:szCs w:val="18"/>
         <w:rtl w:val="0"/>
       </w:rPr>
-      <w:t xml:space="preserve">Grupo C1.04.02                                                                                                      Sevilla 17 de Septiembre 2023</w:t>
+      <w:t xml:space="preserve">Grupo C3.04.02                                                                                                      Sevilla 17 de Septiembre 2023</w:t>
     </w:r>
   </w:p>
   <w:p>
@@ -6025,6 +6025,124 @@
       </w:pPr>
     </w:pPrDefault>
   </w:docDefaults>
+  <w:style w:type="paragraph" w:styleId="Normal" w:default="1">
+    <w:name w:val="normal"/>
+  </w:style>
+  <w:style w:type="table" w:styleId="TableNormal" w:default="1">
+    <w:name w:val="Table Normal"/>
+  </w:style>
+  <w:style w:type="paragraph" w:styleId="Heading1">
+    <w:name w:val="heading 1"/>
+    <w:basedOn w:val="Normal"/>
+    <w:next w:val="Normal"/>
+    <w:pPr>
+      <w:keepNext w:val="1"/>
+      <w:keepLines w:val="1"/>
+      <w:pageBreakBefore w:val="0"/>
+      <w:spacing w:after="120" w:before="400" w:lineRule="auto"/>
+    </w:pPr>
+    <w:rPr>
+      <w:sz w:val="40"/>
+      <w:szCs w:val="40"/>
+    </w:rPr>
+  </w:style>
+  <w:style w:type="paragraph" w:styleId="Heading2">
+    <w:name w:val="heading 2"/>
+    <w:basedOn w:val="Normal"/>
+    <w:next w:val="Normal"/>
+    <w:pPr>
+      <w:keepNext w:val="1"/>
+      <w:keepLines w:val="1"/>
+      <w:pageBreakBefore w:val="0"/>
+      <w:spacing w:after="120" w:before="360" w:lineRule="auto"/>
+    </w:pPr>
+    <w:rPr>
+      <w:b w:val="0"/>
+      <w:sz w:val="32"/>
+      <w:szCs w:val="32"/>
+    </w:rPr>
+  </w:style>
+  <w:style w:type="paragraph" w:styleId="Heading3">
+    <w:name w:val="heading 3"/>
+    <w:basedOn w:val="Normal"/>
+    <w:next w:val="Normal"/>
+    <w:pPr>
+      <w:keepNext w:val="1"/>
+      <w:keepLines w:val="1"/>
+      <w:pageBreakBefore w:val="0"/>
+      <w:spacing w:after="80" w:before="320" w:lineRule="auto"/>
+    </w:pPr>
+    <w:rPr>
+      <w:b w:val="0"/>
+      <w:color w:val="434343"/>
+      <w:sz w:val="28"/>
+      <w:szCs w:val="28"/>
+    </w:rPr>
+  </w:style>
+  <w:style w:type="paragraph" w:styleId="Heading4">
+    <w:name w:val="heading 4"/>
+    <w:basedOn w:val="Normal"/>
+    <w:next w:val="Normal"/>
+    <w:pPr>
+      <w:keepNext w:val="1"/>
+      <w:keepLines w:val="1"/>
+      <w:pageBreakBefore w:val="0"/>
+      <w:spacing w:after="80" w:before="280" w:lineRule="auto"/>
+    </w:pPr>
+    <w:rPr>
+      <w:color w:val="666666"/>
+      <w:sz w:val="24"/>
+      <w:szCs w:val="24"/>
+    </w:rPr>
+  </w:style>
+  <w:style w:type="paragraph" w:styleId="Heading5">
+    <w:name w:val="heading 5"/>
+    <w:basedOn w:val="Normal"/>
+    <w:next w:val="Normal"/>
+    <w:pPr>
+      <w:keepNext w:val="1"/>
+      <w:keepLines w:val="1"/>
+      <w:pageBreakBefore w:val="0"/>
+      <w:spacing w:after="80" w:before="240" w:lineRule="auto"/>
+    </w:pPr>
+    <w:rPr>
+      <w:color w:val="666666"/>
+      <w:sz w:val="22"/>
+      <w:szCs w:val="22"/>
+    </w:rPr>
+  </w:style>
+  <w:style w:type="paragraph" w:styleId="Heading6">
+    <w:name w:val="heading 6"/>
+    <w:basedOn w:val="Normal"/>
+    <w:next w:val="Normal"/>
+    <w:pPr>
+      <w:keepNext w:val="1"/>
+      <w:keepLines w:val="1"/>
+      <w:pageBreakBefore w:val="0"/>
+      <w:spacing w:after="80" w:before="240" w:lineRule="auto"/>
+    </w:pPr>
+    <w:rPr>
+      <w:i w:val="1"/>
+      <w:color w:val="666666"/>
+      <w:sz w:val="22"/>
+      <w:szCs w:val="22"/>
+    </w:rPr>
+  </w:style>
+  <w:style w:type="paragraph" w:styleId="Title">
+    <w:name w:val="Title"/>
+    <w:basedOn w:val="Normal"/>
+    <w:next w:val="Normal"/>
+    <w:pPr>
+      <w:keepNext w:val="1"/>
+      <w:keepLines w:val="1"/>
+      <w:pageBreakBefore w:val="0"/>
+      <w:spacing w:after="60" w:before="0" w:lineRule="auto"/>
+    </w:pPr>
+    <w:rPr>
+      <w:sz w:val="52"/>
+      <w:szCs w:val="52"/>
+    </w:rPr>
+  </w:style>
   <w:style w:type="paragraph" w:styleId="Normal" w:default="1">
     <w:name w:val="normal"/>
   </w:style>
@@ -6641,6 +6759,102 @@
       </w:tblCellMar>
     </w:tblPr>
   </w:style>
+  <w:style w:type="paragraph" w:styleId="Subtitle">
+    <w:name w:val="Subtitle"/>
+    <w:basedOn w:val="Normal"/>
+    <w:next w:val="Normal"/>
+    <w:pPr>
+      <w:keepNext w:val="1"/>
+      <w:keepLines w:val="1"/>
+      <w:pageBreakBefore w:val="0"/>
+      <w:spacing w:after="320" w:before="0" w:lineRule="auto"/>
+    </w:pPr>
+    <w:rPr>
+      <w:rFonts w:ascii="Arial" w:cs="Arial" w:eastAsia="Arial" w:hAnsi="Arial"/>
+      <w:i w:val="0"/>
+      <w:color w:val="666666"/>
+      <w:sz w:val="30"/>
+      <w:szCs w:val="30"/>
+    </w:rPr>
+  </w:style>
+  <w:style w:type="table" w:styleId="Table1">
+    <w:basedOn w:val="TableNormal"/>
+    <w:tblPr>
+      <w:tblStyleRowBandSize w:val="1"/>
+      <w:tblStyleColBandSize w:val="1"/>
+      <w:tblCellMar>
+        <w:top w:w="100.0" w:type="dxa"/>
+        <w:left w:w="100.0" w:type="dxa"/>
+        <w:bottom w:w="100.0" w:type="dxa"/>
+        <w:right w:w="100.0" w:type="dxa"/>
+      </w:tblCellMar>
+    </w:tblPr>
+  </w:style>
+  <w:style w:type="table" w:styleId="Table2">
+    <w:basedOn w:val="TableNormal"/>
+    <w:tblPr>
+      <w:tblStyleRowBandSize w:val="1"/>
+      <w:tblStyleColBandSize w:val="1"/>
+      <w:tblCellMar>
+        <w:top w:w="100.0" w:type="dxa"/>
+        <w:left w:w="100.0" w:type="dxa"/>
+        <w:bottom w:w="100.0" w:type="dxa"/>
+        <w:right w:w="100.0" w:type="dxa"/>
+      </w:tblCellMar>
+    </w:tblPr>
+  </w:style>
+  <w:style w:type="table" w:styleId="Table3">
+    <w:basedOn w:val="TableNormal"/>
+    <w:tblPr>
+      <w:tblStyleRowBandSize w:val="1"/>
+      <w:tblStyleColBandSize w:val="1"/>
+      <w:tblCellMar>
+        <w:top w:w="100.0" w:type="dxa"/>
+        <w:left w:w="100.0" w:type="dxa"/>
+        <w:bottom w:w="100.0" w:type="dxa"/>
+        <w:right w:w="100.0" w:type="dxa"/>
+      </w:tblCellMar>
+    </w:tblPr>
+  </w:style>
+  <w:style w:type="table" w:styleId="Table4">
+    <w:basedOn w:val="TableNormal"/>
+    <w:tblPr>
+      <w:tblStyleRowBandSize w:val="1"/>
+      <w:tblStyleColBandSize w:val="1"/>
+      <w:tblCellMar>
+        <w:top w:w="100.0" w:type="dxa"/>
+        <w:left w:w="100.0" w:type="dxa"/>
+        <w:bottom w:w="100.0" w:type="dxa"/>
+        <w:right w:w="100.0" w:type="dxa"/>
+      </w:tblCellMar>
+    </w:tblPr>
+  </w:style>
+  <w:style w:type="table" w:styleId="Table5">
+    <w:basedOn w:val="TableNormal"/>
+    <w:tblPr>
+      <w:tblStyleRowBandSize w:val="1"/>
+      <w:tblStyleColBandSize w:val="1"/>
+      <w:tblCellMar>
+        <w:top w:w="100.0" w:type="dxa"/>
+        <w:left w:w="100.0" w:type="dxa"/>
+        <w:bottom w:w="100.0" w:type="dxa"/>
+        <w:right w:w="100.0" w:type="dxa"/>
+      </w:tblCellMar>
+    </w:tblPr>
+  </w:style>
+  <w:style w:type="table" w:styleId="Table6">
+    <w:basedOn w:val="TableNormal"/>
+    <w:tblPr>
+      <w:tblStyleRowBandSize w:val="1"/>
+      <w:tblStyleColBandSize w:val="1"/>
+      <w:tblCellMar>
+        <w:top w:w="100.0" w:type="dxa"/>
+        <w:left w:w="100.0" w:type="dxa"/>
+        <w:bottom w:w="100.0" w:type="dxa"/>
+        <w:right w:w="100.0" w:type="dxa"/>
+      </w:tblCellMar>
+    </w:tblPr>
+  </w:style>
 </w:styles>
 </file>
 
@@ -6966,7 +7180,7 @@
 
 <file path=customXML/item1.xml><?xml version="1.0" encoding="utf-8"?>
 <go:gDocsCustomXmlDataStorage xmlns:go="http://customooxmlschemas.google.com/" xmlns:r="http://schemas.openxmlformats.org/officeDocument/2006/relationships" uri="GoogleDocsCustomDataVersion2">
-  <go:docsCustomData xmlns:go="http://customooxmlschemas.google.com/" roundtripDataSignature="AMtx7mgpdPJdCdcAWz4uvRneJdx0t39bjg==">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</go:docsCustomData>
+  <go:docsCustomData xmlns:go="http://customooxmlschemas.google.com/" roundtripDataSignature="AMtx7mhH5dei7zAFUao2TiWfFAwTRC9fpg==">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</go:docsCustomData>
 </go:gDocsCustomXmlDataStorage>
 </file>
 

</xml_diff>